<commit_message>
Figura 19 página 22 + 1 parágrafo
</commit_message>
<xml_diff>
--- a/Sergio Di Fiore - Projeto de de Pesquisa  - PICIT.docx
+++ b/Sergio Di Fiore - Projeto de de Pesquisa  - PICIT.docx
@@ -847,7 +847,7 @@
       <w:r>
         <w:fldChar w:fldCharType="separate"/>
       </w:r>
-      <w:hyperlink w:anchor="_Toc64561818" w:history="1">
+      <w:hyperlink w:anchor="_Toc65254986" w:history="1">
         <w:r>
           <w:rPr>
             <w:rStyle w:val="Hyperlink"/>
@@ -874,7 +874,7 @@
             <w:noProof/>
             <w:webHidden/>
           </w:rPr>
-          <w:instrText xml:space="preserve"> PAGEREF _Toc64561818 \h </w:instrText>
+          <w:instrText xml:space="preserve"> PAGEREF _Toc65254986 \h </w:instrText>
         </w:r>
         <w:r>
           <w:rPr>
@@ -919,7 +919,7 @@
           <w:lang w:eastAsia="pt-BR"/>
         </w:rPr>
       </w:pPr>
-      <w:hyperlink w:anchor="_Toc64561819" w:history="1">
+      <w:hyperlink w:anchor="_Toc65254987" w:history="1">
         <w:r>
           <w:rPr>
             <w:rStyle w:val="Hyperlink"/>
@@ -946,7 +946,7 @@
             <w:noProof/>
             <w:webHidden/>
           </w:rPr>
-          <w:instrText xml:space="preserve"> PAGEREF _Toc64561819 \h </w:instrText>
+          <w:instrText xml:space="preserve"> PAGEREF _Toc65254987 \h </w:instrText>
         </w:r>
         <w:r>
           <w:rPr>
@@ -991,7 +991,7 @@
           <w:lang w:eastAsia="pt-BR"/>
         </w:rPr>
       </w:pPr>
-      <w:hyperlink w:anchor="_Toc64561820" w:history="1">
+      <w:hyperlink w:anchor="_Toc65254988" w:history="1">
         <w:r>
           <w:rPr>
             <w:rStyle w:val="Hyperlink"/>
@@ -1018,7 +1018,7 @@
             <w:noProof/>
             <w:webHidden/>
           </w:rPr>
-          <w:instrText xml:space="preserve"> PAGEREF _Toc64561820 \h </w:instrText>
+          <w:instrText xml:space="preserve"> PAGEREF _Toc65254988 \h </w:instrText>
         </w:r>
         <w:r>
           <w:rPr>
@@ -1063,7 +1063,7 @@
           <w:lang w:eastAsia="pt-BR"/>
         </w:rPr>
       </w:pPr>
-      <w:hyperlink w:anchor="_Toc64561821" w:history="1">
+      <w:hyperlink w:anchor="_Toc65254989" w:history="1">
         <w:r>
           <w:rPr>
             <w:rStyle w:val="Hyperlink"/>
@@ -1090,7 +1090,7 @@
             <w:noProof/>
             <w:webHidden/>
           </w:rPr>
-          <w:instrText xml:space="preserve"> PAGEREF _Toc64561821 \h </w:instrText>
+          <w:instrText xml:space="preserve"> PAGEREF _Toc65254989 \h </w:instrText>
         </w:r>
         <w:r>
           <w:rPr>
@@ -1110,7 +1110,7 @@
             <w:noProof/>
             <w:webHidden/>
           </w:rPr>
-          <w:t>10</w:t>
+          <w:t>11</w:t>
         </w:r>
         <w:r>
           <w:rPr>
@@ -1135,20 +1135,13 @@
           <w:lang w:eastAsia="pt-BR"/>
         </w:rPr>
       </w:pPr>
-      <w:hyperlink w:anchor="_Toc64561822" w:history="1">
+      <w:hyperlink w:anchor="_Toc65254990" w:history="1">
         <w:r>
           <w:rPr>
             <w:rStyle w:val="Hyperlink"/>
             <w:noProof/>
           </w:rPr>
-          <w:t xml:space="preserve">Figura 5. </w:t>
-        </w:r>
-        <w:r>
-          <w:rPr>
-            <w:rStyle w:val="Hyperlink"/>
-            <w:noProof/>
-          </w:rPr>
-          <w:t>Perceptron</w:t>
+          <w:t>Figura 5. Perceptron</w:t>
         </w:r>
         <w:r>
           <w:rPr>
@@ -1169,7 +1162,7 @@
             <w:noProof/>
             <w:webHidden/>
           </w:rPr>
-          <w:instrText xml:space="preserve"> PAGEREF _Toc64561822 \h </w:instrText>
+          <w:instrText xml:space="preserve"> PAGEREF _Toc65254990 \h </w:instrText>
         </w:r>
         <w:r>
           <w:rPr>
@@ -1189,7 +1182,7 @@
             <w:noProof/>
             <w:webHidden/>
           </w:rPr>
-          <w:t>11</w:t>
+          <w:t>12</w:t>
         </w:r>
         <w:r>
           <w:rPr>
@@ -1214,7 +1207,7 @@
           <w:lang w:eastAsia="pt-BR"/>
         </w:rPr>
       </w:pPr>
-      <w:hyperlink w:anchor="_Toc64561823" w:history="1">
+      <w:hyperlink w:anchor="_Toc65254991" w:history="1">
         <w:r>
           <w:rPr>
             <w:rStyle w:val="Hyperlink"/>
@@ -1241,7 +1234,7 @@
             <w:noProof/>
             <w:webHidden/>
           </w:rPr>
-          <w:instrText xml:space="preserve"> PAGEREF _Toc64561823 \h </w:instrText>
+          <w:instrText xml:space="preserve"> PAGEREF _Toc65254991 \h </w:instrText>
         </w:r>
         <w:r>
           <w:rPr>
@@ -1261,7 +1254,7 @@
             <w:noProof/>
             <w:webHidden/>
           </w:rPr>
-          <w:t>12</w:t>
+          <w:t>13</w:t>
         </w:r>
         <w:r>
           <w:rPr>
@@ -1286,7 +1279,7 @@
           <w:lang w:eastAsia="pt-BR"/>
         </w:rPr>
       </w:pPr>
-      <w:hyperlink w:anchor="_Toc64561824" w:history="1">
+      <w:hyperlink w:anchor="_Toc65254992" w:history="1">
         <w:r>
           <w:rPr>
             <w:rStyle w:val="Hyperlink"/>
@@ -1313,7 +1306,7 @@
             <w:noProof/>
             <w:webHidden/>
           </w:rPr>
-          <w:instrText xml:space="preserve"> PAGEREF _Toc64561824 \h </w:instrText>
+          <w:instrText xml:space="preserve"> PAGEREF _Toc65254992 \h </w:instrText>
         </w:r>
         <w:r>
           <w:rPr>
@@ -1333,7 +1326,7 @@
             <w:noProof/>
             <w:webHidden/>
           </w:rPr>
-          <w:t>13</w:t>
+          <w:t>14</w:t>
         </w:r>
         <w:r>
           <w:rPr>
@@ -1358,20 +1351,13 @@
           <w:lang w:eastAsia="pt-BR"/>
         </w:rPr>
       </w:pPr>
-      <w:hyperlink w:anchor="_Toc64561825" w:history="1">
+      <w:hyperlink w:anchor="_Toc65254993" w:history="1">
         <w:r>
           <w:rPr>
             <w:rStyle w:val="Hyperlink"/>
             <w:noProof/>
           </w:rPr>
-          <w:t xml:space="preserve">Figura 8. O neurônio sigmóide é muiti próximo ao </w:t>
-        </w:r>
-        <w:r>
-          <w:rPr>
-            <w:rStyle w:val="Hyperlink"/>
-            <w:noProof/>
-          </w:rPr>
-          <w:t>perceptron</w:t>
+          <w:t>Figura 8. O Neurônio sigmóide é muiti próximo ao perceptron</w:t>
         </w:r>
         <w:r>
           <w:rPr>
@@ -1392,7 +1378,7 @@
             <w:noProof/>
             <w:webHidden/>
           </w:rPr>
-          <w:instrText xml:space="preserve"> PAGEREF _Toc64561825 \h </w:instrText>
+          <w:instrText xml:space="preserve"> PAGEREF _Toc65254993 \h </w:instrText>
         </w:r>
         <w:r>
           <w:rPr>
@@ -1412,7 +1398,7 @@
             <w:noProof/>
             <w:webHidden/>
           </w:rPr>
-          <w:t>14</w:t>
+          <w:t>15</w:t>
         </w:r>
         <w:r>
           <w:rPr>
@@ -1437,7 +1423,7 @@
           <w:lang w:eastAsia="pt-BR"/>
         </w:rPr>
       </w:pPr>
-      <w:hyperlink w:anchor="_Toc64561826" w:history="1">
+      <w:hyperlink w:anchor="_Toc65254994" w:history="1">
         <w:r>
           <w:rPr>
             <w:rStyle w:val="Hyperlink"/>
@@ -1464,7 +1450,7 @@
             <w:noProof/>
             <w:webHidden/>
           </w:rPr>
-          <w:instrText xml:space="preserve"> PAGEREF _Toc64561826 \h </w:instrText>
+          <w:instrText xml:space="preserve"> PAGEREF _Toc65254994 \h </w:instrText>
         </w:r>
         <w:r>
           <w:rPr>
@@ -1509,7 +1495,7 @@
           <w:lang w:eastAsia="pt-BR"/>
         </w:rPr>
       </w:pPr>
-      <w:hyperlink w:anchor="_Toc64561827" w:history="1">
+      <w:hyperlink w:anchor="_Toc65254995" w:history="1">
         <w:r>
           <w:rPr>
             <w:rStyle w:val="Hyperlink"/>
@@ -1536,7 +1522,7 @@
             <w:noProof/>
             <w:webHidden/>
           </w:rPr>
-          <w:instrText xml:space="preserve"> PAGEREF _Toc64561827 \h </w:instrText>
+          <w:instrText xml:space="preserve"> PAGEREF _Toc65254995 \h </w:instrText>
         </w:r>
         <w:r>
           <w:rPr>
@@ -1556,7 +1542,7 @@
             <w:noProof/>
             <w:webHidden/>
           </w:rPr>
-          <w:t>15</w:t>
+          <w:t>16</w:t>
         </w:r>
         <w:r>
           <w:rPr>
@@ -1566,65 +1552,6 @@
           <w:fldChar w:fldCharType="end"/>
         </w:r>
       </w:hyperlink>
-    </w:p>
-    <w:p>
-      <w:pPr>
-        <w:tabs>
-          <w:tab w:val="left" w:pos="5640"/>
-        </w:tabs>
-      </w:pPr>
-      <w:r>
-        <w:fldChar w:fldCharType="end"/>
-      </w:r>
-    </w:p>
-    <w:p>
-      <w:pPr>
-        <w:suppressAutoHyphens w:val="0"/>
-        <w:spacing w:line="240" w:lineRule="auto"/>
-        <w:jc w:val="left"/>
-      </w:pPr>
-      <w:r>
-        <w:br w:type="page"/>
-      </w:r>
-    </w:p>
-    <w:p>
-      <w:pPr>
-        <w:pStyle w:val="Frontespcio"/>
-      </w:pPr>
-      <w:r>
-        <w:lastRenderedPageBreak/>
-        <w:t xml:space="preserve">LISTA DE </w:t>
-      </w:r>
-      <w:r>
-        <w:t>EQUAÇÕES</w:t>
-      </w:r>
-    </w:p>
-    <w:p>
-      <w:pPr>
-        <w:tabs>
-          <w:tab w:val="left" w:pos="5640"/>
-        </w:tabs>
-        <w:rPr>
-          <w:noProof/>
-        </w:rPr>
-      </w:pPr>
-      <w:r>
-        <w:rPr>
-          <w:b/>
-          <w:bCs/>
-          <w:szCs w:val="24"/>
-        </w:rPr>
-        <w:br/>
-      </w:r>
-      <w:r>
-        <w:fldChar w:fldCharType="begin"/>
-      </w:r>
-      <w:r>
-        <w:instrText xml:space="preserve"> TOC \h \z \c "Equação" </w:instrText>
-      </w:r>
-      <w:r>
-        <w:fldChar w:fldCharType="separate"/>
-      </w:r>
     </w:p>
     <w:p>
       <w:pPr>
@@ -1640,20 +1567,13 @@
           <w:lang w:eastAsia="pt-BR"/>
         </w:rPr>
       </w:pPr>
-      <w:hyperlink w:anchor="_Toc64561881" w:history="1">
+      <w:hyperlink w:anchor="_Toc65254996" w:history="1">
         <w:r>
           <w:rPr>
             <w:rStyle w:val="Hyperlink"/>
             <w:noProof/>
           </w:rPr>
-          <w:t xml:space="preserve">Equação 1. Cálculo binário de saída de um </w:t>
-        </w:r>
-        <w:r>
-          <w:rPr>
-            <w:rStyle w:val="Hyperlink"/>
-            <w:noProof/>
-          </w:rPr>
-          <w:t>Perceptron</w:t>
+          <w:t>Figura 11. Uma rede neural genérica</w:t>
         </w:r>
         <w:r>
           <w:rPr>
@@ -1674,7 +1594,7 @@
             <w:noProof/>
             <w:webHidden/>
           </w:rPr>
-          <w:instrText xml:space="preserve"> PAGEREF _Toc64561881 \h </w:instrText>
+          <w:instrText xml:space="preserve"> PAGEREF _Toc65254996 \h </w:instrText>
         </w:r>
         <w:r>
           <w:rPr>
@@ -1694,7 +1614,7 @@
             <w:noProof/>
             <w:webHidden/>
           </w:rPr>
-          <w:t>9</w:t>
+          <w:t>17</w:t>
         </w:r>
         <w:r>
           <w:rPr>
@@ -1719,20 +1639,13 @@
           <w:lang w:eastAsia="pt-BR"/>
         </w:rPr>
       </w:pPr>
-      <w:hyperlink w:anchor="_Toc64561882" w:history="1">
+      <w:hyperlink w:anchor="_Toc65254997" w:history="1">
         <w:r>
           <w:rPr>
             <w:rStyle w:val="Hyperlink"/>
             <w:noProof/>
           </w:rPr>
-          <w:t xml:space="preserve">Equação 2. Cálculo do valor de saída de um </w:t>
-        </w:r>
-        <w:r>
-          <w:rPr>
-            <w:rStyle w:val="Hyperlink"/>
-            <w:noProof/>
-          </w:rPr>
-          <w:t>Perceptron</w:t>
+          <w:t>Figura 12. Rede neural com mais de uma camada intermediária</w:t>
         </w:r>
         <w:r>
           <w:rPr>
@@ -1753,7 +1666,7 @@
             <w:noProof/>
             <w:webHidden/>
           </w:rPr>
-          <w:instrText xml:space="preserve"> PAGEREF _Toc64561882 \h </w:instrText>
+          <w:instrText xml:space="preserve"> PAGEREF _Toc65254997 \h </w:instrText>
         </w:r>
         <w:r>
           <w:rPr>
@@ -1773,7 +1686,7 @@
             <w:noProof/>
             <w:webHidden/>
           </w:rPr>
-          <w:t>12</w:t>
+          <w:t>18</w:t>
         </w:r>
         <w:r>
           <w:rPr>
@@ -1798,7 +1711,498 @@
           <w:lang w:eastAsia="pt-BR"/>
         </w:rPr>
       </w:pPr>
-      <w:hyperlink w:anchor="_Toc64561883" w:history="1">
+      <w:hyperlink w:anchor="_Toc65254998" w:history="1">
+        <w:r>
+          <w:rPr>
+            <w:rStyle w:val="Hyperlink"/>
+            <w:noProof/>
+          </w:rPr>
+          <w:t>Figura 13. Exemplo de problema a ser reconhecido</w:t>
+        </w:r>
+        <w:r>
+          <w:rPr>
+            <w:noProof/>
+            <w:webHidden/>
+          </w:rPr>
+          <w:tab/>
+        </w:r>
+        <w:r>
+          <w:rPr>
+            <w:noProof/>
+            <w:webHidden/>
+          </w:rPr>
+          <w:fldChar w:fldCharType="begin"/>
+        </w:r>
+        <w:r>
+          <w:rPr>
+            <w:noProof/>
+            <w:webHidden/>
+          </w:rPr>
+          <w:instrText xml:space="preserve"> PAGEREF _Toc65254998 \h </w:instrText>
+        </w:r>
+        <w:r>
+          <w:rPr>
+            <w:noProof/>
+            <w:webHidden/>
+          </w:rPr>
+        </w:r>
+        <w:r>
+          <w:rPr>
+            <w:noProof/>
+            <w:webHidden/>
+          </w:rPr>
+          <w:fldChar w:fldCharType="separate"/>
+        </w:r>
+        <w:r>
+          <w:rPr>
+            <w:noProof/>
+            <w:webHidden/>
+          </w:rPr>
+          <w:t>19</w:t>
+        </w:r>
+        <w:r>
+          <w:rPr>
+            <w:noProof/>
+            <w:webHidden/>
+          </w:rPr>
+          <w:fldChar w:fldCharType="end"/>
+        </w:r>
+      </w:hyperlink>
+    </w:p>
+    <w:p>
+      <w:pPr>
+        <w:pStyle w:val="ndicedeilustraes"/>
+        <w:tabs>
+          <w:tab w:val="right" w:leader="dot" w:pos="8494"/>
+        </w:tabs>
+        <w:rPr>
+          <w:rFonts w:asciiTheme="minorHAnsi" w:eastAsiaTheme="minorEastAsia" w:hAnsiTheme="minorHAnsi" w:cstheme="minorBidi"/>
+          <w:noProof/>
+          <w:sz w:val="22"/>
+          <w:szCs w:val="22"/>
+          <w:lang w:eastAsia="pt-BR"/>
+        </w:rPr>
+      </w:pPr>
+      <w:hyperlink w:anchor="_Toc65254999" w:history="1">
+        <w:r>
+          <w:rPr>
+            <w:rStyle w:val="Hyperlink"/>
+            <w:noProof/>
+          </w:rPr>
+          <w:t>Figura 14. O problema dividido em subproblemas: os dígitos separados</w:t>
+        </w:r>
+        <w:r>
+          <w:rPr>
+            <w:noProof/>
+            <w:webHidden/>
+          </w:rPr>
+          <w:tab/>
+        </w:r>
+        <w:r>
+          <w:rPr>
+            <w:noProof/>
+            <w:webHidden/>
+          </w:rPr>
+          <w:fldChar w:fldCharType="begin"/>
+        </w:r>
+        <w:r>
+          <w:rPr>
+            <w:noProof/>
+            <w:webHidden/>
+          </w:rPr>
+          <w:instrText xml:space="preserve"> PAGEREF _Toc65254999 \h </w:instrText>
+        </w:r>
+        <w:r>
+          <w:rPr>
+            <w:noProof/>
+            <w:webHidden/>
+          </w:rPr>
+        </w:r>
+        <w:r>
+          <w:rPr>
+            <w:noProof/>
+            <w:webHidden/>
+          </w:rPr>
+          <w:fldChar w:fldCharType="separate"/>
+        </w:r>
+        <w:r>
+          <w:rPr>
+            <w:noProof/>
+            <w:webHidden/>
+          </w:rPr>
+          <w:t>19</w:t>
+        </w:r>
+        <w:r>
+          <w:rPr>
+            <w:noProof/>
+            <w:webHidden/>
+          </w:rPr>
+          <w:fldChar w:fldCharType="end"/>
+        </w:r>
+      </w:hyperlink>
+    </w:p>
+    <w:p>
+      <w:pPr>
+        <w:pStyle w:val="ndicedeilustraes"/>
+        <w:tabs>
+          <w:tab w:val="right" w:leader="dot" w:pos="8494"/>
+        </w:tabs>
+        <w:rPr>
+          <w:rFonts w:asciiTheme="minorHAnsi" w:eastAsiaTheme="minorEastAsia" w:hAnsiTheme="minorHAnsi" w:cstheme="minorBidi"/>
+          <w:noProof/>
+          <w:sz w:val="22"/>
+          <w:szCs w:val="22"/>
+          <w:lang w:eastAsia="pt-BR"/>
+        </w:rPr>
+      </w:pPr>
+      <w:hyperlink w:anchor="_Toc65255000" w:history="1">
+        <w:r>
+          <w:rPr>
+            <w:rStyle w:val="Hyperlink"/>
+            <w:noProof/>
+          </w:rPr>
+          <w:t>Figura 15. O algarismo 5 individualizado</w:t>
+        </w:r>
+        <w:r>
+          <w:rPr>
+            <w:noProof/>
+            <w:webHidden/>
+          </w:rPr>
+          <w:tab/>
+        </w:r>
+        <w:r>
+          <w:rPr>
+            <w:noProof/>
+            <w:webHidden/>
+          </w:rPr>
+          <w:fldChar w:fldCharType="begin"/>
+        </w:r>
+        <w:r>
+          <w:rPr>
+            <w:noProof/>
+            <w:webHidden/>
+          </w:rPr>
+          <w:instrText xml:space="preserve"> PAGEREF _Toc65255000 \h </w:instrText>
+        </w:r>
+        <w:r>
+          <w:rPr>
+            <w:noProof/>
+            <w:webHidden/>
+          </w:rPr>
+        </w:r>
+        <w:r>
+          <w:rPr>
+            <w:noProof/>
+            <w:webHidden/>
+          </w:rPr>
+          <w:fldChar w:fldCharType="separate"/>
+        </w:r>
+        <w:r>
+          <w:rPr>
+            <w:noProof/>
+            <w:webHidden/>
+          </w:rPr>
+          <w:t>20</w:t>
+        </w:r>
+        <w:r>
+          <w:rPr>
+            <w:noProof/>
+            <w:webHidden/>
+          </w:rPr>
+          <w:fldChar w:fldCharType="end"/>
+        </w:r>
+      </w:hyperlink>
+    </w:p>
+    <w:p>
+      <w:pPr>
+        <w:pStyle w:val="ndicedeilustraes"/>
+        <w:tabs>
+          <w:tab w:val="right" w:leader="dot" w:pos="8494"/>
+        </w:tabs>
+        <w:rPr>
+          <w:rFonts w:asciiTheme="minorHAnsi" w:eastAsiaTheme="minorEastAsia" w:hAnsiTheme="minorHAnsi" w:cstheme="minorBidi"/>
+          <w:noProof/>
+          <w:sz w:val="22"/>
+          <w:szCs w:val="22"/>
+          <w:lang w:eastAsia="pt-BR"/>
+        </w:rPr>
+      </w:pPr>
+      <w:hyperlink w:anchor="_Toc65255001" w:history="1">
+        <w:r>
+          <w:rPr>
+            <w:rStyle w:val="Hyperlink"/>
+            <w:noProof/>
+          </w:rPr>
+          <w:t>Figura 16. Rede neural a ser empregada para reconhecimento dos dígitos individuais</w:t>
+        </w:r>
+        <w:r>
+          <w:rPr>
+            <w:noProof/>
+            <w:webHidden/>
+          </w:rPr>
+          <w:tab/>
+        </w:r>
+        <w:r>
+          <w:rPr>
+            <w:noProof/>
+            <w:webHidden/>
+          </w:rPr>
+          <w:fldChar w:fldCharType="begin"/>
+        </w:r>
+        <w:r>
+          <w:rPr>
+            <w:noProof/>
+            <w:webHidden/>
+          </w:rPr>
+          <w:instrText xml:space="preserve"> PAGEREF _Toc65255001 \h </w:instrText>
+        </w:r>
+        <w:r>
+          <w:rPr>
+            <w:noProof/>
+            <w:webHidden/>
+          </w:rPr>
+        </w:r>
+        <w:r>
+          <w:rPr>
+            <w:noProof/>
+            <w:webHidden/>
+          </w:rPr>
+          <w:fldChar w:fldCharType="separate"/>
+        </w:r>
+        <w:r>
+          <w:rPr>
+            <w:noProof/>
+            <w:webHidden/>
+          </w:rPr>
+          <w:t>20</w:t>
+        </w:r>
+        <w:r>
+          <w:rPr>
+            <w:noProof/>
+            <w:webHidden/>
+          </w:rPr>
+          <w:fldChar w:fldCharType="end"/>
+        </w:r>
+      </w:hyperlink>
+    </w:p>
+    <w:p>
+      <w:pPr>
+        <w:tabs>
+          <w:tab w:val="left" w:pos="5640"/>
+        </w:tabs>
+      </w:pPr>
+      <w:r>
+        <w:fldChar w:fldCharType="end"/>
+      </w:r>
+    </w:p>
+    <w:p>
+      <w:pPr>
+        <w:suppressAutoHyphens w:val="0"/>
+        <w:spacing w:line="240" w:lineRule="auto"/>
+        <w:jc w:val="left"/>
+      </w:pPr>
+      <w:r>
+        <w:br w:type="page"/>
+      </w:r>
+    </w:p>
+    <w:p>
+      <w:pPr>
+        <w:pStyle w:val="Frontespcio"/>
+      </w:pPr>
+      <w:r>
+        <w:lastRenderedPageBreak/>
+        <w:t xml:space="preserve">LISTA DE </w:t>
+      </w:r>
+      <w:r>
+        <w:t>EQUAÇÕES</w:t>
+      </w:r>
+    </w:p>
+    <w:p>
+      <w:pPr>
+        <w:tabs>
+          <w:tab w:val="left" w:pos="5640"/>
+        </w:tabs>
+        <w:rPr>
+          <w:noProof/>
+        </w:rPr>
+      </w:pPr>
+      <w:r>
+        <w:rPr>
+          <w:b/>
+          <w:bCs/>
+          <w:szCs w:val="24"/>
+        </w:rPr>
+        <w:br/>
+      </w:r>
+      <w:r>
+        <w:fldChar w:fldCharType="begin"/>
+      </w:r>
+      <w:r>
+        <w:instrText xml:space="preserve"> TOC \h \z \c "Equação" </w:instrText>
+      </w:r>
+      <w:r>
+        <w:fldChar w:fldCharType="separate"/>
+      </w:r>
+    </w:p>
+    <w:p>
+      <w:pPr>
+        <w:pStyle w:val="ndicedeilustraes"/>
+        <w:tabs>
+          <w:tab w:val="right" w:pos="8494"/>
+        </w:tabs>
+        <w:rPr>
+          <w:rFonts w:asciiTheme="minorHAnsi" w:eastAsiaTheme="minorEastAsia" w:hAnsiTheme="minorHAnsi" w:cstheme="minorBidi"/>
+          <w:noProof/>
+          <w:sz w:val="22"/>
+          <w:szCs w:val="22"/>
+          <w:lang w:eastAsia="pt-BR"/>
+        </w:rPr>
+      </w:pPr>
+      <w:hyperlink w:anchor="_Toc65255018" w:history="1">
+        <w:r>
+          <w:rPr>
+            <w:rStyle w:val="Hyperlink"/>
+            <w:noProof/>
+          </w:rPr>
+          <w:t>Equação 1. Cálculo binário de saída de um Perceptron</w:t>
+        </w:r>
+        <w:r>
+          <w:rPr>
+            <w:noProof/>
+            <w:webHidden/>
+          </w:rPr>
+          <w:tab/>
+        </w:r>
+        <w:r>
+          <w:rPr>
+            <w:noProof/>
+            <w:webHidden/>
+          </w:rPr>
+          <w:fldChar w:fldCharType="begin"/>
+        </w:r>
+        <w:r>
+          <w:rPr>
+            <w:noProof/>
+            <w:webHidden/>
+          </w:rPr>
+          <w:instrText xml:space="preserve"> PAGEREF _Toc65255018 \h </w:instrText>
+        </w:r>
+        <w:r>
+          <w:rPr>
+            <w:noProof/>
+            <w:webHidden/>
+          </w:rPr>
+        </w:r>
+        <w:r>
+          <w:rPr>
+            <w:noProof/>
+            <w:webHidden/>
+          </w:rPr>
+          <w:fldChar w:fldCharType="separate"/>
+        </w:r>
+        <w:r>
+          <w:rPr>
+            <w:noProof/>
+            <w:webHidden/>
+          </w:rPr>
+          <w:t>9</w:t>
+        </w:r>
+        <w:r>
+          <w:rPr>
+            <w:noProof/>
+            <w:webHidden/>
+          </w:rPr>
+          <w:fldChar w:fldCharType="end"/>
+        </w:r>
+      </w:hyperlink>
+    </w:p>
+    <w:p>
+      <w:pPr>
+        <w:pStyle w:val="ndicedeilustraes"/>
+        <w:tabs>
+          <w:tab w:val="right" w:pos="8494"/>
+        </w:tabs>
+        <w:rPr>
+          <w:rFonts w:asciiTheme="minorHAnsi" w:eastAsiaTheme="minorEastAsia" w:hAnsiTheme="minorHAnsi" w:cstheme="minorBidi"/>
+          <w:noProof/>
+          <w:sz w:val="22"/>
+          <w:szCs w:val="22"/>
+          <w:lang w:eastAsia="pt-BR"/>
+        </w:rPr>
+      </w:pPr>
+      <w:hyperlink w:anchor="_Toc65255019" w:history="1">
+        <w:r>
+          <w:rPr>
+            <w:rStyle w:val="Hyperlink"/>
+            <w:noProof/>
+          </w:rPr>
+          <w:t>Equação 2. Cálculo do valor de saída de um Perceptron</w:t>
+        </w:r>
+        <w:r>
+          <w:rPr>
+            <w:noProof/>
+            <w:webHidden/>
+          </w:rPr>
+          <w:tab/>
+        </w:r>
+        <w:r>
+          <w:rPr>
+            <w:noProof/>
+            <w:webHidden/>
+          </w:rPr>
+          <w:fldChar w:fldCharType="begin"/>
+        </w:r>
+        <w:r>
+          <w:rPr>
+            <w:noProof/>
+            <w:webHidden/>
+          </w:rPr>
+          <w:instrText xml:space="preserve"> PAGEREF _Toc65255019 \h </w:instrText>
+        </w:r>
+        <w:r>
+          <w:rPr>
+            <w:noProof/>
+            <w:webHidden/>
+          </w:rPr>
+        </w:r>
+        <w:r>
+          <w:rPr>
+            <w:noProof/>
+            <w:webHidden/>
+          </w:rPr>
+          <w:fldChar w:fldCharType="separate"/>
+        </w:r>
+        <w:r>
+          <w:rPr>
+            <w:noProof/>
+            <w:webHidden/>
+          </w:rPr>
+          <w:t>12</w:t>
+        </w:r>
+        <w:r>
+          <w:rPr>
+            <w:noProof/>
+            <w:webHidden/>
+          </w:rPr>
+          <w:fldChar w:fldCharType="end"/>
+        </w:r>
+      </w:hyperlink>
+    </w:p>
+    <w:p>
+      <w:pPr>
+        <w:pStyle w:val="ndicedeilustraes"/>
+        <w:tabs>
+          <w:tab w:val="right" w:pos="8494"/>
+        </w:tabs>
+        <w:rPr>
+          <w:rFonts w:asciiTheme="minorHAnsi" w:eastAsiaTheme="minorEastAsia" w:hAnsiTheme="minorHAnsi" w:cstheme="minorBidi"/>
+          <w:noProof/>
+          <w:sz w:val="22"/>
+          <w:szCs w:val="22"/>
+          <w:lang w:eastAsia="pt-BR"/>
+        </w:rPr>
+      </w:pPr>
+      <w:hyperlink w:anchor="_Toc65255020" w:history="1">
         <w:r>
           <w:rPr>
             <w:rStyle w:val="Hyperlink"/>
@@ -1845,7 +2249,7 @@
             <w:noProof/>
             <w:webHidden/>
           </w:rPr>
-          <w:instrText xml:space="preserve"> PAGEREF _Toc64561883 \h </w:instrText>
+          <w:instrText xml:space="preserve"> PAGEREF _Toc65255020 \h </w:instrText>
         </w:r>
         <w:r>
           <w:rPr>
@@ -1880,7 +2284,7 @@
       <w:pPr>
         <w:pStyle w:val="ndicedeilustraes"/>
         <w:tabs>
-          <w:tab w:val="right" w:leader="dot" w:pos="8494"/>
+          <w:tab w:val="right" w:pos="8494"/>
         </w:tabs>
         <w:rPr>
           <w:rFonts w:asciiTheme="minorHAnsi" w:eastAsiaTheme="minorEastAsia" w:hAnsiTheme="minorHAnsi" w:cstheme="minorBidi"/>
@@ -1890,7 +2294,7 @@
           <w:lang w:eastAsia="pt-BR"/>
         </w:rPr>
       </w:pPr>
-      <w:hyperlink w:anchor="_Toc64561884" w:history="1">
+      <w:hyperlink w:anchor="_Toc65255021" w:history="1">
         <w:r>
           <w:rPr>
             <w:rStyle w:val="Hyperlink"/>
@@ -1917,7 +2321,7 @@
             <w:noProof/>
             <w:webHidden/>
           </w:rPr>
-          <w:instrText xml:space="preserve"> PAGEREF _Toc64561884 \h </w:instrText>
+          <w:instrText xml:space="preserve"> PAGEREF _Toc65255021 \h </w:instrText>
         </w:r>
         <w:r>
           <w:rPr>
@@ -1937,7 +2341,7 @@
             <w:noProof/>
             <w:webHidden/>
           </w:rPr>
-          <w:t>14</w:t>
+          <w:t>15</w:t>
         </w:r>
         <w:r>
           <w:rPr>
@@ -1952,7 +2356,7 @@
       <w:pPr>
         <w:pStyle w:val="ndicedeilustraes"/>
         <w:tabs>
-          <w:tab w:val="right" w:leader="dot" w:pos="8494"/>
+          <w:tab w:val="right" w:pos="8494"/>
         </w:tabs>
         <w:rPr>
           <w:rFonts w:asciiTheme="minorHAnsi" w:eastAsiaTheme="minorEastAsia" w:hAnsiTheme="minorHAnsi" w:cstheme="minorBidi"/>
@@ -1962,7 +2366,7 @@
           <w:lang w:eastAsia="pt-BR"/>
         </w:rPr>
       </w:pPr>
-      <w:hyperlink w:anchor="_Toc64561885" w:history="1">
+      <w:hyperlink w:anchor="_Toc65255022" w:history="1">
         <w:r>
           <w:rPr>
             <w:rStyle w:val="Hyperlink"/>
@@ -1989,7 +2393,7 @@
             <w:noProof/>
             <w:webHidden/>
           </w:rPr>
-          <w:instrText xml:space="preserve"> PAGEREF _Toc64561885 \h </w:instrText>
+          <w:instrText xml:space="preserve"> PAGEREF _Toc65255022 \h </w:instrText>
         </w:r>
         <w:r>
           <w:rPr>
@@ -2009,7 +2413,7 @@
             <w:noProof/>
             <w:webHidden/>
           </w:rPr>
-          <w:t>14</w:t>
+          <w:t>15</w:t>
         </w:r>
         <w:r>
           <w:rPr>
@@ -2024,7 +2428,7 @@
       <w:pPr>
         <w:pStyle w:val="ndicedeilustraes"/>
         <w:tabs>
-          <w:tab w:val="right" w:leader="dot" w:pos="8494"/>
+          <w:tab w:val="right" w:pos="8494"/>
         </w:tabs>
         <w:rPr>
           <w:rFonts w:asciiTheme="minorHAnsi" w:eastAsiaTheme="minorEastAsia" w:hAnsiTheme="minorHAnsi" w:cstheme="minorBidi"/>
@@ -2034,7 +2438,7 @@
           <w:lang w:eastAsia="pt-BR"/>
         </w:rPr>
       </w:pPr>
-      <w:hyperlink w:anchor="_Toc64561886" w:history="1">
+      <w:hyperlink w:anchor="_Toc65255023" w:history="1">
         <w:r>
           <w:rPr>
             <w:rStyle w:val="Hyperlink"/>
@@ -2061,7 +2465,7 @@
             <w:noProof/>
             <w:webHidden/>
           </w:rPr>
-          <w:instrText xml:space="preserve"> PAGEREF _Toc64561886 \h </w:instrText>
+          <w:instrText xml:space="preserve"> PAGEREF _Toc65255023 \h </w:instrText>
         </w:r>
         <w:r>
           <w:rPr>
@@ -2081,7 +2485,7 @@
             <w:noProof/>
             <w:webHidden/>
           </w:rPr>
-          <w:t>16</w:t>
+          <w:t>17</w:t>
         </w:r>
         <w:r>
           <w:rPr>
@@ -2163,7 +2567,7 @@
           <w:pPr>
             <w:pStyle w:val="Sumrio1"/>
             <w:tabs>
-              <w:tab w:val="left" w:pos="1100"/>
+              <w:tab w:val="left" w:pos="1320"/>
             </w:tabs>
             <w:rPr>
               <w:rFonts w:asciiTheme="minorHAnsi" w:eastAsiaTheme="minorEastAsia" w:hAnsiTheme="minorHAnsi" w:cstheme="minorBidi"/>
@@ -2184,13 +2588,13 @@
           <w:r>
             <w:fldChar w:fldCharType="separate"/>
           </w:r>
-          <w:hyperlink w:anchor="_Toc65079827" w:history="1">
+          <w:hyperlink w:anchor="_Toc65254923" w:history="1">
             <w:r>
               <w:rPr>
                 <w:rStyle w:val="Hyperlink"/>
                 <w:noProof/>
               </w:rPr>
-              <w:t>1</w:t>
+              <w:t>1.</w:t>
             </w:r>
             <w:r>
               <w:rPr>
@@ -2230,7 +2634,7 @@
                 <w:noProof/>
                 <w:webHidden/>
               </w:rPr>
-              <w:instrText xml:space="preserve"> PAGEREF _Toc65079827 \h </w:instrText>
+              <w:instrText xml:space="preserve"> PAGEREF _Toc65254923 \h </w:instrText>
             </w:r>
             <w:r>
               <w:rPr>
@@ -2265,7 +2669,7 @@
           <w:pPr>
             <w:pStyle w:val="Sumrio1"/>
             <w:tabs>
-              <w:tab w:val="left" w:pos="1100"/>
+              <w:tab w:val="left" w:pos="1320"/>
             </w:tabs>
             <w:rPr>
               <w:rFonts w:asciiTheme="minorHAnsi" w:eastAsiaTheme="minorEastAsia" w:hAnsiTheme="minorHAnsi" w:cstheme="minorBidi"/>
@@ -2277,13 +2681,13 @@
               <w:lang w:eastAsia="pt-BR"/>
             </w:rPr>
           </w:pPr>
-          <w:hyperlink w:anchor="_Toc65079828" w:history="1">
+          <w:hyperlink w:anchor="_Toc65254924" w:history="1">
             <w:r>
               <w:rPr>
                 <w:rStyle w:val="Hyperlink"/>
                 <w:noProof/>
               </w:rPr>
-              <w:t>2</w:t>
+              <w:t>2.</w:t>
             </w:r>
             <w:r>
               <w:rPr>
@@ -2323,7 +2727,7 @@
                 <w:noProof/>
                 <w:webHidden/>
               </w:rPr>
-              <w:instrText xml:space="preserve"> PAGEREF _Toc65079828 \h </w:instrText>
+              <w:instrText xml:space="preserve"> PAGEREF _Toc65254924 \h </w:instrText>
             </w:r>
             <w:r>
               <w:rPr>
@@ -2358,7 +2762,7 @@
           <w:pPr>
             <w:pStyle w:val="Sumrio2"/>
             <w:tabs>
-              <w:tab w:val="left" w:pos="1320"/>
+              <w:tab w:val="left" w:pos="1540"/>
               <w:tab w:val="right" w:leader="dot" w:pos="8494"/>
             </w:tabs>
             <w:rPr>
@@ -2370,7 +2774,7 @@
               <w:lang w:eastAsia="pt-BR"/>
             </w:rPr>
           </w:pPr>
-          <w:hyperlink w:anchor="_Toc65079829" w:history="1">
+          <w:hyperlink w:anchor="_Toc65254925" w:history="1">
             <w:r>
               <w:rPr>
                 <w:rStyle w:val="Hyperlink"/>
@@ -2423,7 +2827,7 @@
                 <w:noProof/>
                 <w:webHidden/>
               </w:rPr>
-              <w:instrText xml:space="preserve"> PAGEREF _Toc65079829 \h </w:instrText>
+              <w:instrText xml:space="preserve"> PAGEREF _Toc65254925 \h </w:instrText>
             </w:r>
             <w:r>
               <w:rPr>
@@ -2458,7 +2862,7 @@
           <w:pPr>
             <w:pStyle w:val="Sumrio2"/>
             <w:tabs>
-              <w:tab w:val="left" w:pos="1320"/>
+              <w:tab w:val="left" w:pos="1540"/>
               <w:tab w:val="right" w:leader="dot" w:pos="8494"/>
             </w:tabs>
             <w:rPr>
@@ -2470,7 +2874,7 @@
               <w:lang w:eastAsia="pt-BR"/>
             </w:rPr>
           </w:pPr>
-          <w:hyperlink w:anchor="_Toc65079830" w:history="1">
+          <w:hyperlink w:anchor="_Toc65254926" w:history="1">
             <w:r>
               <w:rPr>
                 <w:rStyle w:val="Hyperlink"/>
@@ -2515,7 +2919,7 @@
                 <w:noProof/>
                 <w:webHidden/>
               </w:rPr>
-              <w:instrText xml:space="preserve"> PAGEREF _Toc65079830 \h </w:instrText>
+              <w:instrText xml:space="preserve"> PAGEREF _Toc65254926 \h </w:instrText>
             </w:r>
             <w:r>
               <w:rPr>
@@ -2535,7 +2939,7 @@
                 <w:noProof/>
                 <w:webHidden/>
               </w:rPr>
-              <w:t>9</w:t>
+              <w:t>10</w:t>
             </w:r>
             <w:r>
               <w:rPr>
@@ -2548,9 +2952,10 @@
         </w:p>
         <w:p>
           <w:pPr>
-            <w:pStyle w:val="Sumrio3"/>
+            <w:pStyle w:val="Sumrio2"/>
             <w:tabs>
               <w:tab w:val="left" w:pos="1540"/>
+              <w:tab w:val="right" w:leader="dot" w:pos="8494"/>
             </w:tabs>
             <w:rPr>
               <w:rFonts w:asciiTheme="minorHAnsi" w:eastAsiaTheme="minorEastAsia" w:hAnsiTheme="minorHAnsi" w:cstheme="minorBidi"/>
@@ -2561,13 +2966,13 @@
               <w:lang w:eastAsia="pt-BR"/>
             </w:rPr>
           </w:pPr>
-          <w:hyperlink w:anchor="_Toc65079831" w:history="1">
+          <w:hyperlink w:anchor="_Toc65254927" w:history="1">
             <w:r>
               <w:rPr>
                 <w:rStyle w:val="Hyperlink"/>
                 <w:noProof/>
               </w:rPr>
-              <w:t>2.2.1</w:t>
+              <w:t>2.3</w:t>
             </w:r>
             <w:r>
               <w:rPr>
@@ -2606,7 +3011,7 @@
                 <w:noProof/>
                 <w:webHidden/>
               </w:rPr>
-              <w:instrText xml:space="preserve"> PAGEREF _Toc65079831 \h </w:instrText>
+              <w:instrText xml:space="preserve"> PAGEREF _Toc65254927 \h </w:instrText>
             </w:r>
             <w:r>
               <w:rPr>
@@ -2639,9 +3044,10 @@
         </w:p>
         <w:p>
           <w:pPr>
-            <w:pStyle w:val="Sumrio3"/>
+            <w:pStyle w:val="Sumrio2"/>
             <w:tabs>
               <w:tab w:val="left" w:pos="1540"/>
+              <w:tab w:val="right" w:leader="dot" w:pos="8494"/>
             </w:tabs>
             <w:rPr>
               <w:rFonts w:asciiTheme="minorHAnsi" w:eastAsiaTheme="minorEastAsia" w:hAnsiTheme="minorHAnsi" w:cstheme="minorBidi"/>
@@ -2652,13 +3058,13 @@
               <w:lang w:eastAsia="pt-BR"/>
             </w:rPr>
           </w:pPr>
-          <w:hyperlink w:anchor="_Toc65079832" w:history="1">
+          <w:hyperlink w:anchor="_Toc65254928" w:history="1">
             <w:r>
               <w:rPr>
                 <w:rStyle w:val="Hyperlink"/>
                 <w:noProof/>
               </w:rPr>
-              <w:t>2.2.2</w:t>
+              <w:t>2.4</w:t>
             </w:r>
             <w:r>
               <w:rPr>
@@ -2697,7 +3103,7 @@
                 <w:noProof/>
                 <w:webHidden/>
               </w:rPr>
-              <w:instrText xml:space="preserve"> PAGEREF _Toc65079832 \h </w:instrText>
+              <w:instrText xml:space="preserve"> PAGEREF _Toc65254928 \h </w:instrText>
             </w:r>
             <w:r>
               <w:rPr>
@@ -2730,9 +3136,193 @@
         </w:p>
         <w:p>
           <w:pPr>
+            <w:pStyle w:val="Sumrio2"/>
+            <w:tabs>
+              <w:tab w:val="left" w:pos="1540"/>
+              <w:tab w:val="right" w:leader="dot" w:pos="8494"/>
+            </w:tabs>
+            <w:rPr>
+              <w:rFonts w:asciiTheme="minorHAnsi" w:eastAsiaTheme="minorEastAsia" w:hAnsiTheme="minorHAnsi" w:cstheme="minorBidi"/>
+              <w:b w:val="0"/>
+              <w:noProof/>
+              <w:sz w:val="22"/>
+              <w:szCs w:val="22"/>
+              <w:lang w:eastAsia="pt-BR"/>
+            </w:rPr>
+          </w:pPr>
+          <w:hyperlink w:anchor="_Toc65254929" w:history="1">
+            <w:r>
+              <w:rPr>
+                <w:rStyle w:val="Hyperlink"/>
+                <w:noProof/>
+              </w:rPr>
+              <w:t>2.5</w:t>
+            </w:r>
+            <w:r>
+              <w:rPr>
+                <w:rFonts w:asciiTheme="minorHAnsi" w:eastAsiaTheme="minorEastAsia" w:hAnsiTheme="minorHAnsi" w:cstheme="minorBidi"/>
+                <w:b w:val="0"/>
+                <w:noProof/>
+                <w:sz w:val="22"/>
+                <w:szCs w:val="22"/>
+                <w:lang w:eastAsia="pt-BR"/>
+              </w:rPr>
+              <w:tab/>
+            </w:r>
+            <w:r>
+              <w:rPr>
+                <w:rStyle w:val="Hyperlink"/>
+                <w:noProof/>
+              </w:rPr>
+              <w:t>Arquitetura das redes neurais</w:t>
+            </w:r>
+            <w:r>
+              <w:rPr>
+                <w:noProof/>
+                <w:webHidden/>
+              </w:rPr>
+              <w:tab/>
+            </w:r>
+            <w:r>
+              <w:rPr>
+                <w:noProof/>
+                <w:webHidden/>
+              </w:rPr>
+              <w:fldChar w:fldCharType="begin"/>
+            </w:r>
+            <w:r>
+              <w:rPr>
+                <w:noProof/>
+                <w:webHidden/>
+              </w:rPr>
+              <w:instrText xml:space="preserve"> PAGEREF _Toc65254929 \h </w:instrText>
+            </w:r>
+            <w:r>
+              <w:rPr>
+                <w:noProof/>
+                <w:webHidden/>
+              </w:rPr>
+            </w:r>
+            <w:r>
+              <w:rPr>
+                <w:noProof/>
+                <w:webHidden/>
+              </w:rPr>
+              <w:fldChar w:fldCharType="separate"/>
+            </w:r>
+            <w:r>
+              <w:rPr>
+                <w:noProof/>
+                <w:webHidden/>
+              </w:rPr>
+              <w:t>17</w:t>
+            </w:r>
+            <w:r>
+              <w:rPr>
+                <w:noProof/>
+                <w:webHidden/>
+              </w:rPr>
+              <w:fldChar w:fldCharType="end"/>
+            </w:r>
+          </w:hyperlink>
+        </w:p>
+        <w:p>
+          <w:pPr>
+            <w:pStyle w:val="Sumrio2"/>
+            <w:tabs>
+              <w:tab w:val="left" w:pos="1540"/>
+              <w:tab w:val="right" w:leader="dot" w:pos="8494"/>
+            </w:tabs>
+            <w:rPr>
+              <w:rFonts w:asciiTheme="minorHAnsi" w:eastAsiaTheme="minorEastAsia" w:hAnsiTheme="minorHAnsi" w:cstheme="minorBidi"/>
+              <w:b w:val="0"/>
+              <w:noProof/>
+              <w:sz w:val="22"/>
+              <w:szCs w:val="22"/>
+              <w:lang w:eastAsia="pt-BR"/>
+            </w:rPr>
+          </w:pPr>
+          <w:hyperlink w:anchor="_Toc65254930" w:history="1">
+            <w:r>
+              <w:rPr>
+                <w:rStyle w:val="Hyperlink"/>
+                <w:noProof/>
+              </w:rPr>
+              <w:t>2.6</w:t>
+            </w:r>
+            <w:r>
+              <w:rPr>
+                <w:rFonts w:asciiTheme="minorHAnsi" w:eastAsiaTheme="minorEastAsia" w:hAnsiTheme="minorHAnsi" w:cstheme="minorBidi"/>
+                <w:b w:val="0"/>
+                <w:noProof/>
+                <w:sz w:val="22"/>
+                <w:szCs w:val="22"/>
+                <w:lang w:eastAsia="pt-BR"/>
+              </w:rPr>
+              <w:tab/>
+            </w:r>
+            <w:r>
+              <w:rPr>
+                <w:rStyle w:val="Hyperlink"/>
+                <w:noProof/>
+              </w:rPr>
+              <w:t>Uma rede simples para classificar algarismos manuscritos</w:t>
+            </w:r>
+            <w:r>
+              <w:rPr>
+                <w:noProof/>
+                <w:webHidden/>
+              </w:rPr>
+              <w:tab/>
+            </w:r>
+            <w:r>
+              <w:rPr>
+                <w:noProof/>
+                <w:webHidden/>
+              </w:rPr>
+              <w:fldChar w:fldCharType="begin"/>
+            </w:r>
+            <w:r>
+              <w:rPr>
+                <w:noProof/>
+                <w:webHidden/>
+              </w:rPr>
+              <w:instrText xml:space="preserve"> PAGEREF _Toc65254930 \h </w:instrText>
+            </w:r>
+            <w:r>
+              <w:rPr>
+                <w:noProof/>
+                <w:webHidden/>
+              </w:rPr>
+            </w:r>
+            <w:r>
+              <w:rPr>
+                <w:noProof/>
+                <w:webHidden/>
+              </w:rPr>
+              <w:fldChar w:fldCharType="separate"/>
+            </w:r>
+            <w:r>
+              <w:rPr>
+                <w:noProof/>
+                <w:webHidden/>
+              </w:rPr>
+              <w:t>19</w:t>
+            </w:r>
+            <w:r>
+              <w:rPr>
+                <w:noProof/>
+                <w:webHidden/>
+              </w:rPr>
+              <w:fldChar w:fldCharType="end"/>
+            </w:r>
+          </w:hyperlink>
+        </w:p>
+        <w:p>
+          <w:pPr>
             <w:pStyle w:val="Sumrio1"/>
             <w:tabs>
-              <w:tab w:val="left" w:pos="1100"/>
+              <w:tab w:val="left" w:pos="1320"/>
             </w:tabs>
             <w:rPr>
               <w:rFonts w:asciiTheme="minorHAnsi" w:eastAsiaTheme="minorEastAsia" w:hAnsiTheme="minorHAnsi" w:cstheme="minorBidi"/>
@@ -2744,13 +3334,13 @@
               <w:lang w:eastAsia="pt-BR"/>
             </w:rPr>
           </w:pPr>
-          <w:hyperlink w:anchor="_Toc65079833" w:history="1">
+          <w:hyperlink w:anchor="_Toc65254931" w:history="1">
             <w:r>
               <w:rPr>
                 <w:rStyle w:val="Hyperlink"/>
                 <w:noProof/>
               </w:rPr>
-              <w:t>3</w:t>
+              <w:t>3.</w:t>
             </w:r>
             <w:r>
               <w:rPr>
@@ -2790,7 +3380,7 @@
                 <w:noProof/>
                 <w:webHidden/>
               </w:rPr>
-              <w:instrText xml:space="preserve"> PAGEREF _Toc65079833 \h </w:instrText>
+              <w:instrText xml:space="preserve"> PAGEREF _Toc65254931 \h </w:instrText>
             </w:r>
             <w:r>
               <w:rPr>
@@ -2810,7 +3400,7 @@
                 <w:noProof/>
                 <w:webHidden/>
               </w:rPr>
-              <w:t>17</w:t>
+              <w:t>22</w:t>
             </w:r>
             <w:r>
               <w:rPr>
@@ -2852,7 +3442,7 @@
         <w:t xml:space="preserve"> </w:t>
       </w:r>
       <w:bookmarkStart w:id="1" w:name="_Toc64561895"/>
-      <w:bookmarkStart w:id="2" w:name="_Toc65079827"/>
+      <w:bookmarkStart w:id="2" w:name="_Toc65254923"/>
       <w:r>
         <w:t>INTRODUÇÃO</w:t>
       </w:r>
@@ -2940,7 +3530,7 @@
         <w:t xml:space="preserve"> </w:t>
       </w:r>
       <w:bookmarkStart w:id="3" w:name="_Toc64561896"/>
-      <w:bookmarkStart w:id="4" w:name="_Toc65079828"/>
+      <w:bookmarkStart w:id="4" w:name="_Toc65254924"/>
       <w:r>
         <w:t>REVISÃO DE LITERATURA</w:t>
       </w:r>
@@ -2952,7 +3542,7 @@
         <w:pStyle w:val="Ttulo2"/>
       </w:pPr>
       <w:bookmarkStart w:id="5" w:name="_Toc64561897"/>
-      <w:bookmarkStart w:id="6" w:name="_Toc65079829"/>
+      <w:bookmarkStart w:id="6" w:name="_Toc65254925"/>
       <w:r>
         <w:t xml:space="preserve">Inteligência Artificial, </w:t>
       </w:r>
@@ -3095,31 +3685,18 @@
       <w:pPr>
         <w:pStyle w:val="Legenda"/>
       </w:pPr>
-      <w:bookmarkStart w:id="7" w:name="_Toc64561818"/>
+      <w:bookmarkStart w:id="7" w:name="_Toc65254986"/>
       <w:r>
         <w:t xml:space="preserve">Figura </w:t>
       </w:r>
-      <w:r>
-        <w:fldChar w:fldCharType="begin"/>
-      </w:r>
-      <w:r>
-        <w:instrText xml:space="preserve"> SEQ Figura \* ARABIC </w:instrText>
-      </w:r>
-      <w:r>
-        <w:fldChar w:fldCharType="separate"/>
-      </w:r>
-      <w:r>
-        <w:rPr>
-          <w:noProof/>
-        </w:rPr>
-        <w:t>1</w:t>
-      </w:r>
-      <w:r>
-        <w:rPr>
-          <w:noProof/>
-        </w:rPr>
-        <w:fldChar w:fldCharType="end"/>
-      </w:r>
+      <w:fldSimple w:instr=" SEQ Figura \* ARABIC ">
+        <w:r>
+          <w:rPr>
+            <w:noProof/>
+          </w:rPr>
+          <w:t>1</w:t>
+        </w:r>
+      </w:fldSimple>
       <w:r>
         <w:rPr>
           <w:noProof/>
@@ -3197,31 +3774,18 @@
       <w:pPr>
         <w:pStyle w:val="Legenda"/>
       </w:pPr>
-      <w:bookmarkStart w:id="8" w:name="_Toc64561819"/>
+      <w:bookmarkStart w:id="8" w:name="_Toc65254987"/>
       <w:r>
         <w:t xml:space="preserve">Figura </w:t>
       </w:r>
-      <w:r>
-        <w:fldChar w:fldCharType="begin"/>
-      </w:r>
-      <w:r>
-        <w:instrText xml:space="preserve"> SEQ Figura \* ARABIC </w:instrText>
-      </w:r>
-      <w:r>
-        <w:fldChar w:fldCharType="separate"/>
-      </w:r>
-      <w:r>
-        <w:rPr>
-          <w:noProof/>
-        </w:rPr>
-        <w:t>2</w:t>
-      </w:r>
-      <w:r>
-        <w:rPr>
-          <w:noProof/>
-        </w:rPr>
-        <w:fldChar w:fldCharType="end"/>
-      </w:r>
+      <w:fldSimple w:instr=" SEQ Figura \* ARABIC ">
+        <w:r>
+          <w:rPr>
+            <w:noProof/>
+          </w:rPr>
+          <w:t>2</w:t>
+        </w:r>
+      </w:fldSimple>
       <w:r>
         <w:t xml:space="preserve">. </w:t>
       </w:r>
@@ -3353,32 +3917,19 @@
       <w:pPr>
         <w:pStyle w:val="Legenda"/>
       </w:pPr>
-      <w:bookmarkStart w:id="9" w:name="_Toc64561881"/>
+      <w:bookmarkStart w:id="9" w:name="_Toc65255018"/>
       <w:r>
         <w:lastRenderedPageBreak/>
         <w:t xml:space="preserve">Equação </w:t>
       </w:r>
-      <w:r>
-        <w:fldChar w:fldCharType="begin"/>
-      </w:r>
-      <w:r>
-        <w:instrText xml:space="preserve"> SEQ Equação \* ARABIC </w:instrText>
-      </w:r>
-      <w:r>
-        <w:fldChar w:fldCharType="separate"/>
-      </w:r>
-      <w:r>
-        <w:rPr>
-          <w:noProof/>
-        </w:rPr>
-        <w:t>1</w:t>
-      </w:r>
-      <w:r>
-        <w:rPr>
-          <w:noProof/>
-        </w:rPr>
-        <w:fldChar w:fldCharType="end"/>
-      </w:r>
+      <w:fldSimple w:instr=" SEQ Equação \* ARABIC ">
+        <w:r>
+          <w:rPr>
+            <w:noProof/>
+          </w:rPr>
+          <w:t>1</w:t>
+        </w:r>
+      </w:fldSimple>
       <w:r>
         <w:t xml:space="preserve">. </w:t>
       </w:r>
@@ -3964,7 +4515,7 @@
         <w:pStyle w:val="Ttulo2"/>
       </w:pPr>
       <w:bookmarkStart w:id="10" w:name="_Toc64561898"/>
-      <w:bookmarkStart w:id="11" w:name="_Toc65079830"/>
+      <w:bookmarkStart w:id="11" w:name="_Toc65254926"/>
       <w:r>
         <w:rPr>
           <w:lang w:val="pt-BR"/>
@@ -3987,31 +4538,18 @@
       <w:pPr>
         <w:pStyle w:val="Legenda"/>
       </w:pPr>
-      <w:bookmarkStart w:id="12" w:name="_Toc64561820"/>
+      <w:bookmarkStart w:id="12" w:name="_Toc65254988"/>
       <w:r>
         <w:t xml:space="preserve">Figura </w:t>
       </w:r>
-      <w:r>
-        <w:fldChar w:fldCharType="begin"/>
-      </w:r>
-      <w:r>
-        <w:instrText xml:space="preserve"> SEQ Figura \* ARABIC </w:instrText>
-      </w:r>
-      <w:r>
-        <w:fldChar w:fldCharType="separate"/>
-      </w:r>
-      <w:r>
-        <w:rPr>
-          <w:noProof/>
-        </w:rPr>
-        <w:t>3</w:t>
-      </w:r>
-      <w:r>
-        <w:rPr>
-          <w:noProof/>
-        </w:rPr>
-        <w:fldChar w:fldCharType="end"/>
-      </w:r>
+      <w:fldSimple w:instr=" SEQ Figura \* ARABIC ">
+        <w:r>
+          <w:rPr>
+            <w:noProof/>
+          </w:rPr>
+          <w:t>3</w:t>
+        </w:r>
+      </w:fldSimple>
       <w:r>
         <w:t xml:space="preserve">. </w:t>
       </w:r>
@@ -4215,32 +4753,19 @@
       <w:pPr>
         <w:pStyle w:val="Legenda"/>
       </w:pPr>
-      <w:bookmarkStart w:id="13" w:name="_Toc64561821"/>
+      <w:bookmarkStart w:id="13" w:name="_Toc65254989"/>
       <w:r>
         <w:lastRenderedPageBreak/>
         <w:t xml:space="preserve">Figura </w:t>
       </w:r>
-      <w:r>
-        <w:fldChar w:fldCharType="begin"/>
-      </w:r>
-      <w:r>
-        <w:instrText xml:space="preserve"> SEQ Figura \* ARABIC </w:instrText>
-      </w:r>
-      <w:r>
-        <w:fldChar w:fldCharType="separate"/>
-      </w:r>
-      <w:r>
-        <w:rPr>
-          <w:noProof/>
-        </w:rPr>
-        <w:t>4</w:t>
-      </w:r>
-      <w:r>
-        <w:rPr>
-          <w:noProof/>
-        </w:rPr>
-        <w:fldChar w:fldCharType="end"/>
-      </w:r>
+      <w:fldSimple w:instr=" SEQ Figura \* ARABIC ">
+        <w:r>
+          <w:rPr>
+            <w:noProof/>
+          </w:rPr>
+          <w:t>4</w:t>
+        </w:r>
+      </w:fldSimple>
       <w:r>
         <w:rPr>
           <w:noProof/>
@@ -4382,9 +4907,11 @@
       <w:pPr>
         <w:pStyle w:val="Ttulo2"/>
       </w:pPr>
+      <w:bookmarkStart w:id="14" w:name="_Toc65254927"/>
       <w:r>
         <w:t>Perceptron</w:t>
       </w:r>
+      <w:bookmarkEnd w:id="14"/>
     </w:p>
     <w:p>
       <w:r>
@@ -4464,32 +4991,19 @@
       <w:pPr>
         <w:pStyle w:val="Legenda"/>
       </w:pPr>
-      <w:bookmarkStart w:id="14" w:name="_Toc64561822"/>
+      <w:bookmarkStart w:id="15" w:name="_Toc65254990"/>
       <w:r>
         <w:lastRenderedPageBreak/>
         <w:t xml:space="preserve">Figura </w:t>
       </w:r>
-      <w:r>
-        <w:fldChar w:fldCharType="begin"/>
-      </w:r>
-      <w:r>
-        <w:instrText xml:space="preserve"> SEQ Figura \* ARABIC </w:instrText>
-      </w:r>
-      <w:r>
-        <w:fldChar w:fldCharType="separate"/>
-      </w:r>
-      <w:r>
-        <w:rPr>
-          <w:noProof/>
-        </w:rPr>
-        <w:t>5</w:t>
-      </w:r>
-      <w:r>
-        <w:rPr>
-          <w:noProof/>
-        </w:rPr>
-        <w:fldChar w:fldCharType="end"/>
-      </w:r>
+      <w:fldSimple w:instr=" SEQ Figura \* ARABIC ">
+        <w:r>
+          <w:rPr>
+            <w:noProof/>
+          </w:rPr>
+          <w:t>5</w:t>
+        </w:r>
+      </w:fldSimple>
       <w:r>
         <w:rPr>
           <w:noProof/>
@@ -4502,7 +5016,7 @@
         </w:rPr>
         <w:t>Perceptron</w:t>
       </w:r>
-      <w:bookmarkEnd w:id="14"/>
+      <w:bookmarkEnd w:id="15"/>
     </w:p>
     <w:p>
       <w:pPr>
@@ -4804,31 +5318,18 @@
       <w:pPr>
         <w:pStyle w:val="Legenda"/>
       </w:pPr>
-      <w:bookmarkStart w:id="15" w:name="_Toc64561882"/>
+      <w:bookmarkStart w:id="16" w:name="_Toc65255019"/>
       <w:r>
         <w:t xml:space="preserve">Equação </w:t>
       </w:r>
-      <w:r>
-        <w:fldChar w:fldCharType="begin"/>
-      </w:r>
-      <w:r>
-        <w:instrText xml:space="preserve"> SEQ Equação \* ARABIC </w:instrText>
-      </w:r>
-      <w:r>
-        <w:fldChar w:fldCharType="separate"/>
-      </w:r>
-      <w:r>
-        <w:rPr>
-          <w:noProof/>
-        </w:rPr>
-        <w:t>2</w:t>
-      </w:r>
-      <w:r>
-        <w:rPr>
-          <w:noProof/>
-        </w:rPr>
-        <w:fldChar w:fldCharType="end"/>
-      </w:r>
+      <w:fldSimple w:instr=" SEQ Equação \* ARABIC ">
+        <w:r>
+          <w:rPr>
+            <w:noProof/>
+          </w:rPr>
+          <w:t>2</w:t>
+        </w:r>
+      </w:fldSimple>
       <w:r>
         <w:t xml:space="preserve">. </w:t>
       </w:r>
@@ -4838,7 +5339,7 @@
       <w:r>
         <w:t>Perceptron</w:t>
       </w:r>
-      <w:bookmarkEnd w:id="15"/>
+      <w:bookmarkEnd w:id="16"/>
     </w:p>
     <w:p>
       <w:pPr>
@@ -5183,32 +5684,19 @@
       <w:pPr>
         <w:pStyle w:val="Legenda"/>
       </w:pPr>
-      <w:bookmarkStart w:id="16" w:name="_Toc64561823"/>
+      <w:bookmarkStart w:id="17" w:name="_Toc65254991"/>
       <w:r>
         <w:lastRenderedPageBreak/>
         <w:t xml:space="preserve">Figura </w:t>
       </w:r>
-      <w:r>
-        <w:fldChar w:fldCharType="begin"/>
-      </w:r>
-      <w:r>
-        <w:instrText xml:space="preserve"> SEQ Figura \* ARABIC </w:instrText>
-      </w:r>
-      <w:r>
-        <w:fldChar w:fldCharType="separate"/>
-      </w:r>
-      <w:r>
-        <w:rPr>
-          <w:noProof/>
-        </w:rPr>
-        <w:t>6</w:t>
-      </w:r>
-      <w:r>
-        <w:rPr>
-          <w:noProof/>
-        </w:rPr>
-        <w:fldChar w:fldCharType="end"/>
-      </w:r>
+      <w:fldSimple w:instr=" SEQ Figura \* ARABIC ">
+        <w:r>
+          <w:rPr>
+            <w:noProof/>
+          </w:rPr>
+          <w:t>6</w:t>
+        </w:r>
+      </w:fldSimple>
       <w:r>
         <w:t xml:space="preserve">. </w:t>
       </w:r>
@@ -5218,7 +5706,7 @@
         </w:rPr>
         <w:t>Percepron com mais de uma camada</w:t>
       </w:r>
-      <w:bookmarkEnd w:id="16"/>
+      <w:bookmarkEnd w:id="17"/>
     </w:p>
     <w:p>
       <w:pPr>
@@ -5626,31 +6114,18 @@
       <w:pPr>
         <w:pStyle w:val="Legenda"/>
       </w:pPr>
-      <w:bookmarkStart w:id="17" w:name="_Toc64561883"/>
+      <w:bookmarkStart w:id="18" w:name="_Toc65255020"/>
       <w:r>
         <w:t xml:space="preserve">Equação </w:t>
       </w:r>
-      <w:r>
-        <w:fldChar w:fldCharType="begin"/>
-      </w:r>
-      <w:r>
-        <w:instrText xml:space="preserve"> SEQ Equação \* ARABIC </w:instrText>
-      </w:r>
-      <w:r>
-        <w:fldChar w:fldCharType="separate"/>
-      </w:r>
-      <w:r>
-        <w:rPr>
-          <w:noProof/>
-        </w:rPr>
-        <w:t>3</w:t>
-      </w:r>
-      <w:r>
-        <w:rPr>
-          <w:noProof/>
-        </w:rPr>
-        <w:fldChar w:fldCharType="end"/>
-      </w:r>
+      <w:fldSimple w:instr=" SEQ Equação \* ARABIC ">
+        <w:r>
+          <w:rPr>
+            <w:noProof/>
+          </w:rPr>
+          <w:t>3</w:t>
+        </w:r>
+      </w:fldSimple>
       <m:oMath>
         <m:r>
           <m:rPr>
@@ -5675,7 +6150,7 @@
       <w:r>
         <w:t xml:space="preserve"> atualizada</w:t>
       </w:r>
-      <w:bookmarkEnd w:id="17"/>
+      <w:bookmarkEnd w:id="18"/>
     </w:p>
     <w:p>
       <w:pPr>
@@ -5862,13 +6337,13 @@
       <w:pPr>
         <w:pStyle w:val="Ttulo2"/>
       </w:pPr>
-      <w:bookmarkStart w:id="18" w:name="_Toc64561900"/>
-      <w:bookmarkStart w:id="19" w:name="_Toc65079832"/>
+      <w:bookmarkStart w:id="19" w:name="_Toc64561900"/>
+      <w:bookmarkStart w:id="20" w:name="_Toc65254928"/>
       <w:r>
         <w:t>Neurônios Sigmoides</w:t>
       </w:r>
-      <w:bookmarkEnd w:id="18"/>
       <w:bookmarkEnd w:id="19"/>
+      <w:bookmarkEnd w:id="20"/>
     </w:p>
     <w:p>
       <w:pPr>
@@ -6051,31 +6526,18 @@
           <w:noProof/>
         </w:rPr>
       </w:pPr>
-      <w:bookmarkStart w:id="20" w:name="_Toc64561824"/>
+      <w:bookmarkStart w:id="21" w:name="_Toc65254992"/>
       <w:r>
         <w:t xml:space="preserve">Figura </w:t>
       </w:r>
-      <w:r>
-        <w:fldChar w:fldCharType="begin"/>
-      </w:r>
-      <w:r>
-        <w:instrText xml:space="preserve"> SEQ Figura \* ARABIC </w:instrText>
-      </w:r>
-      <w:r>
-        <w:fldChar w:fldCharType="separate"/>
-      </w:r>
-      <w:r>
-        <w:rPr>
-          <w:noProof/>
-        </w:rPr>
-        <w:t>7</w:t>
-      </w:r>
-      <w:r>
-        <w:rPr>
-          <w:noProof/>
-        </w:rPr>
-        <w:fldChar w:fldCharType="end"/>
-      </w:r>
+      <w:fldSimple w:instr=" SEQ Figura \* ARABIC ">
+        <w:r>
+          <w:rPr>
+            <w:noProof/>
+          </w:rPr>
+          <w:t>7</w:t>
+        </w:r>
+      </w:fldSimple>
       <w:r>
         <w:t xml:space="preserve">. </w:t>
       </w:r>
@@ -6085,7 +6547,7 @@
         </w:rPr>
         <w:t>O efeito de pequenas alterações em pesos ou bias</w:t>
       </w:r>
-      <w:bookmarkEnd w:id="20"/>
+      <w:bookmarkEnd w:id="21"/>
     </w:p>
     <w:p/>
     <w:p>
@@ -6425,31 +6887,18 @@
       <w:pPr>
         <w:pStyle w:val="Legenda"/>
       </w:pPr>
-      <w:bookmarkStart w:id="21" w:name="_Toc64561825"/>
+      <w:bookmarkStart w:id="22" w:name="_Toc65254993"/>
       <w:r>
         <w:t xml:space="preserve">Figura </w:t>
       </w:r>
-      <w:r>
-        <w:fldChar w:fldCharType="begin"/>
-      </w:r>
-      <w:r>
-        <w:instrText xml:space="preserve"> SEQ Figura \* ARABIC </w:instrText>
-      </w:r>
-      <w:r>
-        <w:fldChar w:fldCharType="separate"/>
-      </w:r>
-      <w:r>
-        <w:rPr>
-          <w:noProof/>
-        </w:rPr>
-        <w:t>8</w:t>
-      </w:r>
-      <w:r>
-        <w:rPr>
-          <w:noProof/>
-        </w:rPr>
-        <w:fldChar w:fldCharType="end"/>
-      </w:r>
+      <w:fldSimple w:instr=" SEQ Figura \* ARABIC ">
+        <w:r>
+          <w:rPr>
+            <w:noProof/>
+          </w:rPr>
+          <w:t>8</w:t>
+        </w:r>
+      </w:fldSimple>
       <w:r>
         <w:t xml:space="preserve">. </w:t>
       </w:r>
@@ -6477,7 +6926,7 @@
         </w:rPr>
         <w:t>perceptron</w:t>
       </w:r>
-      <w:bookmarkEnd w:id="21"/>
+      <w:bookmarkEnd w:id="22"/>
     </w:p>
     <w:p>
       <w:pPr>
@@ -6665,31 +7114,18 @@
         <w:pStyle w:val="Legenda"/>
         <w:ind w:left="708" w:hanging="708"/>
       </w:pPr>
-      <w:bookmarkStart w:id="22" w:name="_Toc64561884"/>
+      <w:bookmarkStart w:id="23" w:name="_Toc65255021"/>
       <w:r>
         <w:t xml:space="preserve">Equação </w:t>
       </w:r>
-      <w:r>
-        <w:fldChar w:fldCharType="begin"/>
-      </w:r>
-      <w:r>
-        <w:instrText xml:space="preserve"> SEQ Equação \* ARABIC </w:instrText>
-      </w:r>
-      <w:r>
-        <w:fldChar w:fldCharType="separate"/>
-      </w:r>
-      <w:r>
-        <w:rPr>
-          <w:noProof/>
-        </w:rPr>
-        <w:t>4</w:t>
-      </w:r>
-      <w:r>
-        <w:rPr>
-          <w:noProof/>
-        </w:rPr>
-        <w:fldChar w:fldCharType="end"/>
-      </w:r>
+      <w:fldSimple w:instr=" SEQ Equação \* ARABIC ">
+        <w:r>
+          <w:rPr>
+            <w:noProof/>
+          </w:rPr>
+          <w:t>4</w:t>
+        </w:r>
+      </w:fldSimple>
       <w:r>
         <w:t xml:space="preserve">. </w:t>
       </w:r>
@@ -6723,7 +7159,7 @@
         </w:rPr>
         <w:t>ide</w:t>
       </w:r>
-      <w:bookmarkEnd w:id="22"/>
+      <w:bookmarkEnd w:id="23"/>
     </w:p>
     <w:p>
       <w:pPr>
@@ -6852,35 +7288,22 @@
       <w:pPr>
         <w:pStyle w:val="Legenda"/>
       </w:pPr>
-      <w:bookmarkStart w:id="23" w:name="_Toc64561885"/>
+      <w:bookmarkStart w:id="24" w:name="_Toc65255022"/>
       <w:r>
         <w:t xml:space="preserve">Equação </w:t>
       </w:r>
-      <w:r>
-        <w:fldChar w:fldCharType="begin"/>
-      </w:r>
-      <w:r>
-        <w:instrText xml:space="preserve"> SEQ Equação \* ARABIC </w:instrText>
-      </w:r>
-      <w:r>
-        <w:fldChar w:fldCharType="separate"/>
-      </w:r>
-      <w:r>
-        <w:rPr>
-          <w:noProof/>
-        </w:rPr>
-        <w:t>5</w:t>
-      </w:r>
-      <w:r>
-        <w:rPr>
-          <w:noProof/>
-        </w:rPr>
-        <w:fldChar w:fldCharType="end"/>
-      </w:r>
+      <w:fldSimple w:instr=" SEQ Equação \* ARABIC ">
+        <w:r>
+          <w:rPr>
+            <w:noProof/>
+          </w:rPr>
+          <w:t>5</w:t>
+        </w:r>
+      </w:fldSimple>
       <w:r>
         <w:t>. Cálculo da saída sigmoide considerando pesos e bias</w:t>
       </w:r>
-      <w:bookmarkEnd w:id="23"/>
+      <w:bookmarkEnd w:id="24"/>
     </w:p>
     <w:p>
       <w:pPr>
@@ -7039,41 +7462,28 @@
         <w:pStyle w:val="Legenda"/>
         <w:ind w:firstLine="708"/>
       </w:pPr>
-      <w:bookmarkStart w:id="24" w:name="_Toc64561826"/>
     </w:p>
     <w:p>
       <w:pPr>
         <w:pStyle w:val="Legenda"/>
         <w:ind w:firstLine="708"/>
       </w:pPr>
+      <w:bookmarkStart w:id="25" w:name="_Toc65254994"/>
       <w:r>
         <w:t xml:space="preserve">Figura </w:t>
       </w:r>
-      <w:r>
-        <w:fldChar w:fldCharType="begin"/>
-      </w:r>
-      <w:r>
-        <w:instrText xml:space="preserve"> SEQ Figura \* ARABIC </w:instrText>
-      </w:r>
-      <w:r>
-        <w:fldChar w:fldCharType="separate"/>
-      </w:r>
-      <w:r>
-        <w:rPr>
-          <w:noProof/>
-        </w:rPr>
-        <w:t>9</w:t>
-      </w:r>
-      <w:r>
-        <w:rPr>
-          <w:noProof/>
-        </w:rPr>
-        <w:fldChar w:fldCharType="end"/>
-      </w:r>
+      <w:fldSimple w:instr=" SEQ Figura \* ARABIC ">
+        <w:r>
+          <w:rPr>
+            <w:noProof/>
+          </w:rPr>
+          <w:t>9</w:t>
+        </w:r>
+      </w:fldSimple>
       <w:r>
         <w:t>. Gráfico da função sigmoide</w:t>
       </w:r>
-      <w:bookmarkEnd w:id="24"/>
+      <w:bookmarkEnd w:id="25"/>
     </w:p>
     <w:p/>
     <w:p>
@@ -7353,34 +7763,18 @@
       <w:pPr>
         <w:pStyle w:val="Legenda"/>
       </w:pPr>
-      <w:bookmarkStart w:id="25" w:name="_Toc64561827"/>
+      <w:bookmarkStart w:id="26" w:name="_Toc65254995"/>
       <w:r>
         <w:t xml:space="preserve">Figura </w:t>
       </w:r>
-      <w:r>
-        <w:fldChar w:fldCharType="begin"/>
-      </w:r>
-      <w:r>
-        <w:instrText xml:space="preserve"> SEQ Figura \* AR</w:instrText>
-      </w:r>
-      <w:r>
-        <w:instrText xml:space="preserve">ABIC </w:instrText>
-      </w:r>
-      <w:r>
-        <w:fldChar w:fldCharType="separate"/>
-      </w:r>
-      <w:r>
-        <w:rPr>
-          <w:noProof/>
-        </w:rPr>
-        <w:t>10</w:t>
-      </w:r>
-      <w:r>
-        <w:rPr>
-          <w:noProof/>
-        </w:rPr>
-        <w:fldChar w:fldCharType="end"/>
-      </w:r>
+      <w:fldSimple w:instr=" SEQ Figura \* ARABIC ">
+        <w:r>
+          <w:rPr>
+            <w:noProof/>
+          </w:rPr>
+          <w:t>10</w:t>
+        </w:r>
+      </w:fldSimple>
       <w:r>
         <w:t>. Função degrau</w:t>
       </w:r>
@@ -7394,7 +7788,7 @@
       <w:r>
         <w:t>side</w:t>
       </w:r>
-      <w:bookmarkEnd w:id="25"/>
+      <w:bookmarkEnd w:id="26"/>
       <w:proofErr w:type="spellEnd"/>
     </w:p>
     <w:p>
@@ -7653,38 +8047,25 @@
       <w:pPr>
         <w:pStyle w:val="Legenda"/>
       </w:pPr>
-      <w:bookmarkStart w:id="26" w:name="_Toc64561886"/>
+      <w:bookmarkStart w:id="27" w:name="_Toc65255023"/>
       <w:r>
         <w:t xml:space="preserve">Equação </w:t>
       </w:r>
-      <w:r>
-        <w:fldChar w:fldCharType="begin"/>
-      </w:r>
-      <w:r>
-        <w:instrText xml:space="preserve"> SEQ Equação \* ARABIC </w:instrText>
-      </w:r>
-      <w:r>
-        <w:fldChar w:fldCharType="separate"/>
-      </w:r>
-      <w:r>
-        <w:rPr>
-          <w:noProof/>
-        </w:rPr>
-        <w:t>6</w:t>
-      </w:r>
-      <w:r>
-        <w:rPr>
-          <w:noProof/>
-        </w:rPr>
-        <w:fldChar w:fldCharType="end"/>
-      </w:r>
+      <w:fldSimple w:instr=" SEQ Equação \* ARABIC ">
+        <w:r>
+          <w:rPr>
+            <w:noProof/>
+          </w:rPr>
+          <w:t>6</w:t>
+        </w:r>
+      </w:fldSimple>
       <w:r>
         <w:t xml:space="preserve">. Cálculo aproximado de </w:t>
       </w:r>
       <w:r>
         <w:t>∆saída</w:t>
       </w:r>
-      <w:bookmarkEnd w:id="26"/>
+      <w:bookmarkEnd w:id="27"/>
     </w:p>
     <w:p/>
     <w:p>
@@ -8072,12 +8453,14 @@
           <w:lang w:val="pt-BR"/>
         </w:rPr>
       </w:pPr>
+      <w:bookmarkStart w:id="28" w:name="_Toc65254929"/>
       <w:r>
         <w:rPr>
           <w:lang w:val="pt-BR"/>
         </w:rPr>
         <w:t>Arquitetura das redes neurais</w:t>
       </w:r>
+      <w:bookmarkEnd w:id="28"/>
     </w:p>
     <w:p>
       <w:r>
@@ -8094,30 +8477,18 @@
       <w:pPr>
         <w:pStyle w:val="Legenda"/>
       </w:pPr>
+      <w:bookmarkStart w:id="29" w:name="_Toc65254996"/>
       <w:r>
         <w:t xml:space="preserve">Figura </w:t>
       </w:r>
-      <w:r>
-        <w:fldChar w:fldCharType="begin"/>
-      </w:r>
-      <w:r>
-        <w:instrText xml:space="preserve"> SEQ Figura \* ARABIC </w:instrText>
-      </w:r>
-      <w:r>
-        <w:fldChar w:fldCharType="separate"/>
-      </w:r>
-      <w:r>
-        <w:rPr>
-          <w:noProof/>
-        </w:rPr>
-        <w:t>11</w:t>
-      </w:r>
-      <w:r>
-        <w:rPr>
-          <w:noProof/>
-        </w:rPr>
-        <w:fldChar w:fldCharType="end"/>
-      </w:r>
+      <w:fldSimple w:instr=" SEQ Figura \* ARABIC ">
+        <w:r>
+          <w:rPr>
+            <w:noProof/>
+          </w:rPr>
+          <w:t>11</w:t>
+        </w:r>
+      </w:fldSimple>
       <w:r>
         <w:t xml:space="preserve">. </w:t>
       </w:r>
@@ -8127,6 +8498,7 @@
         </w:rPr>
         <w:t>Uma rede neural genérica</w:t>
       </w:r>
+      <w:bookmarkEnd w:id="29"/>
     </w:p>
     <w:p>
       <w:pPr>
@@ -8274,36 +8646,25 @@
       <w:pPr>
         <w:pStyle w:val="Legenda"/>
       </w:pPr>
+      <w:bookmarkStart w:id="30" w:name="_Toc65254997"/>
       <w:r>
         <w:t xml:space="preserve">Figura </w:t>
       </w:r>
-      <w:r>
-        <w:fldChar w:fldCharType="begin"/>
-      </w:r>
-      <w:r>
-        <w:instrText xml:space="preserve"> SEQ Figura \* ARABIC </w:instrText>
-      </w:r>
-      <w:r>
-        <w:fldChar w:fldCharType="separate"/>
-      </w:r>
-      <w:r>
-        <w:rPr>
-          <w:noProof/>
-        </w:rPr>
-        <w:t>12</w:t>
-      </w:r>
-      <w:r>
-        <w:rPr>
-          <w:noProof/>
-        </w:rPr>
-        <w:fldChar w:fldCharType="end"/>
-      </w:r>
+      <w:fldSimple w:instr=" SEQ Figura \* ARABIC ">
+        <w:r>
+          <w:rPr>
+            <w:noProof/>
+          </w:rPr>
+          <w:t>12</w:t>
+        </w:r>
+      </w:fldSimple>
       <w:r>
         <w:t xml:space="preserve">. </w:t>
       </w:r>
       <w:r>
         <w:t>Rede neural com mais de uma camada intermediária</w:t>
       </w:r>
+      <w:bookmarkEnd w:id="30"/>
     </w:p>
     <w:p>
       <w:pPr>
@@ -8380,13 +8741,8 @@
     </w:p>
     <w:p>
       <w:r>
-        <w:t xml:space="preserve">Vale ressaltar que, apesar da figura 12 exibir duas camadas ocultas, não existe um número predeterminado </w:t>
-      </w:r>
-      <w:proofErr w:type="gramStart"/>
-      <w:r>
-        <w:t>e</w:t>
-      </w:r>
-      <w:proofErr w:type="gramEnd"/>
+        <w:t>Vale ressaltar que, apesar da figura 12 exibir duas camadas ocultas, não existe um número predeterminado e</w:t>
+      </w:r>
       <w:r>
         <w:t xml:space="preserve"> portanto, pelo menos teoricamente, para a sua quantidade também.</w:t>
       </w:r>
@@ -8575,12 +8931,14 @@
           <w:lang w:val="pt-BR"/>
         </w:rPr>
       </w:pPr>
+      <w:bookmarkStart w:id="31" w:name="_Toc65254930"/>
       <w:r>
         <w:rPr>
           <w:lang w:val="pt-BR"/>
         </w:rPr>
         <w:t>Uma rede simples para classificar algarismos manuscritos</w:t>
       </w:r>
+      <w:bookmarkEnd w:id="31"/>
     </w:p>
     <w:p>
       <w:r>
@@ -8606,23 +8964,38 @@
       <w:pPr>
         <w:pStyle w:val="Legenda"/>
       </w:pPr>
+      <w:bookmarkStart w:id="32" w:name="_Toc65254998"/>
       <w:r>
         <w:t xml:space="preserve">Figura </w:t>
       </w:r>
-      <w:fldSimple w:instr=" SEQ Figura \* ARABIC ">
-        <w:r>
-          <w:rPr>
-            <w:noProof/>
-          </w:rPr>
-          <w:t>13</w:t>
-        </w:r>
-      </w:fldSimple>
+      <w:r>
+        <w:fldChar w:fldCharType="begin"/>
+      </w:r>
+      <w:r>
+        <w:instrText xml:space="preserve"> SEQ Figura \* ARABIC </w:instrText>
+      </w:r>
+      <w:r>
+        <w:fldChar w:fldCharType="separate"/>
+      </w:r>
+      <w:r>
+        <w:rPr>
+          <w:noProof/>
+        </w:rPr>
+        <w:t>13</w:t>
+      </w:r>
+      <w:r>
+        <w:rPr>
+          <w:noProof/>
+        </w:rPr>
+        <w:fldChar w:fldCharType="end"/>
+      </w:r>
       <w:r>
         <w:t xml:space="preserve">. Exemplo de problema a ser </w:t>
       </w:r>
       <w:r>
         <w:t>reconhecido</w:t>
       </w:r>
+      <w:bookmarkEnd w:id="32"/>
     </w:p>
     <w:p>
       <w:pPr>
@@ -8633,7 +9006,7 @@
           <w:noProof/>
         </w:rPr>
         <w:drawing>
-          <wp:inline distT="0" distB="0" distL="0" distR="0" wp14:anchorId="5D7FF72D" wp14:editId="113A6E8A">
+          <wp:inline distT="0" distB="0" distL="0" distR="0" wp14:anchorId="5D7FF72D" wp14:editId="72635607">
             <wp:extent cx="1843087" cy="471713"/>
             <wp:effectExtent l="0" t="0" r="5080" b="5080"/>
             <wp:docPr id="15" name="Imagem 15"/>
@@ -8673,26 +9046,44 @@
       <w:pPr>
         <w:pStyle w:val="Legenda"/>
       </w:pPr>
+      <w:bookmarkStart w:id="33" w:name="_Toc65254999"/>
       <w:r>
         <w:t xml:space="preserve">Figura </w:t>
       </w:r>
-      <w:fldSimple w:instr=" SEQ Figura \* ARABIC ">
-        <w:r>
-          <w:rPr>
-            <w:noProof/>
-          </w:rPr>
-          <w:t>14</w:t>
-        </w:r>
-      </w:fldSimple>
+      <w:r>
+        <w:fldChar w:fldCharType="begin"/>
+      </w:r>
+      <w:r>
+        <w:instrText xml:space="preserve"> SEQ Figura \* ARABIC </w:instrText>
+      </w:r>
+      <w:r>
+        <w:fldChar w:fldCharType="separate"/>
+      </w:r>
+      <w:r>
+        <w:rPr>
+          <w:noProof/>
+        </w:rPr>
+        <w:t>14</w:t>
+      </w:r>
+      <w:r>
+        <w:rPr>
+          <w:noProof/>
+        </w:rPr>
+        <w:fldChar w:fldCharType="end"/>
+      </w:r>
       <w:r>
         <w:t>. O problema dividido em subproblemas: os dígitos separados</w:t>
       </w:r>
+      <w:bookmarkEnd w:id="33"/>
     </w:p>
     <w:p>
       <w:pPr>
         <w:jc w:val="center"/>
       </w:pPr>
       <w:r>
+        <w:rPr>
+          <w:noProof/>
+        </w:rPr>
         <w:drawing>
           <wp:inline distT="0" distB="0" distL="0" distR="0" wp14:anchorId="61C7C7ED" wp14:editId="77DC97D2">
             <wp:extent cx="2328510" cy="409899"/>
@@ -8772,20 +9163,35 @@
       <w:pPr>
         <w:pStyle w:val="Legenda"/>
       </w:pPr>
+      <w:bookmarkStart w:id="34" w:name="_Toc65255000"/>
       <w:r>
         <w:t xml:space="preserve">Figura </w:t>
       </w:r>
-      <w:fldSimple w:instr=" SEQ Figura \* ARABIC ">
-        <w:r>
-          <w:rPr>
-            <w:noProof/>
-          </w:rPr>
-          <w:t>15</w:t>
-        </w:r>
-      </w:fldSimple>
+      <w:r>
+        <w:fldChar w:fldCharType="begin"/>
+      </w:r>
+      <w:r>
+        <w:instrText xml:space="preserve"> SEQ Figura \* ARABIC </w:instrText>
+      </w:r>
+      <w:r>
+        <w:fldChar w:fldCharType="separate"/>
+      </w:r>
+      <w:r>
+        <w:rPr>
+          <w:noProof/>
+        </w:rPr>
+        <w:t>15</w:t>
+      </w:r>
+      <w:r>
+        <w:rPr>
+          <w:noProof/>
+        </w:rPr>
+        <w:fldChar w:fldCharType="end"/>
+      </w:r>
       <w:r>
         <w:t>. O algarismo 5 individualizado</w:t>
       </w:r>
+      <w:bookmarkEnd w:id="34"/>
     </w:p>
     <w:p>
       <w:pPr>
@@ -8885,26 +9291,44 @@
       <w:pPr>
         <w:pStyle w:val="Legenda"/>
       </w:pPr>
+      <w:bookmarkStart w:id="35" w:name="_Toc65255001"/>
       <w:r>
         <w:t xml:space="preserve">Figura </w:t>
       </w:r>
-      <w:fldSimple w:instr=" SEQ Figura \* ARABIC ">
-        <w:r>
-          <w:rPr>
-            <w:noProof/>
-          </w:rPr>
-          <w:t>16</w:t>
-        </w:r>
-      </w:fldSimple>
+      <w:r>
+        <w:fldChar w:fldCharType="begin"/>
+      </w:r>
+      <w:r>
+        <w:instrText xml:space="preserve"> SEQ Figura \* ARABIC </w:instrText>
+      </w:r>
+      <w:r>
+        <w:fldChar w:fldCharType="separate"/>
+      </w:r>
+      <w:r>
+        <w:rPr>
+          <w:noProof/>
+        </w:rPr>
+        <w:t>16</w:t>
+      </w:r>
+      <w:r>
+        <w:rPr>
+          <w:noProof/>
+        </w:rPr>
+        <w:fldChar w:fldCharType="end"/>
+      </w:r>
       <w:r>
         <w:t>. Rede neural a ser empregada para reconhecimento dos dígitos individuais</w:t>
       </w:r>
+      <w:bookmarkEnd w:id="35"/>
     </w:p>
     <w:p>
       <w:pPr>
         <w:jc w:val="center"/>
       </w:pPr>
       <w:r>
+        <w:rPr>
+          <w:noProof/>
+        </w:rPr>
         <w:drawing>
           <wp:inline distT="0" distB="0" distL="0" distR="0" wp14:anchorId="7CF49DB0" wp14:editId="6D548006">
             <wp:extent cx="4164311" cy="3666267"/>
@@ -8955,7 +9379,456 @@
         </w:drawing>
       </w:r>
     </w:p>
-    <w:p/>
+    <w:p>
+      <w:r>
+        <w:t xml:space="preserve">O dígito a ser </w:t>
+      </w:r>
+      <w:r>
+        <w:t xml:space="preserve">trabalhado está contido em uma matriz de 28 x 28 </w:t>
+      </w:r>
+      <w:r>
+        <w:t>pixels</w:t>
+      </w:r>
+      <w:r>
+        <w:t xml:space="preserve">, totalizando </w:t>
+      </w:r>
+      <w:r>
+        <w:t xml:space="preserve">784 pixels. </w:t>
+      </w:r>
+      <w:r>
+        <w:t xml:space="preserve">Para cada um destes existe um neurônio na cada de entrada. </w:t>
+      </w:r>
+      <w:r>
+        <w:t xml:space="preserve">Por </w:t>
+      </w:r>
+      <w:r>
+        <w:lastRenderedPageBreak/>
+        <w:t xml:space="preserve">questão de simplicidade, foram omitidos a maioria destes na figura 16. </w:t>
+      </w:r>
+      <w:r>
+        <w:t>Cada um dos neurônios de entrada tem um valor de escala de cinza onde 0,0</w:t>
+      </w:r>
+      <w:r>
+        <w:t xml:space="preserve"> representa </w:t>
+      </w:r>
+      <w:r>
+        <w:t>branca</w:t>
+      </w:r>
+      <w:r>
+        <w:t xml:space="preserve"> e o valor 1,0 representa a preta.</w:t>
+      </w:r>
+      <w:r>
+        <w:t xml:space="preserve"> Valores intermediários representam tons de cinza escalando dos mais claros aos mais escuros.</w:t>
+      </w:r>
+    </w:p>
+    <w:p>
+      <w:r>
+        <w:t xml:space="preserve">A segunda camada é a camada oculta. O número de neurônios desta é representado por </w:t>
+      </w:r>
+      <w:r>
+        <w:rPr>
+          <w:i/>
+          <w:iCs/>
+        </w:rPr>
+        <w:t>n</w:t>
+      </w:r>
+      <w:r>
+        <w:t xml:space="preserve"> e diversos valores de </w:t>
+      </w:r>
+      <w:r>
+        <w:rPr>
+          <w:i/>
+          <w:iCs/>
+        </w:rPr>
+        <w:t>n</w:t>
+      </w:r>
+      <w:r>
+        <w:t xml:space="preserve"> serão experimentados. O exemplo traz uma camada </w:t>
+      </w:r>
+      <w:r>
+        <w:t xml:space="preserve">oculta modesta, com </w:t>
+      </w:r>
+      <w:r>
+        <w:rPr>
+          <w:i/>
+          <w:iCs/>
+        </w:rPr>
+        <w:t>n</w:t>
+      </w:r>
+      <w:r>
+        <w:t xml:space="preserve"> = 14 neurônios.</w:t>
+      </w:r>
+    </w:p>
+    <w:p>
+      <w:r>
+        <w:t>A camada de saída possui 10 neurônios.</w:t>
+      </w:r>
+      <w:r>
+        <w:t xml:space="preserve"> Se</w:t>
+      </w:r>
+      <w:r>
+        <w:t>, por exemplo,</w:t>
+      </w:r>
+      <w:r>
+        <w:t xml:space="preserve"> o primeiro neurônio </w:t>
+      </w:r>
+      <w:r>
+        <w:t xml:space="preserve">possuir um valor de aproximadamente 1, isso irá indicar </w:t>
+      </w:r>
+      <w:r>
+        <w:t xml:space="preserve">que a rede acredita que o dígito em questão é o </w:t>
+      </w:r>
+      <w:r>
+        <w:t>“</w:t>
+      </w:r>
+      <w:r>
+        <w:t>0</w:t>
+      </w:r>
+      <w:r>
+        <w:t>”</w:t>
+      </w:r>
+      <w:r>
+        <w:t xml:space="preserve">. Mas, se o valor próximo de 1 for </w:t>
+      </w:r>
+      <w:r>
+        <w:t>o do segundo neurônio, então a rede acredita que o dígito é o “1”</w:t>
+      </w:r>
+      <w:r>
+        <w:t>. E assim sucessivamente.</w:t>
+      </w:r>
+    </w:p>
+    <w:p>
+      <w:r>
+        <w:t xml:space="preserve">Uma questão que pode surgir é porque utilizar </w:t>
+      </w:r>
+      <w:r>
+        <w:t xml:space="preserve">10 neurônios de saída. Um exemplo de alternativa poderia </w:t>
+      </w:r>
+      <w:r>
+        <w:t>utilizar apenas 4 e estes mostrarem uma representação binária do dígito que a rede acredita estar representado</w:t>
+      </w:r>
+      <w:r>
+        <w:t xml:space="preserve">, afinal </w:t>
+      </w:r>
+      <w:r>
+        <w:t>2</w:t>
+      </w:r>
+      <w:r>
+        <w:rPr>
+          <w:vertAlign w:val="superscript"/>
+        </w:rPr>
+        <w:t>4</w:t>
+      </w:r>
+      <w:r>
+        <w:t xml:space="preserve"> = 16, </w:t>
+      </w:r>
+      <w:r>
+        <w:t xml:space="preserve">o que é </w:t>
+      </w:r>
+      <w:r>
+        <w:t xml:space="preserve">mais do que suficiente para </w:t>
+      </w:r>
+      <w:r>
+        <w:t>representar</w:t>
+      </w:r>
+      <w:r>
+        <w:t xml:space="preserve"> dígitos de 0 a 9</w:t>
+      </w:r>
+      <w:r>
+        <w:t>.</w:t>
+      </w:r>
+      <w:r>
+        <w:t xml:space="preserve"> Afinal, por que 10? A resposta dá-se por motivos empíricos. </w:t>
+      </w:r>
+      <w:r>
+        <w:t>Várias possibilidades de solução para esse problema já foram testadas e se concluiu que essa forma com 10 neurônios de saída é a que tem o melhor desempenho.</w:t>
+      </w:r>
+      <w:r>
+        <w:t xml:space="preserve"> Isso acaba levantado a questão: </w:t>
+      </w:r>
+      <w:r>
+        <w:t>Por que 10 neurônios de saída e não 4? Qual é a heurística por trás?</w:t>
+      </w:r>
+    </w:p>
+    <w:p>
+      <w:r>
+        <w:t xml:space="preserve">Para a resposta, inicie-se a analisar primeiramente </w:t>
+      </w:r>
+      <w:r>
+        <w:t xml:space="preserve">uma camada de saída com 10 neurônios. </w:t>
+      </w:r>
+      <w:r>
+        <w:t xml:space="preserve">Considere-se inicialmente ter o foco no primeiro neurônio de saída, o que </w:t>
+      </w:r>
+      <w:r>
+        <w:t>considera</w:t>
+      </w:r>
+      <w:r>
+        <w:t xml:space="preserve"> a possibilidade de</w:t>
+      </w:r>
+      <w:r>
+        <w:t xml:space="preserve"> que seja o </w:t>
+      </w:r>
+      <w:r>
+        <w:t>dígito</w:t>
+      </w:r>
+      <w:r>
+        <w:t xml:space="preserve"> </w:t>
+      </w:r>
+      <w:r>
+        <w:t>“0”.</w:t>
+      </w:r>
+      <w:r>
+        <w:t xml:space="preserve"> </w:t>
+      </w:r>
+      <w:r>
+        <w:t>Essa possibilidade é avaliada em função dos</w:t>
+      </w:r>
+      <w:r>
+        <w:t xml:space="preserve"> valores dos</w:t>
+      </w:r>
+      <w:r>
+        <w:t xml:space="preserve"> </w:t>
+      </w:r>
+      <w:r>
+        <w:t>neurônios</w:t>
+      </w:r>
+      <w:r>
+        <w:t xml:space="preserve"> da camada intermediária</w:t>
+      </w:r>
+      <w:r>
+        <w:t xml:space="preserve"> e, o que estes estão fazendo? Neste momento, meramente por questão argumentativa</w:t>
+      </w:r>
+      <w:r>
+        <w:t xml:space="preserve">, imagine-se que o primeiro neurônio da camada intermediária </w:t>
+      </w:r>
+      <w:r>
+        <w:t>detecte se a imagem parece ou não a da figura 17:</w:t>
+      </w:r>
+    </w:p>
+    <w:p>
+      <w:pPr>
+        <w:pStyle w:val="Legenda"/>
+      </w:pPr>
+      <w:r>
+        <w:t xml:space="preserve">Figura </w:t>
+      </w:r>
+      <w:fldSimple w:instr=" SEQ Figura \* ARABIC ">
+        <w:r>
+          <w:rPr>
+            <w:noProof/>
+          </w:rPr>
+          <w:t>17</w:t>
+        </w:r>
+      </w:fldSimple>
+      <w:r>
+        <w:t>. Suposição de imagem que pode ser detectada pelo primeiro neurônio da camada intermediária</w:t>
+      </w:r>
+    </w:p>
+    <w:p>
+      <w:pPr>
+        <w:jc w:val="center"/>
+      </w:pPr>
+      <w:r>
+        <w:drawing>
+          <wp:inline distT="0" distB="0" distL="0" distR="0" wp14:anchorId="56D090A5" wp14:editId="61314C44">
+            <wp:extent cx="1260000" cy="1260000"/>
+            <wp:effectExtent l="0" t="0" r="0" b="0"/>
+            <wp:docPr id="12" name="Imagem 12"/>
+            <wp:cNvGraphicFramePr>
+              <a:graphicFrameLocks xmlns:a="http://schemas.openxmlformats.org/drawingml/2006/main" noChangeAspect="1"/>
+            </wp:cNvGraphicFramePr>
+            <a:graphic xmlns:a="http://schemas.openxmlformats.org/drawingml/2006/main">
+              <a:graphicData uri="http://schemas.openxmlformats.org/drawingml/2006/picture">
+                <pic:pic xmlns:pic="http://schemas.openxmlformats.org/drawingml/2006/picture">
+                  <pic:nvPicPr>
+                    <pic:cNvPr id="1" name=""/>
+                    <pic:cNvPicPr/>
+                  </pic:nvPicPr>
+                  <pic:blipFill>
+                    <a:blip r:embed="rId29"/>
+                    <a:stretch>
+                      <a:fillRect/>
+                    </a:stretch>
+                  </pic:blipFill>
+                  <pic:spPr>
+                    <a:xfrm>
+                      <a:off x="0" y="0"/>
+                      <a:ext cx="1260000" cy="1260000"/>
+                    </a:xfrm>
+                    <a:prstGeom prst="rect">
+                      <a:avLst/>
+                    </a:prstGeom>
+                  </pic:spPr>
+                </pic:pic>
+              </a:graphicData>
+            </a:graphic>
+          </wp:inline>
+        </w:drawing>
+      </w:r>
+    </w:p>
+    <w:p>
+      <w:r>
+        <w:lastRenderedPageBreak/>
+        <w:t xml:space="preserve">Isso pode ser obtido pelo uso de um peso muito significativo (elevado) </w:t>
+      </w:r>
+      <w:r>
+        <w:t xml:space="preserve">aplicado aos pixels da camada de entrada os quais sobreponham-se </w:t>
+      </w:r>
+      <w:r>
+        <w:t xml:space="preserve">a essa imagem. De forma similar, novamente </w:t>
+      </w:r>
+      <w:r>
+        <w:t xml:space="preserve">meramente por questão argumentativa, suponha-se que o terceiro e o quarto neurônio </w:t>
+      </w:r>
+      <w:r>
+        <w:t>da camada oculta detectem se a imagem em questão tem elementos comuns com as imagens da figura 18:</w:t>
+      </w:r>
+    </w:p>
+    <w:p>
+      <w:pPr>
+        <w:pStyle w:val="Legenda"/>
+      </w:pPr>
+      <w:r>
+        <w:t xml:space="preserve">Figura </w:t>
+      </w:r>
+      <w:fldSimple w:instr=" SEQ Figura \* ARABIC ">
+        <w:r>
+          <w:rPr>
+            <w:noProof/>
+          </w:rPr>
+          <w:t>18</w:t>
+        </w:r>
+      </w:fldSimple>
+      <w:r>
+        <w:t>. Suposição de possíveis imagens que seriam detectadas pelos neurônios 2, 3 e 4 da camada oculta</w:t>
+      </w:r>
+    </w:p>
+    <w:p>
+      <w:pPr>
+        <w:jc w:val="center"/>
+      </w:pPr>
+      <w:r>
+        <w:drawing>
+          <wp:inline distT="0" distB="0" distL="0" distR="0" wp14:anchorId="5A905BA1" wp14:editId="67E83CE2">
+            <wp:extent cx="4075200" cy="1260000"/>
+            <wp:effectExtent l="0" t="0" r="1905" b="0"/>
+            <wp:docPr id="13" name="Imagem 13"/>
+            <wp:cNvGraphicFramePr>
+              <a:graphicFrameLocks xmlns:a="http://schemas.openxmlformats.org/drawingml/2006/main" noChangeAspect="1"/>
+            </wp:cNvGraphicFramePr>
+            <a:graphic xmlns:a="http://schemas.openxmlformats.org/drawingml/2006/main">
+              <a:graphicData uri="http://schemas.openxmlformats.org/drawingml/2006/picture">
+                <pic:pic xmlns:pic="http://schemas.openxmlformats.org/drawingml/2006/picture">
+                  <pic:nvPicPr>
+                    <pic:cNvPr id="1" name=""/>
+                    <pic:cNvPicPr/>
+                  </pic:nvPicPr>
+                  <pic:blipFill>
+                    <a:blip r:embed="rId30"/>
+                    <a:stretch>
+                      <a:fillRect/>
+                    </a:stretch>
+                  </pic:blipFill>
+                  <pic:spPr>
+                    <a:xfrm>
+                      <a:off x="0" y="0"/>
+                      <a:ext cx="4075200" cy="1260000"/>
+                    </a:xfrm>
+                    <a:prstGeom prst="rect">
+                      <a:avLst/>
+                    </a:prstGeom>
+                  </pic:spPr>
+                </pic:pic>
+              </a:graphicData>
+            </a:graphic>
+          </wp:inline>
+        </w:drawing>
+      </w:r>
+    </w:p>
+    <w:p>
+      <w:r>
+        <w:t>Colocando as quatro imagens juntas temos o dígito “0” como mostrado pela figura 19</w:t>
+      </w:r>
+      <w:r>
+        <w:t>?</w:t>
+      </w:r>
+    </w:p>
+    <w:p>
+      <w:pPr>
+        <w:pStyle w:val="Legenda"/>
+      </w:pPr>
+      <w:r>
+        <w:t xml:space="preserve">Figura </w:t>
+      </w:r>
+      <w:fldSimple w:instr=" SEQ Figura \* ARABIC ">
+        <w:r>
+          <w:rPr>
+            <w:noProof/>
+          </w:rPr>
+          <w:t>19</w:t>
+        </w:r>
+      </w:fldSimple>
+      <w:r>
+        <w:t>. Sobreposição das imagens da das figuras 17 e 18</w:t>
+      </w:r>
+    </w:p>
+    <w:p>
+      <w:pPr>
+        <w:jc w:val="center"/>
+      </w:pPr>
+      <w:r>
+        <w:drawing>
+          <wp:inline distT="0" distB="0" distL="0" distR="0" wp14:anchorId="4104735B" wp14:editId="035F6E75">
+            <wp:extent cx="1256400" cy="1260000"/>
+            <wp:effectExtent l="0" t="0" r="1270" b="0"/>
+            <wp:docPr id="18" name="Imagem 18"/>
+            <wp:cNvGraphicFramePr>
+              <a:graphicFrameLocks xmlns:a="http://schemas.openxmlformats.org/drawingml/2006/main" noChangeAspect="1"/>
+            </wp:cNvGraphicFramePr>
+            <a:graphic xmlns:a="http://schemas.openxmlformats.org/drawingml/2006/main">
+              <a:graphicData uri="http://schemas.openxmlformats.org/drawingml/2006/picture">
+                <pic:pic xmlns:pic="http://schemas.openxmlformats.org/drawingml/2006/picture">
+                  <pic:nvPicPr>
+                    <pic:cNvPr id="1" name=""/>
+                    <pic:cNvPicPr/>
+                  </pic:nvPicPr>
+                  <pic:blipFill>
+                    <a:blip r:embed="rId31"/>
+                    <a:stretch>
+                      <a:fillRect/>
+                    </a:stretch>
+                  </pic:blipFill>
+                  <pic:spPr>
+                    <a:xfrm>
+                      <a:off x="0" y="0"/>
+                      <a:ext cx="1256400" cy="1260000"/>
+                    </a:xfrm>
+                    <a:prstGeom prst="rect">
+                      <a:avLst/>
+                    </a:prstGeom>
+                  </pic:spPr>
+                </pic:pic>
+              </a:graphicData>
+            </a:graphic>
+          </wp:inline>
+        </w:drawing>
+      </w:r>
+    </w:p>
+    <w:p>
+      <w:r>
+        <w:t>Então, se esses quatro neurônios tiverem um valor elevado</w:t>
+      </w:r>
+      <w:r>
+        <w:t xml:space="preserve">, pode ser assumido que o dígito sendo analisado é o “0”. </w:t>
+      </w:r>
+      <w:r>
+        <w:t xml:space="preserve">Apesar de essa não ser a única maneira possível de se concluir que se trata de fato de um “0”, </w:t>
+      </w:r>
+      <w:r>
+        <w:t>pela presunção assumida até aqui, é seguro assumir que sim.</w:t>
+      </w:r>
+    </w:p>
     <w:p/>
     <w:p/>
     <w:p/>
@@ -9033,8 +9906,8 @@
           <w:lang w:val="pt-BR"/>
         </w:rPr>
       </w:pPr>
-      <w:bookmarkStart w:id="27" w:name="_Toc64561901"/>
-      <w:bookmarkStart w:id="28" w:name="_Toc65079833"/>
+      <w:bookmarkStart w:id="36" w:name="_Toc64561901"/>
+      <w:bookmarkStart w:id="37" w:name="_Toc65254931"/>
       <w:r>
         <w:t>REFER</w:t>
       </w:r>
@@ -9053,8 +9926,8 @@
         </w:rPr>
         <w:t>S</w:t>
       </w:r>
-      <w:bookmarkEnd w:id="27"/>
-      <w:bookmarkEnd w:id="28"/>
+      <w:bookmarkEnd w:id="36"/>
+      <w:bookmarkEnd w:id="37"/>
     </w:p>
     <w:p>
       <w:pPr>
@@ -9134,7 +10007,7 @@
         </w:rPr>
         <w:t xml:space="preserve">9, </w:t>
       </w:r>
-      <w:hyperlink r:id="rId29" w:history="1">
+      <w:hyperlink r:id="rId32" w:history="1">
         <w:r>
           <w:rPr>
             <w:rStyle w:val="Hyperlink"/>
@@ -9259,7 +10132,7 @@
         </w:rPr>
         <w:t xml:space="preserve"> </w:t>
       </w:r>
-      <w:hyperlink r:id="rId30" w:history="1">
+      <w:hyperlink r:id="rId33" w:history="1">
         <w:r>
           <w:rPr>
             <w:rStyle w:val="Hyperlink"/>
@@ -9877,7 +10750,7 @@
         </w:rPr>
         <w:t xml:space="preserve">, </w:t>
       </w:r>
-      <w:hyperlink r:id="rId31" w:history="1">
+      <w:hyperlink r:id="rId34" w:history="1">
         <w:r>
           <w:rPr>
             <w:rStyle w:val="Hyperlink"/>
@@ -9928,25 +10801,7 @@
           <w:bCs/>
           <w:lang w:val="en-US"/>
         </w:rPr>
-        <w:t xml:space="preserve">C# </w:t>
-      </w:r>
-      <w:proofErr w:type="gramStart"/>
-      <w:r>
-        <w:rPr>
-          <w:b/>
-          <w:bCs/>
-          <w:lang w:val="en-US"/>
-        </w:rPr>
-        <w:t>9</w:t>
-      </w:r>
-      <w:proofErr w:type="gramEnd"/>
-      <w:r>
-        <w:rPr>
-          <w:b/>
-          <w:bCs/>
-          <w:lang w:val="en-US"/>
-        </w:rPr>
-        <w:t xml:space="preserve"> and .NET 5 – Modern Cross-Platform Development: Build intelligent apps, websites, and services with Blazor, ASP.NET Core, and </w:t>
+        <w:t xml:space="preserve">C# 9 and .NET 5 – Modern Cross-Platform Development: Build intelligent apps, websites, and services with Blazor, ASP.NET Core, and </w:t>
       </w:r>
       <w:r>
         <w:rPr>
@@ -10041,7 +10896,7 @@
         </w:rPr>
         <w:t xml:space="preserve"> Books, </w:t>
       </w:r>
-      <w:hyperlink r:id="rId32" w:history="1">
+      <w:hyperlink r:id="rId35" w:history="1">
         <w:r>
           <w:rPr>
             <w:rStyle w:val="Hyperlink"/>
@@ -10152,7 +11007,7 @@
         </w:rPr>
         <w:t xml:space="preserve">, </w:t>
       </w:r>
-      <w:hyperlink r:id="rId33" w:history="1">
+      <w:hyperlink r:id="rId36" w:history="1">
         <w:r>
           <w:rPr>
             <w:rStyle w:val="Hyperlink"/>
@@ -10169,7 +11024,7 @@
       </w:r>
     </w:p>
     <w:sectPr>
-      <w:headerReference w:type="default" r:id="rId34"/>
+      <w:headerReference w:type="default" r:id="rId37"/>
       <w:pgSz w:w="11906" w:h="16838"/>
       <w:pgMar w:top="1701" w:right="1701" w:bottom="1134" w:left="1701" w:header="1134" w:footer="720" w:gutter="0"/>
       <w:cols w:space="720"/>

</xml_diff>

<commit_message>
deslocamento em direção ao mínimo global
</commit_message>
<xml_diff>
--- a/Sergio Di Fiore - Projeto de de Pesquisa  - PICIT.docx
+++ b/Sergio Di Fiore - Projeto de de Pesquisa  - PICIT.docx
@@ -466,8 +466,13 @@
         <w:t xml:space="preserve">Dra. </w:t>
       </w:r>
       <w:r>
-        <w:t>Mônica Regina Gaiotto</w:t>
-      </w:r>
+        <w:t xml:space="preserve">Mônica Regina </w:t>
+      </w:r>
+      <w:proofErr w:type="spellStart"/>
+      <w:r>
+        <w:t>Gaiotto</w:t>
+      </w:r>
+      <w:proofErr w:type="spellEnd"/>
     </w:p>
     <w:p>
       <w:pPr>
@@ -705,11 +710,19 @@
       <w:r>
         <w:t xml:space="preserve"> e </w:t>
       </w:r>
+      <w:proofErr w:type="spellStart"/>
       <w:r>
         <w:rPr>
           <w:i/>
         </w:rPr>
-        <w:t>Deep Learning</w:t>
+        <w:t>Deep</w:t>
+      </w:r>
+      <w:proofErr w:type="spellEnd"/>
+      <w:r>
+        <w:rPr>
+          <w:i/>
+        </w:rPr>
+        <w:t xml:space="preserve"> Learning</w:t>
       </w:r>
       <w:r>
         <w:t>.</w:t>
@@ -3461,11 +3474,19 @@
       <w:r>
         <w:t xml:space="preserve"> e o </w:t>
       </w:r>
+      <w:proofErr w:type="spellStart"/>
       <w:r>
         <w:rPr>
           <w:i/>
         </w:rPr>
-        <w:t>Deep Learning</w:t>
+        <w:t>Deep</w:t>
+      </w:r>
+      <w:proofErr w:type="spellEnd"/>
+      <w:r>
+        <w:rPr>
+          <w:i/>
+        </w:rPr>
+        <w:t xml:space="preserve"> Learning</w:t>
       </w:r>
       <w:r>
         <w:t xml:space="preserve"> uma extensão </w:t>
@@ -3534,18 +3555,34 @@
       <w:r>
         <w:t xml:space="preserve"> e </w:t>
       </w:r>
+      <w:proofErr w:type="spellStart"/>
       <w:r>
         <w:rPr>
           <w:i/>
         </w:rPr>
-        <w:t>Deep Learning</w:t>
+        <w:t>Deep</w:t>
+      </w:r>
+      <w:proofErr w:type="spellEnd"/>
+      <w:r>
+        <w:rPr>
+          <w:i/>
+        </w:rPr>
+        <w:t xml:space="preserve"> Learning</w:t>
       </w:r>
       <w:bookmarkEnd w:id="5"/>
       <w:bookmarkEnd w:id="6"/>
     </w:p>
     <w:p>
       <w:r>
-        <w:t>Pode-se dizer que a Inteligência Artificial (IA) começou a ser estudada sistematicamente a primeira vez por Hebert Simon e Allen Newell ainda no início da década de 1950 na Universidade de Carnegie Mellon.</w:t>
+        <w:t xml:space="preserve">Pode-se dizer que a Inteligência Artificial (IA) começou a ser estudada sistematicamente a primeira vez por </w:t>
+      </w:r>
+      <w:proofErr w:type="spellStart"/>
+      <w:r>
+        <w:t>Hebert</w:t>
+      </w:r>
+      <w:proofErr w:type="spellEnd"/>
+      <w:r>
+        <w:t xml:space="preserve"> Simon e Allen Newell ainda no início da década de 1950 na Universidade de Carnegie Mellon.</w:t>
       </w:r>
       <w:r>
         <w:t xml:space="preserve"> </w:t>
@@ -3624,12 +3661,21 @@
         <w:lastRenderedPageBreak/>
         <w:t>gato. É a chamada Aprendizagem de Máquina (</w:t>
       </w:r>
+      <w:proofErr w:type="spellStart"/>
       <w:r>
         <w:rPr>
           <w:i/>
           <w:iCs/>
         </w:rPr>
-        <w:t>Machine Learning</w:t>
+        <w:t>Machine</w:t>
+      </w:r>
+      <w:proofErr w:type="spellEnd"/>
+      <w:r>
+        <w:rPr>
+          <w:i/>
+          <w:iCs/>
+        </w:rPr>
+        <w:t xml:space="preserve"> Learning</w:t>
       </w:r>
       <w:r>
         <w:t>). Com ela, pode-se encontrar padrões em quantidade enorme de dados. Esse modelo, que ainda funciona muito bem, mas que mesmo desde esse período inicial, deixava muitas questões sem solução aparente.</w:t>
@@ -3643,27 +3689,14 @@
       <w:r>
         <w:t xml:space="preserve">Figura </w:t>
       </w:r>
-      <w:r>
-        <w:fldChar w:fldCharType="begin"/>
-      </w:r>
-      <w:r>
-        <w:instrText xml:space="preserve"> SEQ Figura \* ARABIC </w:instrText>
-      </w:r>
-      <w:r>
-        <w:fldChar w:fldCharType="separate"/>
-      </w:r>
-      <w:r>
-        <w:rPr>
-          <w:noProof/>
-        </w:rPr>
-        <w:t>1</w:t>
-      </w:r>
-      <w:r>
-        <w:rPr>
-          <w:noProof/>
-        </w:rPr>
-        <w:fldChar w:fldCharType="end"/>
-      </w:r>
+      <w:fldSimple w:instr=" SEQ Figura \* ARABIC ">
+        <w:r>
+          <w:rPr>
+            <w:noProof/>
+          </w:rPr>
+          <w:t>1</w:t>
+        </w:r>
+      </w:fldSimple>
       <w:r>
         <w:rPr>
           <w:noProof/>
@@ -3745,27 +3778,14 @@
       <w:r>
         <w:t xml:space="preserve">Figura </w:t>
       </w:r>
-      <w:r>
-        <w:fldChar w:fldCharType="begin"/>
-      </w:r>
-      <w:r>
-        <w:instrText xml:space="preserve"> SEQ Figura \* ARABIC </w:instrText>
-      </w:r>
-      <w:r>
-        <w:fldChar w:fldCharType="separate"/>
-      </w:r>
-      <w:r>
-        <w:rPr>
-          <w:noProof/>
-        </w:rPr>
-        <w:t>2</w:t>
-      </w:r>
-      <w:r>
-        <w:rPr>
-          <w:noProof/>
-        </w:rPr>
-        <w:fldChar w:fldCharType="end"/>
-      </w:r>
+      <w:fldSimple w:instr=" SEQ Figura \* ARABIC ">
+        <w:r>
+          <w:rPr>
+            <w:noProof/>
+          </w:rPr>
+          <w:t>2</w:t>
+        </w:r>
+      </w:fldSimple>
       <w:r>
         <w:t xml:space="preserve">. </w:t>
       </w:r>
@@ -3851,7 +3871,31 @@
     </w:p>
     <w:p>
       <w:r>
-        <w:t xml:space="preserve">Em 1969, Marvin Minsky e Saymour Papert publicaram um livro pelo MIT provando matematicamente que esse tipo de redes, chamadas </w:t>
+        <w:t xml:space="preserve">Em 1969, Marvin </w:t>
+      </w:r>
+      <w:proofErr w:type="spellStart"/>
+      <w:r>
+        <w:t>Minsky</w:t>
+      </w:r>
+      <w:proofErr w:type="spellEnd"/>
+      <w:r>
+        <w:t xml:space="preserve"> e </w:t>
+      </w:r>
+      <w:proofErr w:type="spellStart"/>
+      <w:r>
+        <w:t>Saymour</w:t>
+      </w:r>
+      <w:proofErr w:type="spellEnd"/>
+      <w:r>
+        <w:t xml:space="preserve"> </w:t>
+      </w:r>
+      <w:proofErr w:type="spellStart"/>
+      <w:r>
+        <w:t>Papert</w:t>
+      </w:r>
+      <w:proofErr w:type="spellEnd"/>
+      <w:r>
+        <w:t xml:space="preserve"> publicaram um livro pelo MIT provando matematicamente que esse tipo de redes, chamadas </w:t>
       </w:r>
       <w:r>
         <w:t>Perceptron</w:t>
@@ -3878,27 +3922,14 @@
         <w:lastRenderedPageBreak/>
         <w:t xml:space="preserve">Equação </w:t>
       </w:r>
-      <w:r>
-        <w:fldChar w:fldCharType="begin"/>
-      </w:r>
-      <w:r>
-        <w:instrText xml:space="preserve"> SEQ Equação \* ARABIC </w:instrText>
-      </w:r>
-      <w:r>
-        <w:fldChar w:fldCharType="separate"/>
-      </w:r>
-      <w:r>
-        <w:rPr>
-          <w:noProof/>
-        </w:rPr>
-        <w:t>1</w:t>
-      </w:r>
-      <w:r>
-        <w:rPr>
-          <w:noProof/>
-        </w:rPr>
-        <w:fldChar w:fldCharType="end"/>
-      </w:r>
+      <w:fldSimple w:instr=" SEQ Equação \* ARABIC ">
+        <w:r>
+          <w:rPr>
+            <w:noProof/>
+          </w:rPr>
+          <w:t>1</w:t>
+        </w:r>
+      </w:fldSimple>
       <w:r>
         <w:t xml:space="preserve">. </w:t>
       </w:r>
@@ -4240,48 +4271,101 @@
     </w:p>
     <w:p>
       <w:r>
-        <w:t xml:space="preserve">Somente em 1986, Geoffrey Hinton, hoje conhecido como o pai do </w:t>
-      </w:r>
+        <w:t xml:space="preserve">Somente em 1986, Geoffrey </w:t>
+      </w:r>
+      <w:proofErr w:type="spellStart"/>
+      <w:r>
+        <w:t>Hinton</w:t>
+      </w:r>
+      <w:proofErr w:type="spellEnd"/>
+      <w:r>
+        <w:t xml:space="preserve">, hoje conhecido como o pai do </w:t>
+      </w:r>
+      <w:proofErr w:type="spellStart"/>
       <w:r>
         <w:rPr>
           <w:i/>
           <w:iCs/>
         </w:rPr>
-        <w:t>Deep Learning</w:t>
-      </w:r>
-      <w:r>
-        <w:t>, trouxe novos avanços (HAO, 2018). Ele basicamente, conseguiu desenvolver o treinamento de mais camadas, uma técnica que, iria além do tradicional aprendizado de máquina, permitindo encontrar pequenos padrões, que anteriormente não conseguiriam ser detectados. Em 1990 essa técnica foi reforçada pela assim chamada Máquina de Suporte Vetorial (</w:t>
-      </w:r>
+        <w:t>Deep</w:t>
+      </w:r>
+      <w:proofErr w:type="spellEnd"/>
       <w:r>
         <w:rPr>
           <w:i/>
           <w:iCs/>
         </w:rPr>
-        <w:t>Support Vector Machine</w:t>
-      </w:r>
-      <w:r>
-        <w:t>) onde estruturas espaciais e funções permitem as transições que simplificam o processamento (WILSON, 2020).</w:t>
-      </w:r>
-    </w:p>
-    <w:p>
-      <w:r>
-        <w:t>Tal</w:t>
-      </w:r>
-      <w:r>
-        <w:t xml:space="preserve"> técnica, porém, esbarrava na limitação da capacidade computacional dos sistemas na época e o campo toda da IA ficou por muito tempo parado, até em torno do ano 2000, quando a capacidade de processamento permitiu a retomada das pesquisas (SOMMERS, 2017).</w:t>
-      </w:r>
-    </w:p>
-    <w:p>
-      <w:r>
-        <w:t>Nesse mesmo período começou-se a empregar a Distribuição Circulares de Autovalores associada a um antigo método matemático conhecido como a Teoria da Matriz Aleatória (</w:t>
-      </w:r>
+        <w:t xml:space="preserve"> Learning</w:t>
+      </w:r>
+      <w:r>
+        <w:t>, trouxe novos avanços (HAO, 2018). Ele basicamente, conseguiu desenvolver o treinamento de mais camadas, uma técnica que, iria além do tradicional aprendizado de máquina, permitindo encontrar pequenos padrões, que anteriormente não conseguiriam ser detectados. Em 1990 essa técnica foi reforçada pela assim chamada Máquina de Suporte Vetorial (</w:t>
+      </w:r>
+      <w:proofErr w:type="spellStart"/>
       <w:r>
         <w:rPr>
           <w:i/>
           <w:iCs/>
         </w:rPr>
-        <w:t>Random Matrix Theory</w:t>
-      </w:r>
+        <w:t>Support</w:t>
+      </w:r>
+      <w:proofErr w:type="spellEnd"/>
+      <w:r>
+        <w:rPr>
+          <w:i/>
+          <w:iCs/>
+        </w:rPr>
+        <w:t xml:space="preserve"> Vector </w:t>
+      </w:r>
+      <w:proofErr w:type="spellStart"/>
+      <w:r>
+        <w:rPr>
+          <w:i/>
+          <w:iCs/>
+        </w:rPr>
+        <w:t>Machine</w:t>
+      </w:r>
+      <w:proofErr w:type="spellEnd"/>
+      <w:r>
+        <w:t>) onde estruturas espaciais e funções permitem as transições que simplificam o processamento (WILSON, 2020).</w:t>
+      </w:r>
+    </w:p>
+    <w:p>
+      <w:r>
+        <w:t>Tal</w:t>
+      </w:r>
+      <w:r>
+        <w:t xml:space="preserve"> técnica, porém, esbarrava na limitação da capacidade computacional dos sistemas na época e o campo toda da IA ficou por muito tempo parado, até em torno do ano 2000, quando a capacidade de processamento permitiu a retomada das pesquisas (SOMMERS, 2017).</w:t>
+      </w:r>
+    </w:p>
+    <w:p>
+      <w:r>
+        <w:t>Nesse mesmo período começou-se a empregar a Distribuição Circulares de Autovalores associada a um antigo método matemático conhecido como a Teoria da Matriz Aleatória (</w:t>
+      </w:r>
+      <w:proofErr w:type="spellStart"/>
+      <w:r>
+        <w:rPr>
+          <w:i/>
+          <w:iCs/>
+        </w:rPr>
+        <w:t>Random</w:t>
+      </w:r>
+      <w:proofErr w:type="spellEnd"/>
+      <w:r>
+        <w:rPr>
+          <w:i/>
+          <w:iCs/>
+        </w:rPr>
+        <w:t xml:space="preserve"> Matrix </w:t>
+      </w:r>
+      <w:proofErr w:type="spellStart"/>
+      <w:r>
+        <w:rPr>
+          <w:i/>
+          <w:iCs/>
+        </w:rPr>
+        <w:t>Theory</w:t>
+      </w:r>
+      <w:proofErr w:type="spellEnd"/>
       <w:r>
         <w:t>) minimizando o obstáculo trazidos pelas complexas matrizes que o aprendizado de máquina precisava lidar (WILSON, 2020).</w:t>
       </w:r>
@@ -4352,11 +4436,16 @@
       <w:r>
         <w:t xml:space="preserve">Segundo </w:t>
       </w:r>
+      <w:proofErr w:type="spellStart"/>
       <w:r>
         <w:t>Kelle</w:t>
       </w:r>
       <w:r>
-        <w:t>her J</w:t>
+        <w:t>her</w:t>
+      </w:r>
+      <w:proofErr w:type="spellEnd"/>
+      <w:r>
+        <w:t xml:space="preserve"> J</w:t>
       </w:r>
       <w:r>
         <w:t>.</w:t>
@@ -4373,11 +4462,19 @@
       <w:r>
         <w:t xml:space="preserve">),” </w:t>
       </w:r>
+      <w:proofErr w:type="spellStart"/>
       <w:r>
         <w:rPr>
           <w:i/>
         </w:rPr>
-        <w:t>Deep Learning</w:t>
+        <w:t>Deep</w:t>
+      </w:r>
+      <w:proofErr w:type="spellEnd"/>
+      <w:r>
+        <w:rPr>
+          <w:i/>
+        </w:rPr>
+        <w:t xml:space="preserve"> Learning</w:t>
       </w:r>
       <w:r>
         <w:t xml:space="preserve"> é um</w:t>
@@ -4391,11 +4488,19 @@
       <w:r>
         <w:t xml:space="preserve">que são capazes de fazer previsões precisas a partir de dados. </w:t>
       </w:r>
+      <w:proofErr w:type="spellStart"/>
       <w:r>
         <w:rPr>
           <w:i/>
         </w:rPr>
-        <w:t>Deep Learning</w:t>
+        <w:t>Deep</w:t>
+      </w:r>
+      <w:proofErr w:type="spellEnd"/>
+      <w:r>
+        <w:rPr>
+          <w:i/>
+        </w:rPr>
+        <w:t xml:space="preserve"> Learning</w:t>
       </w:r>
       <w:r>
         <w:t xml:space="preserve"> é particularmente </w:t>
@@ -4437,27 +4542,14 @@
       <w:r>
         <w:t xml:space="preserve">Figura </w:t>
       </w:r>
-      <w:r>
-        <w:fldChar w:fldCharType="begin"/>
-      </w:r>
-      <w:r>
-        <w:instrText xml:space="preserve"> SEQ Figura \* ARABIC </w:instrText>
-      </w:r>
-      <w:r>
-        <w:fldChar w:fldCharType="separate"/>
-      </w:r>
-      <w:r>
-        <w:rPr>
-          <w:noProof/>
-        </w:rPr>
-        <w:t>3</w:t>
-      </w:r>
-      <w:r>
-        <w:rPr>
-          <w:noProof/>
-        </w:rPr>
-        <w:fldChar w:fldCharType="end"/>
-      </w:r>
+      <w:fldSimple w:instr=" SEQ Figura \* ARABIC ">
+        <w:r>
+          <w:rPr>
+            <w:noProof/>
+          </w:rPr>
+          <w:t>3</w:t>
+        </w:r>
+      </w:fldSimple>
       <w:r>
         <w:t xml:space="preserve">. </w:t>
       </w:r>
@@ -4666,27 +4758,14 @@
         <w:lastRenderedPageBreak/>
         <w:t xml:space="preserve">Figura </w:t>
       </w:r>
-      <w:r>
-        <w:fldChar w:fldCharType="begin"/>
-      </w:r>
-      <w:r>
-        <w:instrText xml:space="preserve"> SEQ Figura \* ARABIC </w:instrText>
-      </w:r>
-      <w:r>
-        <w:fldChar w:fldCharType="separate"/>
-      </w:r>
-      <w:r>
-        <w:rPr>
-          <w:noProof/>
-        </w:rPr>
-        <w:t>4</w:t>
-      </w:r>
-      <w:r>
-        <w:rPr>
-          <w:noProof/>
-        </w:rPr>
-        <w:fldChar w:fldCharType="end"/>
-      </w:r>
+      <w:fldSimple w:instr=" SEQ Figura \* ARABIC ">
+        <w:r>
+          <w:rPr>
+            <w:noProof/>
+          </w:rPr>
+          <w:t>4</w:t>
+        </w:r>
+      </w:fldSimple>
       <w:r>
         <w:rPr>
           <w:noProof/>
@@ -4839,13 +4918,50 @@
         <w:t xml:space="preserve">Desenvolvido entre </w:t>
       </w:r>
       <w:r>
-        <w:t xml:space="preserve">os anos 1950 e 1960 por Frank Rosenblatt, </w:t>
-      </w:r>
-      <w:r>
-        <w:t>com base em trabalhos anteriores de Watten McCulloch e Walter Pitts</w:t>
-      </w:r>
-      <w:r>
-        <w:t>, Rosenblatt apresentou um algoritmo que nos trina anos subsequentes foram alvos de inúmeros trabalhos e estudos acadêmicos</w:t>
+        <w:t xml:space="preserve">os anos 1950 e 1960 por Frank </w:t>
+      </w:r>
+      <w:proofErr w:type="spellStart"/>
+      <w:r>
+        <w:t>Rosenblatt</w:t>
+      </w:r>
+      <w:proofErr w:type="spellEnd"/>
+      <w:r>
+        <w:t xml:space="preserve">, </w:t>
+      </w:r>
+      <w:r>
+        <w:t xml:space="preserve">com base em trabalhos anteriores de </w:t>
+      </w:r>
+      <w:proofErr w:type="spellStart"/>
+      <w:r>
+        <w:t>Watten</w:t>
+      </w:r>
+      <w:proofErr w:type="spellEnd"/>
+      <w:r>
+        <w:t xml:space="preserve"> </w:t>
+      </w:r>
+      <w:proofErr w:type="spellStart"/>
+      <w:r>
+        <w:t>McCulloch</w:t>
+      </w:r>
+      <w:proofErr w:type="spellEnd"/>
+      <w:r>
+        <w:t xml:space="preserve"> e Walter </w:t>
+      </w:r>
+      <w:proofErr w:type="spellStart"/>
+      <w:r>
+        <w:t>Pitts</w:t>
+      </w:r>
+      <w:proofErr w:type="spellEnd"/>
+      <w:r>
+        <w:t xml:space="preserve">, </w:t>
+      </w:r>
+      <w:proofErr w:type="spellStart"/>
+      <w:r>
+        <w:t>Rosenblatt</w:t>
+      </w:r>
+      <w:proofErr w:type="spellEnd"/>
+      <w:r>
+        <w:t xml:space="preserve"> apresentou um algoritmo que nos trina anos subsequentes foram alvos de inúmeros trabalhos e estudos acadêmicos</w:t>
       </w:r>
       <w:r>
         <w:t xml:space="preserve"> mostrando sua eficácia, mas sem que ele mesmo tenha de alguma forma justificado o resultado ao qual chegou.</w:t>
@@ -4880,27 +4996,14 @@
         <w:lastRenderedPageBreak/>
         <w:t xml:space="preserve">Figura </w:t>
       </w:r>
-      <w:r>
-        <w:fldChar w:fldCharType="begin"/>
-      </w:r>
-      <w:r>
-        <w:instrText xml:space="preserve"> SEQ Figura \* ARABIC </w:instrText>
-      </w:r>
-      <w:r>
-        <w:fldChar w:fldCharType="separate"/>
-      </w:r>
-      <w:r>
-        <w:rPr>
-          <w:noProof/>
-        </w:rPr>
-        <w:t>5</w:t>
-      </w:r>
-      <w:r>
-        <w:rPr>
-          <w:noProof/>
-        </w:rPr>
-        <w:fldChar w:fldCharType="end"/>
-      </w:r>
+      <w:fldSimple w:instr=" SEQ Figura \* ARABIC ">
+        <w:r>
+          <w:rPr>
+            <w:noProof/>
+          </w:rPr>
+          <w:t>5</w:t>
+        </w:r>
+      </w:fldSimple>
       <w:r>
         <w:rPr>
           <w:noProof/>
@@ -4985,7 +5088,15 @@
         <w:t>saída</w:t>
       </w:r>
       <w:r>
-        <w:t xml:space="preserve"> também binária. Rosenblatt propôs peso</w:t>
+        <w:t xml:space="preserve"> também binária. </w:t>
+      </w:r>
+      <w:proofErr w:type="spellStart"/>
+      <w:r>
+        <w:t>Rosenblatt</w:t>
+      </w:r>
+      <w:proofErr w:type="spellEnd"/>
+      <w:r>
+        <w:t xml:space="preserve"> propôs peso</w:t>
       </w:r>
       <w:r>
         <w:t xml:space="preserve">s, </w:t>
@@ -5211,27 +5322,14 @@
       <w:r>
         <w:t xml:space="preserve">Equação </w:t>
       </w:r>
-      <w:r>
-        <w:fldChar w:fldCharType="begin"/>
-      </w:r>
-      <w:r>
-        <w:instrText xml:space="preserve"> SEQ Equação \* ARABIC </w:instrText>
-      </w:r>
-      <w:r>
-        <w:fldChar w:fldCharType="separate"/>
-      </w:r>
-      <w:r>
-        <w:rPr>
-          <w:noProof/>
-        </w:rPr>
-        <w:t>2</w:t>
-      </w:r>
-      <w:r>
-        <w:rPr>
-          <w:noProof/>
-        </w:rPr>
-        <w:fldChar w:fldCharType="end"/>
-      </w:r>
+      <w:fldSimple w:instr=" SEQ Equação \* ARABIC ">
+        <w:r>
+          <w:rPr>
+            <w:noProof/>
+          </w:rPr>
+          <w:t>2</w:t>
+        </w:r>
+      </w:fldSimple>
       <w:r>
         <w:t xml:space="preserve">. </w:t>
       </w:r>
@@ -5591,27 +5689,14 @@
         <w:lastRenderedPageBreak/>
         <w:t xml:space="preserve">Figura </w:t>
       </w:r>
-      <w:r>
-        <w:fldChar w:fldCharType="begin"/>
-      </w:r>
-      <w:r>
-        <w:instrText xml:space="preserve"> SEQ Figura \* ARABIC </w:instrText>
-      </w:r>
-      <w:r>
-        <w:fldChar w:fldCharType="separate"/>
-      </w:r>
-      <w:r>
-        <w:rPr>
-          <w:noProof/>
-        </w:rPr>
-        <w:t>6</w:t>
-      </w:r>
-      <w:r>
-        <w:rPr>
-          <w:noProof/>
-        </w:rPr>
-        <w:fldChar w:fldCharType="end"/>
-      </w:r>
+      <w:fldSimple w:instr=" SEQ Figura \* ARABIC ">
+        <w:r>
+          <w:rPr>
+            <w:noProof/>
+          </w:rPr>
+          <w:t>6</w:t>
+        </w:r>
+      </w:fldSimple>
       <w:r>
         <w:t xml:space="preserve">. </w:t>
       </w:r>
@@ -6033,27 +6118,14 @@
       <w:r>
         <w:t xml:space="preserve">Equação </w:t>
       </w:r>
-      <w:r>
-        <w:fldChar w:fldCharType="begin"/>
-      </w:r>
-      <w:r>
-        <w:instrText xml:space="preserve"> SEQ Equação \* ARABIC </w:instrText>
-      </w:r>
-      <w:r>
-        <w:fldChar w:fldCharType="separate"/>
-      </w:r>
-      <w:r>
-        <w:rPr>
-          <w:noProof/>
-        </w:rPr>
-        <w:t>3</w:t>
-      </w:r>
-      <w:r>
-        <w:rPr>
-          <w:noProof/>
-        </w:rPr>
-        <w:fldChar w:fldCharType="end"/>
-      </w:r>
+      <w:fldSimple w:instr=" SEQ Equação \* ARABIC ">
+        <w:r>
+          <w:rPr>
+            <w:noProof/>
+          </w:rPr>
+          <w:t>3</w:t>
+        </w:r>
+      </w:fldSimple>
       <m:oMath>
         <m:r>
           <m:rPr>
@@ -6458,27 +6530,14 @@
       <w:r>
         <w:t xml:space="preserve">Figura </w:t>
       </w:r>
-      <w:r>
-        <w:fldChar w:fldCharType="begin"/>
-      </w:r>
-      <w:r>
-        <w:instrText xml:space="preserve"> SEQ Figura \* ARABIC </w:instrText>
-      </w:r>
-      <w:r>
-        <w:fldChar w:fldCharType="separate"/>
-      </w:r>
-      <w:r>
-        <w:rPr>
-          <w:noProof/>
-        </w:rPr>
-        <w:t>7</w:t>
-      </w:r>
-      <w:r>
-        <w:rPr>
-          <w:noProof/>
-        </w:rPr>
-        <w:fldChar w:fldCharType="end"/>
-      </w:r>
+      <w:fldSimple w:instr=" SEQ Figura \* ARABIC ">
+        <w:r>
+          <w:rPr>
+            <w:noProof/>
+          </w:rPr>
+          <w:t>7</w:t>
+        </w:r>
+      </w:fldSimple>
       <w:r>
         <w:t xml:space="preserve">. </w:t>
       </w:r>
@@ -6832,27 +6891,14 @@
       <w:r>
         <w:t xml:space="preserve">Figura </w:t>
       </w:r>
-      <w:r>
-        <w:fldChar w:fldCharType="begin"/>
-      </w:r>
-      <w:r>
-        <w:instrText xml:space="preserve"> SEQ Figura \* ARABIC </w:instrText>
-      </w:r>
-      <w:r>
-        <w:fldChar w:fldCharType="separate"/>
-      </w:r>
-      <w:r>
-        <w:rPr>
-          <w:noProof/>
-        </w:rPr>
-        <w:t>8</w:t>
-      </w:r>
-      <w:r>
-        <w:rPr>
-          <w:noProof/>
-        </w:rPr>
-        <w:fldChar w:fldCharType="end"/>
-      </w:r>
+      <w:fldSimple w:instr=" SEQ Figura \* ARABIC ">
+        <w:r>
+          <w:rPr>
+            <w:noProof/>
+          </w:rPr>
+          <w:t>8</w:t>
+        </w:r>
+      </w:fldSimple>
       <w:r>
         <w:t xml:space="preserve">. </w:t>
       </w:r>
@@ -7072,27 +7118,14 @@
       <w:r>
         <w:t xml:space="preserve">Equação </w:t>
       </w:r>
-      <w:r>
-        <w:fldChar w:fldCharType="begin"/>
-      </w:r>
-      <w:r>
-        <w:instrText xml:space="preserve"> SEQ Equação \* ARABIC </w:instrText>
-      </w:r>
-      <w:r>
-        <w:fldChar w:fldCharType="separate"/>
-      </w:r>
-      <w:r>
-        <w:rPr>
-          <w:noProof/>
-        </w:rPr>
-        <w:t>4</w:t>
-      </w:r>
-      <w:r>
-        <w:rPr>
-          <w:noProof/>
-        </w:rPr>
-        <w:fldChar w:fldCharType="end"/>
-      </w:r>
+      <w:fldSimple w:instr=" SEQ Equação \* ARABIC ">
+        <w:r>
+          <w:rPr>
+            <w:noProof/>
+          </w:rPr>
+          <w:t>4</w:t>
+        </w:r>
+      </w:fldSimple>
       <w:r>
         <w:t xml:space="preserve">. </w:t>
       </w:r>
@@ -7259,27 +7292,14 @@
       <w:r>
         <w:t xml:space="preserve">Equação </w:t>
       </w:r>
-      <w:r>
-        <w:fldChar w:fldCharType="begin"/>
-      </w:r>
-      <w:r>
-        <w:instrText xml:space="preserve"> SEQ Equação \* ARABIC </w:instrText>
-      </w:r>
-      <w:r>
-        <w:fldChar w:fldCharType="separate"/>
-      </w:r>
-      <w:r>
-        <w:rPr>
-          <w:noProof/>
-        </w:rPr>
-        <w:t>5</w:t>
-      </w:r>
-      <w:r>
-        <w:rPr>
-          <w:noProof/>
-        </w:rPr>
-        <w:fldChar w:fldCharType="end"/>
-      </w:r>
+      <w:fldSimple w:instr=" SEQ Equação \* ARABIC ">
+        <w:r>
+          <w:rPr>
+            <w:noProof/>
+          </w:rPr>
+          <w:t>5</w:t>
+        </w:r>
+      </w:fldSimple>
       <w:r>
         <w:t>. Cálculo da saída sigmoide considerando pesos e bias</w:t>
       </w:r>
@@ -7452,27 +7472,14 @@
       <w:r>
         <w:t xml:space="preserve">Figura </w:t>
       </w:r>
-      <w:r>
-        <w:fldChar w:fldCharType="begin"/>
-      </w:r>
-      <w:r>
-        <w:instrText xml:space="preserve"> SEQ Figura \* ARABIC </w:instrText>
-      </w:r>
-      <w:r>
-        <w:fldChar w:fldCharType="separate"/>
-      </w:r>
-      <w:r>
-        <w:rPr>
-          <w:noProof/>
-        </w:rPr>
-        <w:t>9</w:t>
-      </w:r>
-      <w:r>
-        <w:rPr>
-          <w:noProof/>
-        </w:rPr>
-        <w:fldChar w:fldCharType="end"/>
-      </w:r>
+      <w:fldSimple w:instr=" SEQ Figura \* ARABIC ">
+        <w:r>
+          <w:rPr>
+            <w:noProof/>
+          </w:rPr>
+          <w:t>9</w:t>
+        </w:r>
+      </w:fldSimple>
       <w:r>
         <w:t>. Gráfico da função sigmoide</w:t>
       </w:r>
@@ -7542,11 +7549,16 @@
           <w:noProof/>
         </w:rPr>
       </w:pPr>
+      <w:proofErr w:type="spellStart"/>
       <w:r>
         <w:t>ertghyr</w:t>
       </w:r>
       <w:r>
-        <w:t>Para entender a similaridade</w:t>
+        <w:t>Para</w:t>
+      </w:r>
+      <w:proofErr w:type="spellEnd"/>
+      <w:r>
+        <w:t xml:space="preserve"> entender a similaridade</w:t>
       </w:r>
       <w:r>
         <w:t xml:space="preserve"> entre </w:t>
@@ -7755,37 +7767,29 @@
       <w:r>
         <w:t xml:space="preserve">Figura </w:t>
       </w:r>
-      <w:r>
-        <w:fldChar w:fldCharType="begin"/>
-      </w:r>
-      <w:r>
-        <w:instrText xml:space="preserve"> SEQ Figura \* ARABIC </w:instrText>
-      </w:r>
-      <w:r>
-        <w:fldChar w:fldCharType="separate"/>
-      </w:r>
-      <w:r>
-        <w:rPr>
-          <w:noProof/>
-        </w:rPr>
-        <w:t>10</w:t>
-      </w:r>
-      <w:r>
-        <w:rPr>
-          <w:noProof/>
-        </w:rPr>
-        <w:fldChar w:fldCharType="end"/>
-      </w:r>
+      <w:fldSimple w:instr=" SEQ Figura \* ARABIC ">
+        <w:r>
+          <w:rPr>
+            <w:noProof/>
+          </w:rPr>
+          <w:t>10</w:t>
+        </w:r>
+      </w:fldSimple>
       <w:r>
         <w:t>. Função degrau</w:t>
       </w:r>
       <w:r>
-        <w:t xml:space="preserve"> ou de Heavi</w:t>
+        <w:t xml:space="preserve"> ou de </w:t>
+      </w:r>
+      <w:proofErr w:type="spellStart"/>
+      <w:r>
+        <w:t>Heavi</w:t>
       </w:r>
       <w:r>
         <w:t>side</w:t>
       </w:r>
       <w:bookmarkEnd w:id="26"/>
+      <w:proofErr w:type="spellEnd"/>
     </w:p>
     <w:p>
       <w:pPr>
@@ -8047,27 +8051,14 @@
       <w:r>
         <w:t xml:space="preserve">Equação </w:t>
       </w:r>
-      <w:r>
-        <w:fldChar w:fldCharType="begin"/>
-      </w:r>
-      <w:r>
-        <w:instrText xml:space="preserve"> SEQ Equação \* ARABIC </w:instrText>
-      </w:r>
-      <w:r>
-        <w:fldChar w:fldCharType="separate"/>
-      </w:r>
-      <w:r>
-        <w:rPr>
-          <w:noProof/>
-        </w:rPr>
-        <w:t>6</w:t>
-      </w:r>
-      <w:r>
-        <w:rPr>
-          <w:noProof/>
-        </w:rPr>
-        <w:fldChar w:fldCharType="end"/>
-      </w:r>
+      <w:fldSimple w:instr=" SEQ Equação \* ARABIC ">
+        <w:r>
+          <w:rPr>
+            <w:noProof/>
+          </w:rPr>
+          <w:t>6</w:t>
+        </w:r>
+      </w:fldSimple>
       <w:r>
         <w:t xml:space="preserve">. Cálculo aproximado de </w:t>
       </w:r>
@@ -8490,27 +8481,14 @@
       <w:r>
         <w:t xml:space="preserve">Figura </w:t>
       </w:r>
-      <w:r>
-        <w:fldChar w:fldCharType="begin"/>
-      </w:r>
-      <w:r>
-        <w:instrText xml:space="preserve"> SEQ Figura \* ARABIC </w:instrText>
-      </w:r>
-      <w:r>
-        <w:fldChar w:fldCharType="separate"/>
-      </w:r>
-      <w:r>
-        <w:rPr>
-          <w:noProof/>
-        </w:rPr>
-        <w:t>11</w:t>
-      </w:r>
-      <w:r>
-        <w:rPr>
-          <w:noProof/>
-        </w:rPr>
-        <w:fldChar w:fldCharType="end"/>
-      </w:r>
+      <w:fldSimple w:instr=" SEQ Figura \* ARABIC ">
+        <w:r>
+          <w:rPr>
+            <w:noProof/>
+          </w:rPr>
+          <w:t>11</w:t>
+        </w:r>
+      </w:fldSimple>
       <w:r>
         <w:t xml:space="preserve">. </w:t>
       </w:r>
@@ -8626,13 +8604,31 @@
         </w:rPr>
         <w:t>(</w:t>
       </w:r>
+      <w:proofErr w:type="spellStart"/>
       <w:r>
         <w:rPr>
           <w:i/>
           <w:iCs/>
         </w:rPr>
-        <w:t>hidden layer</w:t>
-      </w:r>
+        <w:t>hidden</w:t>
+      </w:r>
+      <w:proofErr w:type="spellEnd"/>
+      <w:r>
+        <w:rPr>
+          <w:i/>
+          <w:iCs/>
+        </w:rPr>
+        <w:t xml:space="preserve"> </w:t>
+      </w:r>
+      <w:proofErr w:type="spellStart"/>
+      <w:r>
+        <w:rPr>
+          <w:i/>
+          <w:iCs/>
+        </w:rPr>
+        <w:t>layer</w:t>
+      </w:r>
+      <w:proofErr w:type="spellEnd"/>
       <w:r>
         <w:t>)</w:t>
       </w:r>
@@ -8654,27 +8650,14 @@
       <w:r>
         <w:t xml:space="preserve">Figura </w:t>
       </w:r>
-      <w:r>
-        <w:fldChar w:fldCharType="begin"/>
-      </w:r>
-      <w:r>
-        <w:instrText xml:space="preserve"> SEQ Figura \* ARABIC </w:instrText>
-      </w:r>
-      <w:r>
-        <w:fldChar w:fldCharType="separate"/>
-      </w:r>
-      <w:r>
-        <w:rPr>
-          <w:noProof/>
-        </w:rPr>
-        <w:t>12</w:t>
-      </w:r>
-      <w:r>
-        <w:rPr>
-          <w:noProof/>
-        </w:rPr>
-        <w:fldChar w:fldCharType="end"/>
-      </w:r>
+      <w:fldSimple w:instr=" SEQ Figura \* ARABIC ">
+        <w:r>
+          <w:rPr>
+            <w:noProof/>
+          </w:rPr>
+          <w:t>12</w:t>
+        </w:r>
+      </w:fldSimple>
       <w:r>
         <w:t xml:space="preserve">. </w:t>
       </w:r>
@@ -8777,22 +8760,36 @@
       <w:r>
         <w:t>essas redes multicamadas são muitas vezes denominadas perceptrons multicamadas (</w:t>
       </w:r>
+      <w:proofErr w:type="spellStart"/>
       <w:r>
         <w:rPr>
           <w:i/>
           <w:iCs/>
         </w:rPr>
-        <w:t>multilayer perceptrons</w:t>
-      </w:r>
+        <w:t>multilayer</w:t>
+      </w:r>
+      <w:proofErr w:type="spellEnd"/>
       <w:r>
         <w:rPr>
           <w:i/>
           <w:iCs/>
         </w:rPr>
+        <w:t xml:space="preserve"> perceptrons</w:t>
+      </w:r>
+      <w:r>
+        <w:rPr>
+          <w:i/>
+          <w:iCs/>
+        </w:rPr>
         <w:t xml:space="preserve"> – </w:t>
       </w:r>
-      <w:r>
-        <w:t>MLPs)</w:t>
+      <w:proofErr w:type="spellStart"/>
+      <w:r>
+        <w:t>MLPs</w:t>
+      </w:r>
+      <w:proofErr w:type="spellEnd"/>
+      <w:r>
+        <w:t>)</w:t>
       </w:r>
       <w:r>
         <w:t xml:space="preserve"> apesar de serem constituídas de neurônios sigmoides. Esta terminologia não é usada no presente trabalho.</w:t>
@@ -8846,6 +8843,7 @@
       <w:r>
         <w:t xml:space="preserve">Até o momento foram discutidas redes na qual as informações se propagam em um único sentido, da camada de entrada para a camada de saída. São as chamadas redes </w:t>
       </w:r>
+      <w:proofErr w:type="spellStart"/>
       <w:r>
         <w:rPr>
           <w:i/>
@@ -8853,6 +8851,7 @@
         </w:rPr>
         <w:t>feedforward</w:t>
       </w:r>
+      <w:proofErr w:type="spellEnd"/>
       <w:r>
         <w:t>, onde não existe nenhuma espécie de laço dos dados</w:t>
       </w:r>
@@ -8969,27 +8968,14 @@
       <w:r>
         <w:t xml:space="preserve">Figura </w:t>
       </w:r>
-      <w:r>
-        <w:fldChar w:fldCharType="begin"/>
-      </w:r>
-      <w:r>
-        <w:instrText xml:space="preserve"> SEQ Figura \* ARABIC </w:instrText>
-      </w:r>
-      <w:r>
-        <w:fldChar w:fldCharType="separate"/>
-      </w:r>
-      <w:r>
-        <w:rPr>
-          <w:noProof/>
-        </w:rPr>
-        <w:t>13</w:t>
-      </w:r>
-      <w:r>
-        <w:rPr>
-          <w:noProof/>
-        </w:rPr>
-        <w:fldChar w:fldCharType="end"/>
-      </w:r>
+      <w:fldSimple w:instr=" SEQ Figura \* ARABIC ">
+        <w:r>
+          <w:rPr>
+            <w:noProof/>
+          </w:rPr>
+          <w:t>13</w:t>
+        </w:r>
+      </w:fldSimple>
       <w:r>
         <w:t xml:space="preserve">. Exemplo de problema a ser </w:t>
       </w:r>
@@ -9051,30 +9037,14 @@
       <w:r>
         <w:t xml:space="preserve">Figura </w:t>
       </w:r>
-      <w:r>
-        <w:fldChar w:fldCharType="begin"/>
-      </w:r>
-      <w:r>
-        <w:instrText xml:space="preserve"> SEQ Figura \*</w:instrText>
-      </w:r>
-      <w:r>
-        <w:instrText xml:space="preserve"> ARABIC </w:instrText>
-      </w:r>
-      <w:r>
-        <w:fldChar w:fldCharType="separate"/>
-      </w:r>
-      <w:r>
-        <w:rPr>
-          <w:noProof/>
-        </w:rPr>
-        <w:t>14</w:t>
-      </w:r>
-      <w:r>
-        <w:rPr>
-          <w:noProof/>
-        </w:rPr>
-        <w:fldChar w:fldCharType="end"/>
-      </w:r>
+      <w:fldSimple w:instr=" SEQ Figura \* ARABIC ">
+        <w:r>
+          <w:rPr>
+            <w:noProof/>
+          </w:rPr>
+          <w:t>14</w:t>
+        </w:r>
+      </w:fldSimple>
       <w:r>
         <w:t>. O problema dividido em subproblemas: os dígitos separados</w:t>
       </w:r>
@@ -9171,27 +9141,14 @@
       <w:r>
         <w:t xml:space="preserve">Figura </w:t>
       </w:r>
-      <w:r>
-        <w:fldChar w:fldCharType="begin"/>
-      </w:r>
-      <w:r>
-        <w:instrText xml:space="preserve"> SEQ Figura \* ARABIC </w:instrText>
-      </w:r>
-      <w:r>
-        <w:fldChar w:fldCharType="separate"/>
-      </w:r>
-      <w:r>
-        <w:rPr>
-          <w:noProof/>
-        </w:rPr>
-        <w:t>15</w:t>
-      </w:r>
-      <w:r>
-        <w:rPr>
-          <w:noProof/>
-        </w:rPr>
-        <w:fldChar w:fldCharType="end"/>
-      </w:r>
+      <w:fldSimple w:instr=" SEQ Figura \* ARABIC ">
+        <w:r>
+          <w:rPr>
+            <w:noProof/>
+          </w:rPr>
+          <w:t>15</w:t>
+        </w:r>
+      </w:fldSimple>
       <w:r>
         <w:t>. O algarismo 5 individualizado</w:t>
       </w:r>
@@ -9299,27 +9256,14 @@
       <w:r>
         <w:t xml:space="preserve">Figura </w:t>
       </w:r>
-      <w:r>
-        <w:fldChar w:fldCharType="begin"/>
-      </w:r>
-      <w:r>
-        <w:instrText xml:space="preserve"> SEQ Figura \* ARABIC </w:instrText>
-      </w:r>
-      <w:r>
-        <w:fldChar w:fldCharType="separate"/>
-      </w:r>
-      <w:r>
-        <w:rPr>
-          <w:noProof/>
-        </w:rPr>
-        <w:t>16</w:t>
-      </w:r>
-      <w:r>
-        <w:rPr>
-          <w:noProof/>
-        </w:rPr>
-        <w:fldChar w:fldCharType="end"/>
-      </w:r>
+      <w:fldSimple w:instr=" SEQ Figura \* ARABIC ">
+        <w:r>
+          <w:rPr>
+            <w:noProof/>
+          </w:rPr>
+          <w:t>16</w:t>
+        </w:r>
+      </w:fldSimple>
       <w:r>
         <w:t>. Rede neural a ser empregada para reconhecimento dos dígitos individuais</w:t>
       </w:r>
@@ -9617,27 +9561,14 @@
       <w:r>
         <w:t xml:space="preserve">Figura </w:t>
       </w:r>
-      <w:r>
-        <w:fldChar w:fldCharType="begin"/>
-      </w:r>
-      <w:r>
-        <w:instrText xml:space="preserve"> SEQ Figura \* ARABIC </w:instrText>
-      </w:r>
-      <w:r>
-        <w:fldChar w:fldCharType="separate"/>
-      </w:r>
-      <w:r>
-        <w:rPr>
-          <w:noProof/>
-        </w:rPr>
-        <w:t>17</w:t>
-      </w:r>
-      <w:r>
-        <w:rPr>
-          <w:noProof/>
-        </w:rPr>
-        <w:fldChar w:fldCharType="end"/>
-      </w:r>
+      <w:fldSimple w:instr=" SEQ Figura \* ARABIC ">
+        <w:r>
+          <w:rPr>
+            <w:noProof/>
+          </w:rPr>
+          <w:t>17</w:t>
+        </w:r>
+      </w:fldSimple>
       <w:r>
         <w:t>. Suposição de imagem que pode ser detectada pelo primeiro neurônio da camada intermediária</w:t>
       </w:r>
@@ -9712,27 +9643,14 @@
       <w:r>
         <w:t xml:space="preserve">Figura </w:t>
       </w:r>
-      <w:r>
-        <w:fldChar w:fldCharType="begin"/>
-      </w:r>
-      <w:r>
-        <w:instrText xml:space="preserve"> SEQ Figura \* ARABIC </w:instrText>
-      </w:r>
-      <w:r>
-        <w:fldChar w:fldCharType="separate"/>
-      </w:r>
-      <w:r>
-        <w:rPr>
-          <w:noProof/>
-        </w:rPr>
-        <w:t>18</w:t>
-      </w:r>
-      <w:r>
-        <w:rPr>
-          <w:noProof/>
-        </w:rPr>
-        <w:fldChar w:fldCharType="end"/>
-      </w:r>
+      <w:fldSimple w:instr=" SEQ Figura \* ARABIC ">
+        <w:r>
+          <w:rPr>
+            <w:noProof/>
+          </w:rPr>
+          <w:t>18</w:t>
+        </w:r>
+      </w:fldSimple>
       <w:r>
         <w:t>. Suposição de possíveis imagens que seriam detectadas pelos neurônios 2, 3 e 4 da camada oculta</w:t>
       </w:r>
@@ -9797,27 +9715,14 @@
       <w:r>
         <w:t xml:space="preserve">Figura </w:t>
       </w:r>
-      <w:r>
-        <w:fldChar w:fldCharType="begin"/>
-      </w:r>
-      <w:r>
-        <w:instrText xml:space="preserve"> SEQ Figura \* ARABIC </w:instrText>
-      </w:r>
-      <w:r>
-        <w:fldChar w:fldCharType="separate"/>
-      </w:r>
-      <w:r>
-        <w:rPr>
-          <w:noProof/>
-        </w:rPr>
-        <w:t>19</w:t>
-      </w:r>
-      <w:r>
-        <w:rPr>
-          <w:noProof/>
-        </w:rPr>
-        <w:fldChar w:fldCharType="end"/>
-      </w:r>
+      <w:fldSimple w:instr=" SEQ Figura \* ARABIC ">
+        <w:r>
+          <w:rPr>
+            <w:noProof/>
+          </w:rPr>
+          <w:t>19</w:t>
+        </w:r>
+      </w:fldSimple>
       <w:r>
         <w:t>. Sobreposição das imagens da das figuras 17 e 18</w:t>
       </w:r>
@@ -10133,27 +10038,14 @@
       <w:r>
         <w:t xml:space="preserve">Equação </w:t>
       </w:r>
-      <w:r>
-        <w:fldChar w:fldCharType="begin"/>
-      </w:r>
-      <w:r>
-        <w:instrText xml:space="preserve"> SEQ Equação \* ARABIC </w:instrText>
-      </w:r>
-      <w:r>
-        <w:fldChar w:fldCharType="separate"/>
-      </w:r>
-      <w:r>
-        <w:rPr>
-          <w:noProof/>
-        </w:rPr>
-        <w:t>7</w:t>
-      </w:r>
-      <w:r>
-        <w:rPr>
-          <w:noProof/>
-        </w:rPr>
-        <w:fldChar w:fldCharType="end"/>
-      </w:r>
+      <w:fldSimple w:instr=" SEQ Equação \* ARABIC ">
+        <w:r>
+          <w:rPr>
+            <w:noProof/>
+          </w:rPr>
+          <w:t>7</w:t>
+        </w:r>
+      </w:fldSimple>
       <w:r>
         <w:rPr>
           <w:noProof/>
@@ -10295,13 +10187,47 @@
       <w:r>
         <w:t>erro médio quadrático ou simplesmente MSE (</w:t>
       </w:r>
+      <w:proofErr w:type="spellStart"/>
       <w:r>
         <w:rPr>
           <w:i/>
           <w:iCs/>
         </w:rPr>
-        <w:t>mean squared error</w:t>
-      </w:r>
+        <w:t>mean</w:t>
+      </w:r>
+      <w:proofErr w:type="spellEnd"/>
+      <w:r>
+        <w:rPr>
+          <w:i/>
+          <w:iCs/>
+        </w:rPr>
+        <w:t xml:space="preserve"> </w:t>
+      </w:r>
+      <w:proofErr w:type="spellStart"/>
+      <w:r>
+        <w:rPr>
+          <w:i/>
+          <w:iCs/>
+        </w:rPr>
+        <w:t>squared</w:t>
+      </w:r>
+      <w:proofErr w:type="spellEnd"/>
+      <w:r>
+        <w:rPr>
+          <w:i/>
+          <w:iCs/>
+        </w:rPr>
+        <w:t xml:space="preserve"> </w:t>
+      </w:r>
+      <w:proofErr w:type="spellStart"/>
+      <w:r>
+        <w:rPr>
+          <w:i/>
+          <w:iCs/>
+        </w:rPr>
+        <w:t>error</w:t>
+      </w:r>
+      <w:proofErr w:type="spellEnd"/>
       <w:r>
         <w:t>)</w:t>
       </w:r>
@@ -10382,10 +10308,26 @@
         <w:t xml:space="preserve">. Já, se esse valor for alto, entende-se que y(x) não </w:t>
       </w:r>
       <w:r>
-        <w:t xml:space="preserve">se aproxima da saída a para muitos dos valores da entrada. </w:t>
-      </w:r>
-      <w:r>
-        <w:t xml:space="preserve">O objetivo é então minimizar a função custo, sendo esta uma função de pesos e </w:t>
+        <w:t xml:space="preserve">se aproxima da saída </w:t>
+      </w:r>
+      <w:proofErr w:type="spellStart"/>
+      <w:r>
+        <w:t>a</w:t>
+      </w:r>
+      <w:proofErr w:type="spellEnd"/>
+      <w:r>
+        <w:t xml:space="preserve"> para muitos dos valores da entrada. </w:t>
+      </w:r>
+      <w:r>
+        <w:t xml:space="preserve">O objetivo é então minimizar a função custo, sendo </w:t>
+      </w:r>
+      <w:proofErr w:type="spellStart"/>
+      <w:r>
+        <w:t>esta</w:t>
+      </w:r>
+      <w:proofErr w:type="spellEnd"/>
+      <w:r>
+        <w:t xml:space="preserve"> uma função de pesos e </w:t>
       </w:r>
       <w:r>
         <w:rPr>
@@ -10596,7 +10538,11 @@
         <w:t>2</w:t>
       </w:r>
       <w:r>
-        <w:t>, ..., v</w:t>
+        <w:t xml:space="preserve">, ..., </w:t>
+      </w:r>
+      <w:proofErr w:type="spellStart"/>
+      <w:r>
+        <w:t>v</w:t>
       </w:r>
       <w:r>
         <w:rPr>
@@ -10604,6 +10550,7 @@
         </w:rPr>
         <w:t>n</w:t>
       </w:r>
+      <w:proofErr w:type="spellEnd"/>
       <w:r>
         <w:t>. Para</w:t>
       </w:r>
@@ -10657,27 +10604,14 @@
         <w:lastRenderedPageBreak/>
         <w:t xml:space="preserve">Figura </w:t>
       </w:r>
-      <w:r>
-        <w:fldChar w:fldCharType="begin"/>
-      </w:r>
-      <w:r>
-        <w:instrText xml:space="preserve"> SEQ Figura \* ARABIC </w:instrText>
-      </w:r>
-      <w:r>
-        <w:fldChar w:fldCharType="separate"/>
-      </w:r>
-      <w:r>
-        <w:rPr>
-          <w:noProof/>
-        </w:rPr>
-        <w:t>20</w:t>
-      </w:r>
-      <w:r>
-        <w:rPr>
-          <w:noProof/>
-        </w:rPr>
-        <w:fldChar w:fldCharType="end"/>
-      </w:r>
+      <w:fldSimple w:instr=" SEQ Figura \* ARABIC ">
+        <w:r>
+          <w:rPr>
+            <w:noProof/>
+          </w:rPr>
+          <w:t>20</w:t>
+        </w:r>
+      </w:fldSimple>
       <w:r>
         <w:t>. Função de duas variáveis v</w:t>
       </w:r>
@@ -10883,27 +10817,14 @@
       <w:r>
         <w:t xml:space="preserve">Equação </w:t>
       </w:r>
-      <w:r>
-        <w:fldChar w:fldCharType="begin"/>
-      </w:r>
-      <w:r>
-        <w:instrText xml:space="preserve"> SEQ Equação \* ARABIC </w:instrText>
-      </w:r>
-      <w:r>
-        <w:fldChar w:fldCharType="separate"/>
-      </w:r>
-      <w:r>
-        <w:rPr>
-          <w:noProof/>
-        </w:rPr>
-        <w:t>8</w:t>
-      </w:r>
-      <w:r>
-        <w:rPr>
-          <w:noProof/>
-        </w:rPr>
-        <w:fldChar w:fldCharType="end"/>
-      </w:r>
+      <w:fldSimple w:instr=" SEQ Equação \* ARABIC ">
+        <w:r>
+          <w:rPr>
+            <w:noProof/>
+          </w:rPr>
+          <w:t>8</w:t>
+        </w:r>
+      </w:fldSimple>
       <w:r>
         <w:t xml:space="preserve">. </w:t>
       </w:r>
@@ -11432,27 +11353,14 @@
       <w:r>
         <w:t xml:space="preserve">Equação </w:t>
       </w:r>
-      <w:r>
-        <w:fldChar w:fldCharType="begin"/>
-      </w:r>
-      <w:r>
-        <w:instrText xml:space="preserve"> SEQ Equação \* ARABIC </w:instrText>
-      </w:r>
-      <w:r>
-        <w:fldChar w:fldCharType="separate"/>
-      </w:r>
-      <w:r>
-        <w:rPr>
-          <w:noProof/>
-        </w:rPr>
-        <w:t>9</w:t>
-      </w:r>
-      <w:r>
-        <w:rPr>
-          <w:noProof/>
-        </w:rPr>
-        <w:fldChar w:fldCharType="end"/>
-      </w:r>
+      <w:fldSimple w:instr=" SEQ Equação \* ARABIC ">
+        <w:r>
+          <w:rPr>
+            <w:noProof/>
+          </w:rPr>
+          <w:t>9</w:t>
+        </w:r>
+      </w:fldSimple>
       <m:oMath>
         <m:r>
           <m:rPr>
@@ -11461,34 +11369,7 @@
           <w:rPr>
             <w:rFonts w:ascii="Cambria Math" w:hAnsi="Cambria Math"/>
           </w:rPr>
-          <m:t xml:space="preserve">. </m:t>
-        </m:r>
-        <m:r>
-          <m:rPr>
-            <m:sty m:val="p"/>
-          </m:rPr>
-          <w:rPr>
-            <w:rFonts w:ascii="Cambria Math" w:hAnsi="Cambria Math"/>
-          </w:rPr>
-          <m:t>Vetor</m:t>
-        </m:r>
-        <m:r>
-          <m:rPr>
-            <m:sty m:val="p"/>
-          </m:rPr>
-          <w:rPr>
-            <w:rFonts w:ascii="Cambria Math" w:hAnsi="Cambria Math"/>
-          </w:rPr>
-          <m:t xml:space="preserve"> </m:t>
-        </m:r>
-        <m:r>
-          <m:rPr>
-            <m:sty m:val="p"/>
-          </m:rPr>
-          <w:rPr>
-            <w:rFonts w:ascii="Cambria Math" w:hAnsi="Cambria Math"/>
-          </w:rPr>
-          <m:t>gradiente</m:t>
+          <m:t>. Vetor gradiente</m:t>
         </m:r>
       </m:oMath>
     </w:p>
@@ -11761,24 +11642,14 @@
       <w:r>
         <w:t xml:space="preserve">Equação </w:t>
       </w:r>
-      <w:r>
-        <w:fldChar w:fldCharType="begin"/>
-      </w:r>
-      <w:r>
-        <w:instrText xml:space="preserve"> SEQ Equação \* ARABIC </w:instrText>
-      </w:r>
-      <w:r>
-        <w:fldChar w:fldCharType="separate"/>
-      </w:r>
-      <w:r>
-        <w:rPr>
-          <w:noProof/>
-        </w:rPr>
-        <w:t>10</w:t>
-      </w:r>
-      <w:r>
-        <w:fldChar w:fldCharType="end"/>
-      </w:r>
+      <w:fldSimple w:instr=" SEQ Equação \* ARABIC ">
+        <w:r>
+          <w:rPr>
+            <w:noProof/>
+          </w:rPr>
+          <w:t>10</w:t>
+        </w:r>
+      </w:fldSimple>
       <w:r>
         <w:t xml:space="preserve">. </w:t>
       </w:r>
@@ -11822,57 +11693,7 @@
               <w:szCs w:val="30"/>
               <w:shd w:val="clear" w:color="auto" w:fill="FFFFFF"/>
             </w:rPr>
-            <m:t>∆</m:t>
-          </m:r>
-          <m:r>
-            <w:rPr>
-              <w:rFonts w:ascii="Cambria Math" w:hAnsi="Cambria Math"/>
-              <w:color w:val="333333"/>
-              <w:sz w:val="30"/>
-              <w:szCs w:val="30"/>
-              <w:shd w:val="clear" w:color="auto" w:fill="FFFFFF"/>
-            </w:rPr>
-            <m:t>C≈</m:t>
-          </m:r>
-          <m:r>
-            <w:rPr>
-              <w:rFonts w:ascii="Cambria Math" w:hAnsi="Cambria Math"/>
-              <w:color w:val="333333"/>
-              <w:sz w:val="30"/>
-              <w:szCs w:val="30"/>
-              <w:shd w:val="clear" w:color="auto" w:fill="FFFFFF"/>
-            </w:rPr>
-            <m:t>∇C</m:t>
-          </m:r>
-          <m:r>
-            <w:rPr>
-              <w:rFonts w:ascii="Cambria Math" w:hAnsi="Cambria Math"/>
-              <w:color w:val="333333"/>
-              <w:sz w:val="30"/>
-              <w:szCs w:val="30"/>
-              <w:shd w:val="clear" w:color="auto" w:fill="FFFFFF"/>
-            </w:rPr>
-            <m:t>∙</m:t>
-          </m:r>
-          <m:r>
-            <w:rPr>
-              <w:rFonts w:ascii="Cambria Math" w:hAnsi="Cambria Math"/>
-              <w:color w:val="333333"/>
-              <w:sz w:val="30"/>
-              <w:szCs w:val="30"/>
-              <w:shd w:val="clear" w:color="auto" w:fill="FFFFFF"/>
-            </w:rPr>
-            <m:t>∆</m:t>
-          </m:r>
-          <m:r>
-            <w:rPr>
-              <w:rFonts w:ascii="Cambria Math" w:hAnsi="Cambria Math"/>
-              <w:color w:val="333333"/>
-              <w:sz w:val="30"/>
-              <w:szCs w:val="30"/>
-              <w:shd w:val="clear" w:color="auto" w:fill="FFFFFF"/>
-            </w:rPr>
-            <m:t>v</m:t>
+            <m:t>∆C≈∇C∙∆v</m:t>
           </m:r>
         </m:oMath>
       </m:oMathPara>
@@ -11914,24 +11735,14 @@
       <w:r>
         <w:t xml:space="preserve">Equação </w:t>
       </w:r>
-      <w:r>
-        <w:fldChar w:fldCharType="begin"/>
-      </w:r>
-      <w:r>
-        <w:instrText xml:space="preserve"> SEQ Equação \* ARABIC </w:instrText>
-      </w:r>
-      <w:r>
-        <w:fldChar w:fldCharType="separate"/>
-      </w:r>
-      <w:r>
-        <w:rPr>
-          <w:noProof/>
-        </w:rPr>
-        <w:t>11</w:t>
-      </w:r>
-      <w:r>
-        <w:fldChar w:fldCharType="end"/>
-      </w:r>
+      <w:fldSimple w:instr=" SEQ Equação \* ARABIC ">
+        <w:r>
+          <w:rPr>
+            <w:noProof/>
+          </w:rPr>
+          <w:t>11</w:t>
+        </w:r>
+      </w:fldSimple>
       <w:r>
         <w:t>. Escolha de taxa de aprendizado</w:t>
       </w:r>
@@ -11958,27 +11769,7 @@
               <w:szCs w:val="30"/>
               <w:shd w:val="clear" w:color="auto" w:fill="FFFFFF"/>
             </w:rPr>
-            <m:t>∆v≈-</m:t>
-          </m:r>
-          <m:r>
-            <w:rPr>
-              <w:rFonts w:ascii="Cambria Math" w:hAnsi="Cambria Math"/>
-              <w:color w:val="333333"/>
-              <w:sz w:val="30"/>
-              <w:szCs w:val="30"/>
-              <w:shd w:val="clear" w:color="auto" w:fill="FFFFFF"/>
-            </w:rPr>
-            <m:t>η</m:t>
-          </m:r>
-          <m:r>
-            <w:rPr>
-              <w:rFonts w:ascii="Cambria Math" w:hAnsi="Cambria Math"/>
-              <w:color w:val="333333"/>
-              <w:sz w:val="30"/>
-              <w:szCs w:val="30"/>
-              <w:shd w:val="clear" w:color="auto" w:fill="FFFFFF"/>
-            </w:rPr>
-            <m:t>∇C</m:t>
+            <m:t>∆v≈-η∇C</m:t>
           </m:r>
         </m:oMath>
       </m:oMathPara>
@@ -12081,19 +11872,7 @@
           <w:rPr>
             <w:rFonts w:ascii="Cambria Math" w:hAnsi="Cambria Math"/>
           </w:rPr>
-          <m:t>C</m:t>
-        </m:r>
-        <m:r>
-          <w:rPr>
-            <w:rFonts w:ascii="Cambria Math" w:hAnsi="Cambria Math"/>
-          </w:rPr>
-          <m:t>=</m:t>
-        </m:r>
-        <m:r>
-          <w:rPr>
-            <w:rFonts w:ascii="Cambria Math" w:hAnsi="Cambria Math"/>
-          </w:rPr>
-          <m:t>-</m:t>
+          <m:t>C=-</m:t>
         </m:r>
         <m:r>
           <w:rPr>
@@ -12143,13 +11922,7 @@
               <w:rPr>
                 <w:rFonts w:ascii="Cambria Math" w:hAnsi="Cambria Math"/>
               </w:rPr>
-              <m:t>C</m:t>
-            </m:r>
-            <m:r>
-              <w:rPr>
-                <w:rFonts w:ascii="Cambria Math" w:hAnsi="Cambria Math"/>
-              </w:rPr>
-              <m:t>||</m:t>
+              <m:t>C||</m:t>
             </m:r>
           </m:e>
           <m:sup>
@@ -12261,13 +12034,7 @@
           <w:rPr>
             <w:rFonts w:ascii="Cambria Math" w:hAnsi="Cambria Math"/>
           </w:rPr>
-          <m:t>∆C</m:t>
-        </m:r>
-        <m:r>
-          <w:rPr>
-            <w:rFonts w:ascii="Cambria Math" w:hAnsi="Cambria Math"/>
-          </w:rPr>
-          <m:t>≤0</m:t>
+          <m:t>∆C≤0</m:t>
         </m:r>
       </m:oMath>
       <w:r>
@@ -12323,13 +12090,7 @@
           <w:rPr>
             <w:rFonts w:ascii="Cambria Math" w:hAnsi="Cambria Math"/>
           </w:rPr>
-          <m:t>∆</m:t>
-        </m:r>
-        <m:r>
-          <w:rPr>
-            <w:rFonts w:ascii="Cambria Math" w:hAnsi="Cambria Math"/>
-          </w:rPr>
-          <m:t>v</m:t>
+          <m:t>∆v</m:t>
         </m:r>
       </m:oMath>
       <w:r>
@@ -12359,24 +12120,14 @@
         <w:lastRenderedPageBreak/>
         <w:t xml:space="preserve">Equação </w:t>
       </w:r>
-      <w:r>
-        <w:fldChar w:fldCharType="begin"/>
-      </w:r>
-      <w:r>
-        <w:instrText xml:space="preserve"> SEQ Equação \* ARABIC </w:instrText>
-      </w:r>
-      <w:r>
-        <w:fldChar w:fldCharType="separate"/>
-      </w:r>
-      <w:r>
-        <w:rPr>
-          <w:noProof/>
-        </w:rPr>
-        <w:t>12</w:t>
-      </w:r>
-      <w:r>
-        <w:fldChar w:fldCharType="end"/>
-      </w:r>
+      <w:fldSimple w:instr=" SEQ Equação \* ARABIC ">
+        <w:r>
+          <w:rPr>
+            <w:noProof/>
+          </w:rPr>
+          <w:t>12</w:t>
+        </w:r>
+      </w:fldSimple>
       <w:r>
         <w:t xml:space="preserve">. </w:t>
       </w:r>
@@ -12434,6 +12185,80 @@
       <w:r>
         <w:t>.</w:t>
       </w:r>
+      <w:r>
+        <w:t xml:space="preserve"> Repetindo-se esse deslocamento é esperável </w:t>
+      </w:r>
+      <w:r>
+        <w:t>que se atinja o mínimo global, o que pode ser visualizado como exibido na figura:</w:t>
+      </w:r>
+    </w:p>
+    <w:p>
+      <w:pPr>
+        <w:pStyle w:val="Legenda"/>
+      </w:pPr>
+      <w:r>
+        <w:t xml:space="preserve">Figura </w:t>
+      </w:r>
+      <w:fldSimple w:instr=" SEQ Figura \* ARABIC ">
+        <w:r>
+          <w:rPr>
+            <w:noProof/>
+          </w:rPr>
+          <w:t>21</w:t>
+        </w:r>
+      </w:fldSimple>
+      <w:r>
+        <w:t>. O deslocamento em direção ao mínimo global</w:t>
+      </w:r>
+    </w:p>
+    <w:p>
+      <w:pPr>
+        <w:jc w:val="center"/>
+      </w:pPr>
+      <w:r>
+        <w:drawing>
+          <wp:inline distT="0" distB="0" distL="0" distR="0" wp14:anchorId="7625E7E9" wp14:editId="6F3C058F">
+            <wp:extent cx="4438800" cy="3600000"/>
+            <wp:effectExtent l="0" t="0" r="0" b="635"/>
+            <wp:docPr id="21" name="Imagem 21"/>
+            <wp:cNvGraphicFramePr>
+              <a:graphicFrameLocks xmlns:a="http://schemas.openxmlformats.org/drawingml/2006/main" noChangeAspect="1"/>
+            </wp:cNvGraphicFramePr>
+            <a:graphic xmlns:a="http://schemas.openxmlformats.org/drawingml/2006/main">
+              <a:graphicData uri="http://schemas.openxmlformats.org/drawingml/2006/picture">
+                <pic:pic xmlns:pic="http://schemas.openxmlformats.org/drawingml/2006/picture">
+                  <pic:nvPicPr>
+                    <pic:cNvPr id="1" name=""/>
+                    <pic:cNvPicPr/>
+                  </pic:nvPicPr>
+                  <pic:blipFill rotWithShape="1">
+                    <a:blip r:embed="rId33"/>
+                    <a:srcRect l="3691" t="943" r="2735" b="-1"/>
+                    <a:stretch/>
+                  </pic:blipFill>
+                  <pic:spPr bwMode="auto">
+                    <a:xfrm>
+                      <a:off x="0" y="0"/>
+                      <a:ext cx="4438800" cy="3600000"/>
+                    </a:xfrm>
+                    <a:prstGeom prst="rect">
+                      <a:avLst/>
+                    </a:prstGeom>
+                    <a:ln>
+                      <a:noFill/>
+                    </a:ln>
+                    <a:extLst>
+                      <a:ext uri="{53640926-AAD7-44D8-BBD7-CCE9431645EC}">
+                        <a14:shadowObscured xmlns:a14="http://schemas.microsoft.com/office/drawing/2010/main"/>
+                      </a:ext>
+                    </a:extLst>
+                  </pic:spPr>
+                </pic:pic>
+              </a:graphicData>
+            </a:graphic>
+          </wp:inline>
+        </w:drawing>
+      </w:r>
     </w:p>
     <w:p/>
     <w:p/>
@@ -12612,7 +12437,7 @@
         </w:rPr>
         <w:t xml:space="preserve">9, </w:t>
       </w:r>
-      <w:hyperlink r:id="rId33" w:history="1">
+      <w:hyperlink r:id="rId34" w:history="1">
         <w:r>
           <w:rPr>
             <w:rStyle w:val="Hyperlink"/>
@@ -12737,7 +12562,7 @@
         </w:rPr>
         <w:t xml:space="preserve"> </w:t>
       </w:r>
-      <w:hyperlink r:id="rId34" w:history="1">
+      <w:hyperlink r:id="rId35" w:history="1">
         <w:r>
           <w:rPr>
             <w:rStyle w:val="Hyperlink"/>
@@ -12884,11 +12709,19 @@
           <w:lang w:val="en-US"/>
         </w:rPr>
       </w:pPr>
+      <w:proofErr w:type="spellStart"/>
       <w:r>
         <w:rPr>
           <w:lang w:val="en-US"/>
         </w:rPr>
-        <w:t>Glassner, Andrew.</w:t>
+        <w:t>Glassner</w:t>
+      </w:r>
+      <w:proofErr w:type="spellEnd"/>
+      <w:r>
+        <w:rPr>
+          <w:lang w:val="en-US"/>
+        </w:rPr>
+        <w:t>, Andrew.</w:t>
       </w:r>
       <w:r>
         <w:rPr>
@@ -12940,11 +12773,19 @@
           <w:lang w:val="en-US"/>
         </w:rPr>
       </w:pPr>
+      <w:proofErr w:type="spellStart"/>
       <w:r>
         <w:rPr>
           <w:lang w:val="en-US"/>
         </w:rPr>
-        <w:t>Glassner, Andrew.</w:t>
+        <w:t>Glassner</w:t>
+      </w:r>
+      <w:proofErr w:type="spellEnd"/>
+      <w:r>
+        <w:rPr>
+          <w:lang w:val="en-US"/>
+        </w:rPr>
+        <w:t>, Andrew.</w:t>
       </w:r>
       <w:r>
         <w:rPr>
@@ -13000,7 +12841,21 @@
         <w:rPr>
           <w:lang w:val="en-US"/>
         </w:rPr>
-        <w:t>Mining, Ethem.</w:t>
+        <w:t xml:space="preserve">Mining, </w:t>
+      </w:r>
+      <w:proofErr w:type="spellStart"/>
+      <w:r>
+        <w:rPr>
+          <w:lang w:val="en-US"/>
+        </w:rPr>
+        <w:t>Ethem</w:t>
+      </w:r>
+      <w:proofErr w:type="spellEnd"/>
+      <w:r>
+        <w:rPr>
+          <w:lang w:val="en-US"/>
+        </w:rPr>
+        <w:t>.</w:t>
       </w:r>
       <w:r>
         <w:rPr>
@@ -13144,8 +12999,16 @@
         <w:rPr>
           <w:lang w:val="en-US"/>
         </w:rPr>
-        <w:t>Marc Peter Deisenroth</w:t>
-      </w:r>
+        <w:t xml:space="preserve">Marc Peter </w:t>
+      </w:r>
+      <w:proofErr w:type="spellStart"/>
+      <w:r>
+        <w:rPr>
+          <w:lang w:val="en-US"/>
+        </w:rPr>
+        <w:t>Deisenroth</w:t>
+      </w:r>
+      <w:proofErr w:type="spellEnd"/>
       <w:r>
         <w:rPr>
           <w:lang w:val="en-US"/>
@@ -13214,11 +13077,19 @@
           <w:lang w:val="en-US"/>
         </w:rPr>
       </w:pPr>
+      <w:proofErr w:type="spellStart"/>
       <w:r>
         <w:rPr>
           <w:lang w:val="en-US"/>
         </w:rPr>
-        <w:t>Dawani, Jay.</w:t>
+        <w:t>Dawani</w:t>
+      </w:r>
+      <w:proofErr w:type="spellEnd"/>
+      <w:r>
+        <w:rPr>
+          <w:lang w:val="en-US"/>
+        </w:rPr>
+        <w:t>, Jay.</w:t>
       </w:r>
       <w:r>
         <w:rPr>
@@ -13244,7 +13115,21 @@
         <w:rPr>
           <w:lang w:val="en-US"/>
         </w:rPr>
-        <w:t>. Packt Publishing. Kindle Edition.</w:t>
+        <w:t xml:space="preserve">. </w:t>
+      </w:r>
+      <w:proofErr w:type="spellStart"/>
+      <w:r>
+        <w:rPr>
+          <w:lang w:val="en-US"/>
+        </w:rPr>
+        <w:t>Packt</w:t>
+      </w:r>
+      <w:proofErr w:type="spellEnd"/>
+      <w:r>
+        <w:rPr>
+          <w:lang w:val="en-US"/>
+        </w:rPr>
+        <w:t xml:space="preserve"> Publishing. Kindle Edition.</w:t>
       </w:r>
     </w:p>
     <w:p>
@@ -13295,7 +13180,7 @@
         </w:rPr>
         <w:t xml:space="preserve">, </w:t>
       </w:r>
-      <w:hyperlink r:id="rId35" w:history="1">
+      <w:hyperlink r:id="rId36" w:history="1">
         <w:r>
           <w:rPr>
             <w:rStyle w:val="Hyperlink"/>
@@ -13361,7 +13246,21 @@
         <w:rPr>
           <w:lang w:val="en-US"/>
         </w:rPr>
-        <w:t xml:space="preserve"> (p. 1). Packt Publishing. Kindle Edition.</w:t>
+        <w:t xml:space="preserve"> (p. 1). </w:t>
+      </w:r>
+      <w:proofErr w:type="spellStart"/>
+      <w:r>
+        <w:rPr>
+          <w:lang w:val="en-US"/>
+        </w:rPr>
+        <w:t>Packt</w:t>
+      </w:r>
+      <w:proofErr w:type="spellEnd"/>
+      <w:r>
+        <w:rPr>
+          <w:lang w:val="en-US"/>
+        </w:rPr>
+        <w:t xml:space="preserve"> Publishing. Kindle Edition.</w:t>
       </w:r>
     </w:p>
     <w:p>
@@ -13411,15 +13310,45 @@
         <w:rPr>
           <w:lang w:val="en-US"/>
         </w:rPr>
-        <w:t xml:space="preserve">, Packt Books, </w:t>
-      </w:r>
-      <w:hyperlink r:id="rId36" w:history="1">
+        <w:t xml:space="preserve">, </w:t>
+      </w:r>
+      <w:proofErr w:type="spellStart"/>
+      <w:r>
+        <w:rPr>
+          <w:lang w:val="en-US"/>
+        </w:rPr>
+        <w:t>Packt</w:t>
+      </w:r>
+      <w:proofErr w:type="spellEnd"/>
+      <w:r>
+        <w:rPr>
+          <w:lang w:val="en-US"/>
+        </w:rPr>
+        <w:t xml:space="preserve"> Books, </w:t>
+      </w:r>
+      <w:hyperlink r:id="rId37" w:history="1">
         <w:r>
           <w:rPr>
             <w:rStyle w:val="Hyperlink"/>
             <w:lang w:val="en-US"/>
           </w:rPr>
-          <w:t>A Brief History of Python | Packt Hub (packtpub.com)</w:t>
+          <w:t xml:space="preserve">A Brief History of Python | </w:t>
+        </w:r>
+        <w:proofErr w:type="spellStart"/>
+        <w:r>
+          <w:rPr>
+            <w:rStyle w:val="Hyperlink"/>
+            <w:lang w:val="en-US"/>
+          </w:rPr>
+          <w:t>Packt</w:t>
+        </w:r>
+        <w:proofErr w:type="spellEnd"/>
+        <w:r>
+          <w:rPr>
+            <w:rStyle w:val="Hyperlink"/>
+            <w:lang w:val="en-US"/>
+          </w:rPr>
+          <w:t xml:space="preserve"> Hub (packtpub.com)</w:t>
         </w:r>
       </w:hyperlink>
       <w:r>
@@ -13508,7 +13437,7 @@
         </w:rPr>
         <w:t xml:space="preserve">, </w:t>
       </w:r>
-      <w:hyperlink r:id="rId37" w:history="1">
+      <w:hyperlink r:id="rId38" w:history="1">
         <w:r>
           <w:rPr>
             <w:rStyle w:val="Hyperlink"/>
@@ -13525,7 +13454,7 @@
       </w:r>
     </w:p>
     <w:sectPr>
-      <w:headerReference w:type="default" r:id="rId38"/>
+      <w:headerReference w:type="default" r:id="rId39"/>
       <w:pgSz w:w="11906" w:h="16838"/>
       <w:pgMar w:top="1701" w:right="1701" w:bottom="1134" w:left="1701" w:header="1134" w:footer="720" w:gutter="0"/>
       <w:cols w:space="720"/>
@@ -15258,6 +15187,7 @@
   <w:style w:type="character" w:default="1" w:styleId="Fontepargpadro">
     <w:name w:val="Default Paragraph Font"/>
     <w:uiPriority w:val="1"/>
+    <w:semiHidden/>
     <w:unhideWhenUsed/>
   </w:style>
   <w:style w:type="table" w:default="1" w:styleId="Tabelanormal">

</xml_diff>

<commit_message>
gradiente de descida estocástico
</commit_message>
<xml_diff>
--- a/Sergio Di Fiore - Projeto de de Pesquisa  - PICIT.docx
+++ b/Sergio Di Fiore - Projeto de de Pesquisa  - PICIT.docx
@@ -6267,9 +6267,6 @@
     <w:p>
       <w:pPr>
         <w:pStyle w:val="Legenda"/>
-        <w:rPr>
-          <w:bCs w:val="0"/>
-        </w:rPr>
       </w:pPr>
       <m:oMathPara>
         <m:oMath>
@@ -6277,7 +6274,31 @@
             <w:rPr>
               <w:rFonts w:ascii="Cambria Math" w:hAnsi="Cambria Math"/>
             </w:rPr>
-            <m:t>saída=</m:t>
+            <m:t>sa</m:t>
+          </m:r>
+          <m:r>
+            <m:rPr>
+              <m:sty m:val="p"/>
+            </m:rPr>
+            <w:rPr>
+              <w:rFonts w:ascii="Cambria Math" w:hAnsi="Cambria Math"/>
+            </w:rPr>
+            <m:t>í</m:t>
+          </m:r>
+          <m:r>
+            <w:rPr>
+              <w:rFonts w:ascii="Cambria Math" w:hAnsi="Cambria Math"/>
+            </w:rPr>
+            <m:t>da</m:t>
+          </m:r>
+          <m:r>
+            <m:rPr>
+              <m:sty m:val="p"/>
+            </m:rPr>
+            <w:rPr>
+              <w:rFonts w:ascii="Cambria Math" w:hAnsi="Cambria Math"/>
+            </w:rPr>
+            <m:t>=</m:t>
           </m:r>
           <m:d>
             <m:dPr>
@@ -6286,7 +6307,6 @@
               <m:ctrlPr>
                 <w:rPr>
                   <w:rFonts w:ascii="Cambria Math" w:hAnsi="Cambria Math"/>
-                  <w:i/>
                 </w:rPr>
               </m:ctrlPr>
             </m:dPr>
@@ -6296,24 +6316,149 @@
                   <m:ctrlPr>
                     <w:rPr>
                       <w:rFonts w:ascii="Cambria Math" w:hAnsi="Cambria Math"/>
-                      <w:i/>
                     </w:rPr>
                   </m:ctrlPr>
                 </m:eqArrPr>
                 <m:e>
                   <m:r>
+                    <m:rPr>
+                      <m:sty m:val="p"/>
+                    </m:rPr>
                     <w:rPr>
                       <w:rFonts w:ascii="Cambria Math" w:hAnsi="Cambria Math"/>
                     </w:rPr>
-                    <m:t>0 se w∙x+b≤0</m:t>
+                    <m:t xml:space="preserve">0 </m:t>
+                  </m:r>
+                  <m:r>
+                    <w:rPr>
+                      <w:rFonts w:ascii="Cambria Math" w:hAnsi="Cambria Math"/>
+                    </w:rPr>
+                    <m:t>se</m:t>
+                  </m:r>
+                  <m:r>
+                    <m:rPr>
+                      <m:sty m:val="p"/>
+                    </m:rPr>
+                    <w:rPr>
+                      <w:rFonts w:ascii="Cambria Math" w:hAnsi="Cambria Math"/>
+                    </w:rPr>
+                    <m:t xml:space="preserve"> </m:t>
+                  </m:r>
+                  <m:r>
+                    <w:rPr>
+                      <w:rFonts w:ascii="Cambria Math" w:hAnsi="Cambria Math"/>
+                    </w:rPr>
+                    <m:t>w</m:t>
+                  </m:r>
+                  <m:r>
+                    <m:rPr>
+                      <m:sty m:val="p"/>
+                    </m:rPr>
+                    <w:rPr>
+                      <w:rFonts w:ascii="Cambria Math" w:hAnsi="Cambria Math"/>
+                    </w:rPr>
+                    <m:t>∙</m:t>
+                  </m:r>
+                  <m:r>
+                    <w:rPr>
+                      <w:rFonts w:ascii="Cambria Math" w:hAnsi="Cambria Math"/>
+                    </w:rPr>
+                    <m:t>x</m:t>
+                  </m:r>
+                  <m:r>
+                    <m:rPr>
+                      <m:sty m:val="p"/>
+                    </m:rPr>
+                    <w:rPr>
+                      <w:rFonts w:ascii="Cambria Math" w:hAnsi="Cambria Math"/>
+                    </w:rPr>
+                    <m:t>+</m:t>
+                  </m:r>
+                  <m:r>
+                    <w:rPr>
+                      <w:rFonts w:ascii="Cambria Math" w:hAnsi="Cambria Math"/>
+                    </w:rPr>
+                    <m:t>b</m:t>
+                  </m:r>
+                  <m:r>
+                    <m:rPr>
+                      <m:sty m:val="p"/>
+                    </m:rPr>
+                    <w:rPr>
+                      <w:rFonts w:ascii="Cambria Math" w:hAnsi="Cambria Math"/>
+                    </w:rPr>
+                    <m:t>≤0</m:t>
                   </m:r>
                 </m:e>
                 <m:e>
                   <m:r>
+                    <m:rPr>
+                      <m:sty m:val="p"/>
+                    </m:rPr>
                     <w:rPr>
                       <w:rFonts w:ascii="Cambria Math" w:hAnsi="Cambria Math"/>
                     </w:rPr>
-                    <m:t>1 se w∙x+b&gt;0</m:t>
+                    <m:t xml:space="preserve">1 </m:t>
+                  </m:r>
+                  <m:r>
+                    <w:rPr>
+                      <w:rFonts w:ascii="Cambria Math" w:hAnsi="Cambria Math"/>
+                    </w:rPr>
+                    <m:t>se</m:t>
+                  </m:r>
+                  <m:r>
+                    <m:rPr>
+                      <m:sty m:val="p"/>
+                    </m:rPr>
+                    <w:rPr>
+                      <w:rFonts w:ascii="Cambria Math" w:hAnsi="Cambria Math"/>
+                    </w:rPr>
+                    <m:t xml:space="preserve"> </m:t>
+                  </m:r>
+                  <m:r>
+                    <w:rPr>
+                      <w:rFonts w:ascii="Cambria Math" w:hAnsi="Cambria Math"/>
+                    </w:rPr>
+                    <m:t>w</m:t>
+                  </m:r>
+                  <m:r>
+                    <m:rPr>
+                      <m:sty m:val="p"/>
+                    </m:rPr>
+                    <w:rPr>
+                      <w:rFonts w:ascii="Cambria Math" w:hAnsi="Cambria Math"/>
+                    </w:rPr>
+                    <m:t>∙</m:t>
+                  </m:r>
+                  <m:r>
+                    <w:rPr>
+                      <w:rFonts w:ascii="Cambria Math" w:hAnsi="Cambria Math"/>
+                    </w:rPr>
+                    <m:t>x</m:t>
+                  </m:r>
+                  <m:r>
+                    <m:rPr>
+                      <m:sty m:val="p"/>
+                    </m:rPr>
+                    <w:rPr>
+                      <w:rFonts w:ascii="Cambria Math" w:hAnsi="Cambria Math"/>
+                    </w:rPr>
+                    <m:t>+</m:t>
+                  </m:r>
+                  <m:r>
+                    <w:rPr>
+                      <w:rFonts w:ascii="Cambria Math" w:hAnsi="Cambria Math"/>
+                    </w:rPr>
+                    <m:t>b</m:t>
+                  </m:r>
+                  <m:r>
+                    <m:rPr>
+                      <m:sty m:val="p"/>
+                    </m:rPr>
+                    <w:rPr>
+                      <w:rFonts w:ascii="Cambria Math" w:hAnsi="Cambria Math"/>
+                    </w:rPr>
+                    <m:t>&gt;0</m:t>
                   </m:r>
                 </m:e>
               </m:eqArr>
@@ -7250,7 +7395,6 @@
     <w:p>
       <w:pPr>
         <w:pStyle w:val="Legenda"/>
-        <w:ind w:left="708" w:hanging="708"/>
       </w:pPr>
       <w:bookmarkStart w:id="23" w:name="_Toc65255021"/>
       <w:r>
@@ -7624,13 +7768,11 @@
     <w:p>
       <w:pPr>
         <w:pStyle w:val="Legenda"/>
-        <w:ind w:firstLine="708"/>
       </w:pPr>
     </w:p>
     <w:p>
       <w:pPr>
         <w:pStyle w:val="Legenda"/>
-        <w:ind w:firstLine="708"/>
       </w:pPr>
       <w:bookmarkStart w:id="25" w:name="_Toc65254994"/>
       <w:r>
@@ -8970,13 +9112,8 @@
     </w:p>
     <w:p>
       <w:r>
-        <w:t xml:space="preserve">Vale ressaltar que, apesar da figura 12 exibir duas camadas ocultas, não existe um número predeterminado </w:t>
-      </w:r>
-      <w:proofErr w:type="gramStart"/>
-      <w:r>
-        <w:t>e</w:t>
-      </w:r>
-      <w:proofErr w:type="gramEnd"/>
+        <w:t>Vale ressaltar que, apesar da figura 12 exibir duas camadas ocultas, não existe um número predeterminado e</w:t>
+      </w:r>
       <w:r>
         <w:t xml:space="preserve"> portanto, pelo menos teoricamente, para a sua quantidade também.</w:t>
       </w:r>
@@ -10308,11 +10445,7 @@
         <w:t xml:space="preserve">representa um “6”, então y(x) = (0, 0, 0, 0, </w:t>
       </w:r>
       <w:r>
-        <w:t xml:space="preserve">0, 0, 1, 0, 0, </w:t>
-      </w:r>
-      <w:proofErr w:type="gramStart"/>
-      <w:r>
-        <w:t>0)</w:t>
+        <w:t>0, 0, 1, 0, 0, 0)</w:t>
       </w:r>
       <w:r>
         <w:rPr>
@@ -10322,7 +10455,6 @@
         </w:rPr>
         <w:t>T</w:t>
       </w:r>
-      <w:proofErr w:type="gramEnd"/>
       <w:r>
         <w:t xml:space="preserve"> é a saída desejada.</w:t>
       </w:r>
@@ -11508,7 +11640,6 @@
           <m:t>∆v</m:t>
         </m:r>
       </m:oMath>
-      <w:proofErr w:type="gramStart"/>
       <w:r>
         <w:rPr>
           <w:vertAlign w:val="subscript"/>
@@ -11526,7 +11657,6 @@
         </w:rPr>
         <w:t>T</w:t>
       </w:r>
-      <w:proofErr w:type="gramEnd"/>
       <w:r>
         <w:t xml:space="preserve">, onde </w:t>
       </w:r>
@@ -12569,13 +12699,8 @@
       <w:pPr>
         <w:pStyle w:val="Legenda"/>
         <w:rPr>
-          <w:rFonts w:ascii="Cambria Math" w:eastAsia="Calibri" w:hAnsi="Cambria Math"/>
-          <w:bCs w:val="0"/>
-          <w:i/>
+          <w:rFonts w:eastAsia="Calibri"/>
           <w:iCs/>
-          <w:color w:val="333333"/>
-          <w:sz w:val="30"/>
-          <w:szCs w:val="30"/>
           <w:shd w:val="clear" w:color="auto" w:fill="FFFFFF"/>
         </w:rPr>
       </w:pPr>
@@ -12584,12 +12709,60 @@
           <m:r>
             <w:rPr>
               <w:rFonts w:ascii="Cambria Math" w:eastAsia="Calibri" w:hAnsi="Cambria Math"/>
-              <w:color w:val="333333"/>
-              <w:sz w:val="30"/>
-              <w:szCs w:val="30"/>
               <w:shd w:val="clear" w:color="auto" w:fill="FFFFFF"/>
             </w:rPr>
-            <m:t>v→v = v-η∇C</m:t>
+            <m:t>v</m:t>
+          </m:r>
+          <m:r>
+            <m:rPr>
+              <m:sty m:val="p"/>
+            </m:rPr>
+            <w:rPr>
+              <w:rFonts w:ascii="Cambria Math" w:eastAsia="Calibri" w:hAnsi="Cambria Math"/>
+              <w:shd w:val="clear" w:color="auto" w:fill="FFFFFF"/>
+            </w:rPr>
+            <m:t>→</m:t>
+          </m:r>
+          <m:r>
+            <w:rPr>
+              <w:rFonts w:ascii="Cambria Math" w:eastAsia="Calibri" w:hAnsi="Cambria Math"/>
+              <w:shd w:val="clear" w:color="auto" w:fill="FFFFFF"/>
+            </w:rPr>
+            <m:t>v</m:t>
+          </m:r>
+          <m:r>
+            <m:rPr>
+              <m:sty m:val="p"/>
+            </m:rPr>
+            <w:rPr>
+              <w:rFonts w:ascii="Cambria Math" w:eastAsia="Calibri" w:hAnsi="Cambria Math"/>
+              <w:shd w:val="clear" w:color="auto" w:fill="FFFFFF"/>
+            </w:rPr>
+            <m:t xml:space="preserve"> = </m:t>
+          </m:r>
+          <m:r>
+            <w:rPr>
+              <w:rFonts w:ascii="Cambria Math" w:eastAsia="Calibri" w:hAnsi="Cambria Math"/>
+              <w:shd w:val="clear" w:color="auto" w:fill="FFFFFF"/>
+            </w:rPr>
+            <m:t>v</m:t>
+          </m:r>
+          <m:r>
+            <m:rPr>
+              <m:sty m:val="p"/>
+            </m:rPr>
+            <w:rPr>
+              <w:rFonts w:ascii="Cambria Math" w:eastAsia="Calibri" w:hAnsi="Cambria Math"/>
+              <w:shd w:val="clear" w:color="auto" w:fill="FFFFFF"/>
+            </w:rPr>
+            <m:t>-</m:t>
+          </m:r>
+          <m:r>
+            <w:rPr>
+              <w:rFonts w:ascii="Cambria Math" w:eastAsia="Calibri" w:hAnsi="Cambria Math"/>
+              <w:shd w:val="clear" w:color="auto" w:fill="FFFFFF"/>
+            </w:rPr>
+            <m:t>η∇C</m:t>
           </m:r>
         </m:oMath>
       </m:oMathPara>
@@ -13227,12 +13400,7 @@
       <w:pPr>
         <w:pStyle w:val="Legenda"/>
         <w:rPr>
-          <w:rFonts w:ascii="Cambria Math" w:hAnsi="Cambria Math"/>
-          <w:i/>
           <w:iCs/>
-          <w:color w:val="333333"/>
-          <w:sz w:val="30"/>
-          <w:szCs w:val="30"/>
           <w:shd w:val="clear" w:color="auto" w:fill="FFFFFF"/>
         </w:rPr>
       </w:pPr>
@@ -13241,23 +13409,26 @@
           <m:r>
             <w:rPr>
               <w:rFonts w:ascii="Cambria Math" w:hAnsi="Cambria Math"/>
-              <w:color w:val="333333"/>
-              <w:sz w:val="30"/>
-              <w:szCs w:val="30"/>
               <w:shd w:val="clear" w:color="auto" w:fill="FFFFFF"/>
             </w:rPr>
-            <m:t>∇C≡</m:t>
+            <m:t>∇C</m:t>
+          </m:r>
+          <m:r>
+            <m:rPr>
+              <m:sty m:val="p"/>
+            </m:rPr>
+            <w:rPr>
+              <w:rFonts w:ascii="Cambria Math" w:hAnsi="Cambria Math"/>
+              <w:shd w:val="clear" w:color="auto" w:fill="FFFFFF"/>
+            </w:rPr>
+            <m:t>≡</m:t>
           </m:r>
           <m:sSup>
             <m:sSupPr>
               <m:ctrlPr>
                 <w:rPr>
                   <w:rFonts w:ascii="Cambria Math" w:hAnsi="Cambria Math"/>
-                  <w:i/>
                   <w:iCs/>
-                  <w:color w:val="333333"/>
-                  <w:sz w:val="30"/>
-                  <w:szCs w:val="30"/>
                   <w:shd w:val="clear" w:color="auto" w:fill="FFFFFF"/>
                 </w:rPr>
               </m:ctrlPr>
@@ -13268,11 +13439,7 @@
                   <m:ctrlPr>
                     <w:rPr>
                       <w:rFonts w:ascii="Cambria Math" w:hAnsi="Cambria Math"/>
-                      <w:i/>
                       <w:iCs/>
-                      <w:color w:val="333333"/>
-                      <w:sz w:val="30"/>
-                      <w:szCs w:val="30"/>
                       <w:shd w:val="clear" w:color="auto" w:fill="FFFFFF"/>
                     </w:rPr>
                   </m:ctrlPr>
@@ -13283,11 +13450,7 @@
                       <m:ctrlPr>
                         <w:rPr>
                           <w:rFonts w:ascii="Cambria Math" w:hAnsi="Cambria Math"/>
-                          <w:i/>
                           <w:iCs/>
-                          <w:color w:val="333333"/>
-                          <w:sz w:val="30"/>
-                          <w:szCs w:val="30"/>
                           <w:shd w:val="clear" w:color="auto" w:fill="FFFFFF"/>
                         </w:rPr>
                       </m:ctrlPr>
@@ -13296,9 +13459,6 @@
                       <m:r>
                         <w:rPr>
                           <w:rFonts w:ascii="Cambria Math" w:hAnsi="Cambria Math"/>
-                          <w:color w:val="333333"/>
-                          <w:sz w:val="30"/>
-                          <w:szCs w:val="30"/>
                           <w:shd w:val="clear" w:color="auto" w:fill="FFFFFF"/>
                         </w:rPr>
                         <m:t>∂C</m:t>
@@ -13308,9 +13468,6 @@
                       <m:r>
                         <w:rPr>
                           <w:rFonts w:ascii="Cambria Math" w:hAnsi="Cambria Math"/>
-                          <w:color w:val="333333"/>
-                          <w:sz w:val="30"/>
-                          <w:szCs w:val="30"/>
                           <w:shd w:val="clear" w:color="auto" w:fill="FFFFFF"/>
                         </w:rPr>
                         <m:t>∂</m:t>
@@ -13320,11 +13477,7 @@
                           <m:ctrlPr>
                             <w:rPr>
                               <w:rFonts w:ascii="Cambria Math" w:hAnsi="Cambria Math"/>
-                              <w:i/>
                               <w:iCs/>
-                              <w:color w:val="333333"/>
-                              <w:sz w:val="30"/>
-                              <w:szCs w:val="30"/>
                               <w:shd w:val="clear" w:color="auto" w:fill="FFFFFF"/>
                             </w:rPr>
                           </m:ctrlPr>
@@ -13333,9 +13486,77 @@
                           <m:r>
                             <w:rPr>
                               <w:rFonts w:ascii="Cambria Math" w:hAnsi="Cambria Math"/>
-                              <w:color w:val="333333"/>
-                              <w:sz w:val="30"/>
-                              <w:szCs w:val="30"/>
+                              <w:shd w:val="clear" w:color="auto" w:fill="FFFFFF"/>
+                            </w:rPr>
+                            <m:t>v</m:t>
+                          </m:r>
+                        </m:e>
+                        <m:sub>
+                          <m:r>
+                            <m:rPr>
+                              <m:sty m:val="p"/>
+                            </m:rPr>
+                            <w:rPr>
+                              <w:rFonts w:ascii="Cambria Math" w:hAnsi="Cambria Math"/>
+                              <w:shd w:val="clear" w:color="auto" w:fill="FFFFFF"/>
+                            </w:rPr>
+                            <m:t>1</m:t>
+                          </m:r>
+                        </m:sub>
+                      </m:sSub>
+                    </m:den>
+                  </m:f>
+                  <m:r>
+                    <m:rPr>
+                      <m:sty m:val="p"/>
+                    </m:rPr>
+                    <w:rPr>
+                      <w:rFonts w:ascii="Cambria Math" w:hAnsi="Cambria Math"/>
+                      <w:shd w:val="clear" w:color="auto" w:fill="FFFFFF"/>
+                    </w:rPr>
+                    <m:t>, ...,</m:t>
+                  </m:r>
+                  <m:f>
+                    <m:fPr>
+                      <m:ctrlPr>
+                        <w:rPr>
+                          <w:rFonts w:ascii="Cambria Math" w:hAnsi="Cambria Math"/>
+                          <w:iCs/>
+                          <w:shd w:val="clear" w:color="auto" w:fill="FFFFFF"/>
+                        </w:rPr>
+                      </m:ctrlPr>
+                    </m:fPr>
+                    <m:num>
+                      <m:r>
+                        <w:rPr>
+                          <w:rFonts w:ascii="Cambria Math" w:hAnsi="Cambria Math"/>
+                          <w:shd w:val="clear" w:color="auto" w:fill="FFFFFF"/>
+                        </w:rPr>
+                        <m:t>∂C</m:t>
+                      </m:r>
+                    </m:num>
+                    <m:den>
+                      <m:r>
+                        <w:rPr>
+                          <w:rFonts w:ascii="Cambria Math" w:hAnsi="Cambria Math"/>
+                          <w:shd w:val="clear" w:color="auto" w:fill="FFFFFF"/>
+                        </w:rPr>
+                        <m:t>∂</m:t>
+                      </m:r>
+                      <m:sSub>
+                        <m:sSubPr>
+                          <m:ctrlPr>
+                            <w:rPr>
+                              <w:rFonts w:ascii="Cambria Math" w:hAnsi="Cambria Math"/>
+                              <w:iCs/>
+                              <w:shd w:val="clear" w:color="auto" w:fill="FFFFFF"/>
+                            </w:rPr>
+                          </m:ctrlPr>
+                        </m:sSubPr>
+                        <m:e>
+                          <m:r>
+                            <w:rPr>
+                              <w:rFonts w:ascii="Cambria Math" w:hAnsi="Cambria Math"/>
                               <w:shd w:val="clear" w:color="auto" w:fill="FFFFFF"/>
                             </w:rPr>
                             <m:t>v</m:t>
@@ -13345,97 +13566,6 @@
                           <m:r>
                             <w:rPr>
                               <w:rFonts w:ascii="Cambria Math" w:hAnsi="Cambria Math"/>
-                              <w:color w:val="333333"/>
-                              <w:sz w:val="30"/>
-                              <w:szCs w:val="30"/>
-                              <w:shd w:val="clear" w:color="auto" w:fill="FFFFFF"/>
-                            </w:rPr>
-                            <m:t>1</m:t>
-                          </m:r>
-                        </m:sub>
-                      </m:sSub>
-                    </m:den>
-                  </m:f>
-                  <m:r>
-                    <w:rPr>
-                      <w:rFonts w:ascii="Cambria Math" w:hAnsi="Cambria Math"/>
-                      <w:color w:val="333333"/>
-                      <w:sz w:val="30"/>
-                      <w:szCs w:val="30"/>
-                      <w:shd w:val="clear" w:color="auto" w:fill="FFFFFF"/>
-                    </w:rPr>
-                    <m:t>, ...,</m:t>
-                  </m:r>
-                  <m:f>
-                    <m:fPr>
-                      <m:ctrlPr>
-                        <w:rPr>
-                          <w:rFonts w:ascii="Cambria Math" w:hAnsi="Cambria Math"/>
-                          <w:i/>
-                          <w:iCs/>
-                          <w:color w:val="333333"/>
-                          <w:sz w:val="30"/>
-                          <w:szCs w:val="30"/>
-                          <w:shd w:val="clear" w:color="auto" w:fill="FFFFFF"/>
-                        </w:rPr>
-                      </m:ctrlPr>
-                    </m:fPr>
-                    <m:num>
-                      <m:r>
-                        <w:rPr>
-                          <w:rFonts w:ascii="Cambria Math" w:hAnsi="Cambria Math"/>
-                          <w:color w:val="333333"/>
-                          <w:sz w:val="30"/>
-                          <w:szCs w:val="30"/>
-                          <w:shd w:val="clear" w:color="auto" w:fill="FFFFFF"/>
-                        </w:rPr>
-                        <m:t>∂C</m:t>
-                      </m:r>
-                    </m:num>
-                    <m:den>
-                      <m:r>
-                        <w:rPr>
-                          <w:rFonts w:ascii="Cambria Math" w:hAnsi="Cambria Math"/>
-                          <w:color w:val="333333"/>
-                          <w:sz w:val="30"/>
-                          <w:szCs w:val="30"/>
-                          <w:shd w:val="clear" w:color="auto" w:fill="FFFFFF"/>
-                        </w:rPr>
-                        <m:t>∂</m:t>
-                      </m:r>
-                      <m:sSub>
-                        <m:sSubPr>
-                          <m:ctrlPr>
-                            <w:rPr>
-                              <w:rFonts w:ascii="Cambria Math" w:hAnsi="Cambria Math"/>
-                              <w:i/>
-                              <w:iCs/>
-                              <w:color w:val="333333"/>
-                              <w:sz w:val="30"/>
-                              <w:szCs w:val="30"/>
-                              <w:shd w:val="clear" w:color="auto" w:fill="FFFFFF"/>
-                            </w:rPr>
-                          </m:ctrlPr>
-                        </m:sSubPr>
-                        <m:e>
-                          <m:r>
-                            <w:rPr>
-                              <w:rFonts w:ascii="Cambria Math" w:hAnsi="Cambria Math"/>
-                              <w:color w:val="333333"/>
-                              <w:sz w:val="30"/>
-                              <w:szCs w:val="30"/>
-                              <w:shd w:val="clear" w:color="auto" w:fill="FFFFFF"/>
-                            </w:rPr>
-                            <m:t>v</m:t>
-                          </m:r>
-                        </m:e>
-                        <m:sub>
-                          <m:r>
-                            <w:rPr>
-                              <w:rFonts w:ascii="Cambria Math" w:hAnsi="Cambria Math"/>
-                              <w:color w:val="333333"/>
-                              <w:sz w:val="30"/>
-                              <w:szCs w:val="30"/>
                               <w:shd w:val="clear" w:color="auto" w:fill="FFFFFF"/>
                             </w:rPr>
                             <m:t>m</m:t>
@@ -13451,9 +13581,6 @@
               <m:r>
                 <w:rPr>
                   <w:rFonts w:ascii="Cambria Math" w:hAnsi="Cambria Math"/>
-                  <w:color w:val="333333"/>
-                  <w:sz w:val="30"/>
-                  <w:szCs w:val="30"/>
                   <w:shd w:val="clear" w:color="auto" w:fill="FFFFFF"/>
                 </w:rPr>
                 <m:t>T</m:t>
@@ -13758,44 +13885,50 @@
         <w:rPr>
           <w:iCs/>
         </w:rPr>
+        <w:t>Um paralelo para facilitar a compreensão é o de se imaginar uma e</w:t>
+      </w:r>
+      <w:r>
+        <w:rPr>
+          <w:iCs/>
+        </w:rPr>
+        <w:t>sf</w:t>
+      </w:r>
+      <w:r>
+        <w:rPr>
+          <w:iCs/>
+        </w:rPr>
+        <w:t xml:space="preserve">era descendo </w:t>
+      </w:r>
+      <w:r>
+        <w:rPr>
+          <w:iCs/>
+        </w:rPr>
+        <w:t>uma região ondulad</w:t>
+      </w:r>
+      <w:r>
+        <w:rPr>
+          <w:iCs/>
+        </w:rPr>
+        <w:t>a</w:t>
+      </w:r>
+      <w:r>
+        <w:rPr>
+          <w:iCs/>
+        </w:rPr>
+        <w:t>, algo como uma bola em uma região montanhosa.</w:t>
+      </w:r>
+      <w:r>
+        <w:rPr>
+          <w:iCs/>
+        </w:rPr>
+        <w:t xml:space="preserve"> Tem-se </w:t>
+      </w:r>
+      <w:r>
+        <w:rPr>
+          <w:iCs/>
+        </w:rPr>
         <w:lastRenderedPageBreak/>
-        <w:t>Um paralelo para facilitar a compreensão é o de se imaginar uma e</w:t>
-      </w:r>
-      <w:r>
-        <w:rPr>
-          <w:iCs/>
-        </w:rPr>
-        <w:t>sf</w:t>
-      </w:r>
-      <w:r>
-        <w:rPr>
-          <w:iCs/>
-        </w:rPr>
-        <w:t xml:space="preserve">era descendo </w:t>
-      </w:r>
-      <w:r>
-        <w:rPr>
-          <w:iCs/>
-        </w:rPr>
-        <w:t>uma região ondulad</w:t>
-      </w:r>
-      <w:r>
-        <w:rPr>
-          <w:iCs/>
-        </w:rPr>
-        <w:t>a</w:t>
-      </w:r>
-      <w:r>
-        <w:rPr>
-          <w:iCs/>
-        </w:rPr>
-        <w:t>, algo como uma bola em uma região montanhosa.</w:t>
-      </w:r>
-      <w:r>
-        <w:rPr>
-          <w:iCs/>
-        </w:rPr>
-        <w:t xml:space="preserve"> Tem-se investigado diversas possibilidades para o </w:t>
+        <w:t xml:space="preserve">investigado diversas possibilidades para o </w:t>
       </w:r>
       <w:r>
         <w:rPr>
@@ -13901,13 +14034,7 @@
           <w:rPr>
             <w:rFonts w:ascii="Cambria Math" w:hAnsi="Cambria Math"/>
           </w:rPr>
-          <m:t>C</m:t>
-        </m:r>
-        <m:r>
-          <w:rPr>
-            <w:rFonts w:ascii="Cambria Math" w:hAnsi="Cambria Math"/>
-          </w:rPr>
-          <m:t>/</m:t>
+          <m:t>C/</m:t>
         </m:r>
         <m:sSub>
           <m:sSubPr>
@@ -14456,59 +14583,6 @@
           <w:rPr>
             <w:rFonts w:ascii="Cambria Math" w:hAnsi="Cambria Math"/>
           </w:rPr>
-          <m:t>∂</m:t>
-        </m:r>
-        <m:r>
-          <w:rPr>
-            <w:rFonts w:ascii="Cambria Math" w:hAnsi="Cambria Math"/>
-          </w:rPr>
-          <m:t>C/</m:t>
-        </m:r>
-        <m:sSub>
-          <m:sSubPr>
-            <m:ctrlPr>
-              <w:rPr>
-                <w:rFonts w:ascii="Cambria Math" w:hAnsi="Cambria Math"/>
-                <w:i/>
-                <w:iCs/>
-              </w:rPr>
-            </m:ctrlPr>
-          </m:sSubPr>
-          <m:e>
-            <m:r>
-              <w:rPr>
-                <w:rFonts w:ascii="Cambria Math" w:hAnsi="Cambria Math"/>
-              </w:rPr>
-              <m:t>∂</m:t>
-            </m:r>
-            <m:r>
-              <w:rPr>
-                <w:rFonts w:ascii="Cambria Math" w:hAnsi="Cambria Math"/>
-              </w:rPr>
-              <m:t>w</m:t>
-            </m:r>
-          </m:e>
-          <m:sub>
-            <m:r>
-              <w:rPr>
-                <w:rFonts w:ascii="Cambria Math" w:hAnsi="Cambria Math"/>
-              </w:rPr>
-              <m:t>k</m:t>
-            </m:r>
-          </m:sub>
-        </m:sSub>
-      </m:oMath>
-      <w:r>
-        <w:rPr>
-          <w:iCs/>
-        </w:rPr>
-        <w:t xml:space="preserve"> e </w:t>
-      </w:r>
-      <m:oMath>
-        <m:r>
-          <w:rPr>
-            <w:rFonts w:ascii="Cambria Math" w:hAnsi="Cambria Math"/>
-          </w:rPr>
           <m:t>∂C/</m:t>
         </m:r>
         <m:sSub>
@@ -14526,13 +14600,48 @@
               <w:rPr>
                 <w:rFonts w:ascii="Cambria Math" w:hAnsi="Cambria Math"/>
               </w:rPr>
-              <m:t>∂</m:t>
+              <m:t>∂w</m:t>
             </m:r>
+          </m:e>
+          <m:sub>
             <m:r>
               <w:rPr>
                 <w:rFonts w:ascii="Cambria Math" w:hAnsi="Cambria Math"/>
               </w:rPr>
-              <m:t>b</m:t>
+              <m:t>k</m:t>
+            </m:r>
+          </m:sub>
+        </m:sSub>
+      </m:oMath>
+      <w:r>
+        <w:rPr>
+          <w:iCs/>
+        </w:rPr>
+        <w:t xml:space="preserve"> e </w:t>
+      </w:r>
+      <m:oMath>
+        <m:r>
+          <w:rPr>
+            <w:rFonts w:ascii="Cambria Math" w:hAnsi="Cambria Math"/>
+          </w:rPr>
+          <m:t>∂C/</m:t>
+        </m:r>
+        <m:sSub>
+          <m:sSubPr>
+            <m:ctrlPr>
+              <w:rPr>
+                <w:rFonts w:ascii="Cambria Math" w:hAnsi="Cambria Math"/>
+                <w:i/>
+                <w:iCs/>
+              </w:rPr>
+            </m:ctrlPr>
+          </m:sSubPr>
+          <m:e>
+            <m:r>
+              <w:rPr>
+                <w:rFonts w:ascii="Cambria Math" w:hAnsi="Cambria Math"/>
+              </w:rPr>
+              <m:t>∂b</m:t>
             </m:r>
           </m:e>
           <m:sub>
@@ -14595,8 +14704,6 @@
         <w:pStyle w:val="Legenda"/>
         <w:rPr>
           <w:color w:val="333333"/>
-          <w:sz w:val="30"/>
-          <w:szCs w:val="30"/>
           <w:shd w:val="clear" w:color="auto" w:fill="FFFFFF"/>
         </w:rPr>
       </w:pPr>
@@ -14607,11 +14714,7 @@
               <m:ctrlPr>
                 <w:rPr>
                   <w:rFonts w:ascii="Cambria Math" w:eastAsia="Calibri" w:hAnsi="Cambria Math"/>
-                  <w:bCs w:val="0"/>
-                  <w:i/>
                   <w:iCs/>
-                  <w:sz w:val="30"/>
-                  <w:szCs w:val="30"/>
                 </w:rPr>
               </m:ctrlPr>
             </m:sSubPr>
@@ -14619,8 +14722,6 @@
               <m:r>
                 <w:rPr>
                   <w:rFonts w:ascii="Cambria Math" w:hAnsi="Cambria Math"/>
-                  <w:sz w:val="30"/>
-                  <w:szCs w:val="30"/>
                 </w:rPr>
                 <m:t>w</m:t>
               </m:r>
@@ -14629,18 +14730,17 @@
               <m:r>
                 <w:rPr>
                   <w:rFonts w:ascii="Cambria Math" w:hAnsi="Cambria Math"/>
-                  <w:sz w:val="30"/>
-                  <w:szCs w:val="30"/>
                 </w:rPr>
                 <m:t>k</m:t>
               </m:r>
             </m:sub>
           </m:sSub>
           <m:r>
+            <m:rPr>
+              <m:sty m:val="p"/>
+            </m:rPr>
             <w:rPr>
               <w:rFonts w:ascii="Cambria Math" w:hAnsi="Cambria Math"/>
-              <w:sz w:val="30"/>
-              <w:szCs w:val="30"/>
             </w:rPr>
             <m:t>→</m:t>
           </m:r>
@@ -14649,11 +14749,7 @@
               <m:ctrlPr>
                 <w:rPr>
                   <w:rFonts w:ascii="Cambria Math" w:eastAsia="Calibri" w:hAnsi="Cambria Math"/>
-                  <w:bCs w:val="0"/>
-                  <w:i/>
                   <w:iCs/>
-                  <w:sz w:val="30"/>
-                  <w:szCs w:val="30"/>
                 </w:rPr>
               </m:ctrlPr>
             </m:sSubPr>
@@ -14661,16 +14757,15 @@
               <m:r>
                 <w:rPr>
                   <w:rFonts w:ascii="Cambria Math" w:hAnsi="Cambria Math"/>
-                  <w:sz w:val="30"/>
-                  <w:szCs w:val="30"/>
                 </w:rPr>
                 <m:t>w</m:t>
               </m:r>
               <m:r>
+                <m:rPr>
+                  <m:sty m:val="p"/>
+                </m:rPr>
                 <w:rPr>
                   <w:rFonts w:ascii="Cambria Math" w:hAnsi="Cambria Math"/>
-                  <w:sz w:val="30"/>
-                  <w:szCs w:val="30"/>
                 </w:rPr>
                 <m:t>'</m:t>
               </m:r>
@@ -14679,18 +14774,17 @@
               <m:r>
                 <w:rPr>
                   <w:rFonts w:ascii="Cambria Math" w:hAnsi="Cambria Math"/>
-                  <w:sz w:val="30"/>
-                  <w:szCs w:val="30"/>
                 </w:rPr>
                 <m:t>k</m:t>
               </m:r>
             </m:sub>
           </m:sSub>
           <m:r>
+            <m:rPr>
+              <m:sty m:val="p"/>
+            </m:rPr>
             <w:rPr>
               <w:rFonts w:ascii="Cambria Math" w:hAnsi="Cambria Math"/>
-              <w:sz w:val="30"/>
-              <w:szCs w:val="30"/>
             </w:rPr>
             <m:t xml:space="preserve"> = </m:t>
           </m:r>
@@ -14699,11 +14793,7 @@
               <m:ctrlPr>
                 <w:rPr>
                   <w:rFonts w:ascii="Cambria Math" w:eastAsia="Calibri" w:hAnsi="Cambria Math"/>
-                  <w:bCs w:val="0"/>
-                  <w:i/>
                   <w:iCs/>
-                  <w:sz w:val="30"/>
-                  <w:szCs w:val="30"/>
                 </w:rPr>
               </m:ctrlPr>
             </m:sSubPr>
@@ -14711,8 +14801,6 @@
               <m:r>
                 <w:rPr>
                   <w:rFonts w:ascii="Cambria Math" w:hAnsi="Cambria Math"/>
-                  <w:sz w:val="30"/>
-                  <w:szCs w:val="30"/>
                 </w:rPr>
                 <m:t>w</m:t>
               </m:r>
@@ -14721,18 +14809,17 @@
               <m:r>
                 <w:rPr>
                   <w:rFonts w:ascii="Cambria Math" w:hAnsi="Cambria Math"/>
-                  <w:sz w:val="30"/>
-                  <w:szCs w:val="30"/>
                 </w:rPr>
                 <m:t>k</m:t>
               </m:r>
             </m:sub>
           </m:sSub>
           <m:r>
+            <m:rPr>
+              <m:sty m:val="p"/>
+            </m:rPr>
             <w:rPr>
               <w:rFonts w:ascii="Cambria Math" w:hAnsi="Cambria Math"/>
-              <w:sz w:val="30"/>
-              <w:szCs w:val="30"/>
             </w:rPr>
             <m:t xml:space="preserve"> - </m:t>
           </m:r>
@@ -14740,8 +14827,6 @@
             <w:rPr>
               <w:rFonts w:ascii="Cambria Math" w:hAnsi="Cambria Math"/>
               <w:color w:val="333333"/>
-              <w:sz w:val="30"/>
-              <w:szCs w:val="30"/>
               <w:shd w:val="clear" w:color="auto" w:fill="FFFFFF"/>
             </w:rPr>
             <m:t>η</m:t>
@@ -14751,11 +14836,7 @@
               <m:ctrlPr>
                 <w:rPr>
                   <w:rFonts w:ascii="Cambria Math" w:eastAsia="Calibri" w:hAnsi="Cambria Math"/>
-                  <w:bCs w:val="0"/>
-                  <w:i/>
                   <w:color w:val="333333"/>
-                  <w:sz w:val="30"/>
-                  <w:szCs w:val="30"/>
                   <w:shd w:val="clear" w:color="auto" w:fill="FFFFFF"/>
                 </w:rPr>
               </m:ctrlPr>
@@ -14764,8 +14845,6 @@
               <m:r>
                 <w:rPr>
                   <w:rFonts w:ascii="Cambria Math" w:hAnsi="Cambria Math"/>
-                  <w:sz w:val="30"/>
-                  <w:szCs w:val="30"/>
                 </w:rPr>
                 <m:t>∂C</m:t>
               </m:r>
@@ -14776,11 +14855,7 @@
                   <m:ctrlPr>
                     <w:rPr>
                       <w:rFonts w:ascii="Cambria Math" w:eastAsia="Calibri" w:hAnsi="Cambria Math"/>
-                      <w:bCs w:val="0"/>
-                      <w:i/>
                       <w:iCs/>
-                      <w:sz w:val="30"/>
-                      <w:szCs w:val="30"/>
                     </w:rPr>
                   </m:ctrlPr>
                 </m:sSubPr>
@@ -14788,8 +14863,6 @@
                   <m:r>
                     <w:rPr>
                       <w:rFonts w:ascii="Cambria Math" w:hAnsi="Cambria Math"/>
-                      <w:sz w:val="30"/>
-                      <w:szCs w:val="30"/>
                     </w:rPr>
                     <m:t>∂w</m:t>
                   </m:r>
@@ -14798,8 +14871,6 @@
                   <m:r>
                     <w:rPr>
                       <w:rFonts w:ascii="Cambria Math" w:hAnsi="Cambria Math"/>
-                      <w:sz w:val="30"/>
-                      <w:szCs w:val="30"/>
                     </w:rPr>
                     <m:t>k</m:t>
                   </m:r>
@@ -14914,15 +14985,7 @@
                   <w:sz w:val="30"/>
                   <w:szCs w:val="30"/>
                 </w:rPr>
-                <m:t>b</m:t>
-              </m:r>
-              <m:r>
-                <w:rPr>
-                  <w:rFonts w:ascii="Cambria Math" w:hAnsi="Cambria Math"/>
-                  <w:sz w:val="30"/>
-                  <w:szCs w:val="30"/>
-                </w:rPr>
-                <m:t>'</m:t>
+                <m:t>b'</m:t>
               </m:r>
             </m:e>
             <m:sub>
@@ -15038,15 +15101,7 @@
                       <w:sz w:val="30"/>
                       <w:szCs w:val="30"/>
                     </w:rPr>
-                    <m:t>∂</m:t>
-                  </m:r>
-                  <m:r>
-                    <w:rPr>
-                      <w:rFonts w:ascii="Cambria Math" w:hAnsi="Cambria Math"/>
-                      <w:sz w:val="30"/>
-                      <w:szCs w:val="30"/>
-                    </w:rPr>
-                    <m:t>b</m:t>
+                    <m:t>∂b</m:t>
                   </m:r>
                 </m:e>
                 <m:sub>
@@ -15069,31 +15124,2028 @@
       <w:pPr>
         <w:rPr>
           <w:iCs/>
+        </w:rPr>
+      </w:pPr>
+      <w:r>
+        <w:rPr>
+          <w:iCs/>
+        </w:rPr>
+        <w:t>Aplicando</w:t>
+      </w:r>
+      <w:r>
+        <w:rPr>
+          <w:iCs/>
+        </w:rPr>
+        <w:t xml:space="preserve">-se repetidamente essa regra, consegue-se “rolar para baixo” e espera-se, atingir o mínimo. </w:t>
+      </w:r>
+      <w:r>
+        <w:rPr>
+          <w:iCs/>
+        </w:rPr>
+        <w:t xml:space="preserve">Esta deve ser, portanto, a estratégia </w:t>
+      </w:r>
+      <w:r>
+        <w:rPr>
+          <w:iCs/>
+        </w:rPr>
+        <w:t>a ser usada para a aprendizagem da rede neural neste trabalho.</w:t>
+      </w:r>
+    </w:p>
+    <w:p>
+      <w:pPr>
+        <w:rPr>
+          <w:iCs/>
+        </w:rPr>
+      </w:pPr>
+      <w:r>
+        <w:rPr>
+          <w:iCs/>
+        </w:rPr>
+        <w:t xml:space="preserve">Deve-se perceber um primeiro desafio, que para entender melhor </w:t>
+      </w:r>
+      <w:r>
+        <w:rPr>
+          <w:iCs/>
+        </w:rPr>
+        <w:t>voltaremos à equação quadrática do custo</w:t>
+      </w:r>
+      <w:r>
+        <w:rPr>
+          <w:iCs/>
+        </w:rPr>
+        <w:t>, a equação 7</w:t>
+      </w:r>
+      <w:r>
+        <w:rPr>
+          <w:iCs/>
+        </w:rPr>
+        <w:t xml:space="preserve">. Perceba-se </w:t>
+      </w:r>
+      <w:r>
+        <w:rPr>
+          <w:iCs/>
+        </w:rPr>
+        <w:t xml:space="preserve">que esta tem a forma geral </w:t>
+      </w:r>
+      <m:oMath>
+        <m:r>
+          <w:rPr>
+            <w:rFonts w:ascii="Cambria Math" w:hAnsi="Cambria Math"/>
+          </w:rPr>
+          <m:t>C=</m:t>
+        </m:r>
+        <m:f>
+          <m:fPr>
+            <m:ctrlPr>
+              <w:rPr>
+                <w:rFonts w:ascii="Cambria Math" w:hAnsi="Cambria Math"/>
+                <w:i/>
+                <w:iCs/>
+              </w:rPr>
+            </m:ctrlPr>
+          </m:fPr>
+          <m:num>
+            <m:r>
+              <w:rPr>
+                <w:rFonts w:ascii="Cambria Math" w:hAnsi="Cambria Math"/>
+              </w:rPr>
+              <m:t>1</m:t>
+            </m:r>
+          </m:num>
+          <m:den>
+            <m:r>
+              <w:rPr>
+                <w:rFonts w:ascii="Cambria Math" w:hAnsi="Cambria Math"/>
+              </w:rPr>
+              <m:t>n</m:t>
+            </m:r>
+          </m:den>
+        </m:f>
+        <m:sSub>
+          <m:sSubPr>
+            <m:ctrlPr>
+              <w:rPr>
+                <w:rFonts w:ascii="Cambria Math" w:hAnsi="Cambria Math"/>
+                <w:i/>
+                <w:iCs/>
+              </w:rPr>
+            </m:ctrlPr>
+          </m:sSubPr>
+          <m:e>
+            <m:r>
+              <w:rPr>
+                <w:rFonts w:ascii="Cambria Math" w:hAnsi="Cambria Math"/>
+              </w:rPr>
+              <m:t>∑</m:t>
+            </m:r>
+          </m:e>
+          <m:sub>
+            <m:r>
+              <w:rPr>
+                <w:rFonts w:ascii="Cambria Math" w:hAnsi="Cambria Math"/>
+              </w:rPr>
+              <m:t>x</m:t>
+            </m:r>
+          </m:sub>
+        </m:sSub>
+        <m:sSub>
+          <m:sSubPr>
+            <m:ctrlPr>
+              <w:rPr>
+                <w:rFonts w:ascii="Cambria Math" w:hAnsi="Cambria Math"/>
+                <w:i/>
+                <w:iCs/>
+              </w:rPr>
+            </m:ctrlPr>
+          </m:sSubPr>
+          <m:e>
+            <m:r>
+              <w:rPr>
+                <w:rFonts w:ascii="Cambria Math" w:hAnsi="Cambria Math"/>
+              </w:rPr>
+              <m:t>C</m:t>
+            </m:r>
+          </m:e>
+          <m:sub>
+            <m:r>
+              <w:rPr>
+                <w:rFonts w:ascii="Cambria Math" w:hAnsi="Cambria Math"/>
+              </w:rPr>
+              <m:t>x</m:t>
+            </m:r>
+          </m:sub>
+        </m:sSub>
+      </m:oMath>
+      <w:r>
+        <w:rPr>
+          <w:iCs/>
+        </w:rPr>
+        <w:t xml:space="preserve">, </w:t>
+      </w:r>
+      <w:r>
+        <w:rPr>
+          <w:iCs/>
+        </w:rPr>
+        <w:t xml:space="preserve">ou seja, </w:t>
+      </w:r>
+      <w:r>
+        <w:rPr>
+          <w:iCs/>
+        </w:rPr>
+        <w:t xml:space="preserve">é o cisto médio sobre os custos </w:t>
+      </w:r>
+      <m:oMath>
+        <m:sSub>
+          <m:sSubPr>
+            <m:ctrlPr>
+              <w:rPr>
+                <w:rFonts w:ascii="Cambria Math" w:hAnsi="Cambria Math"/>
+                <w:i/>
+                <w:iCs/>
+              </w:rPr>
+            </m:ctrlPr>
+          </m:sSubPr>
+          <m:e>
+            <m:r>
+              <w:rPr>
+                <w:rFonts w:ascii="Cambria Math" w:hAnsi="Cambria Math"/>
+              </w:rPr>
+              <m:t>C</m:t>
+            </m:r>
+          </m:e>
+          <m:sub>
+            <m:r>
+              <w:rPr>
+                <w:rFonts w:ascii="Cambria Math" w:hAnsi="Cambria Math"/>
+              </w:rPr>
+              <m:t>x</m:t>
+            </m:r>
+          </m:sub>
+        </m:sSub>
+        <m:r>
+          <w:rPr>
+            <w:rFonts w:ascii="Cambria Math" w:hAnsi="Cambria Math"/>
+          </w:rPr>
+          <m:t>≡</m:t>
+        </m:r>
+        <m:f>
+          <m:fPr>
+            <m:ctrlPr>
+              <w:rPr>
+                <w:rFonts w:ascii="Cambria Math" w:hAnsi="Cambria Math"/>
+                <w:i/>
+                <w:iCs/>
+              </w:rPr>
+            </m:ctrlPr>
+          </m:fPr>
+          <m:num>
+            <m:sSup>
+              <m:sSupPr>
+                <m:ctrlPr>
+                  <w:rPr>
+                    <w:rFonts w:ascii="Cambria Math" w:hAnsi="Cambria Math"/>
+                    <w:i/>
+                    <w:iCs/>
+                  </w:rPr>
+                </m:ctrlPr>
+              </m:sSupPr>
+              <m:e>
+                <m:r>
+                  <w:rPr>
+                    <w:rFonts w:ascii="Cambria Math" w:hAnsi="Cambria Math"/>
+                  </w:rPr>
+                  <m:t>||y(x)-a||</m:t>
+                </m:r>
+              </m:e>
+              <m:sup>
+                <m:r>
+                  <w:rPr>
+                    <w:rFonts w:ascii="Cambria Math" w:hAnsi="Cambria Math"/>
+                  </w:rPr>
+                  <m:t>2</m:t>
+                </m:r>
+              </m:sup>
+            </m:sSup>
+          </m:num>
+          <m:den>
+            <m:r>
+              <w:rPr>
+                <w:rFonts w:ascii="Cambria Math" w:hAnsi="Cambria Math"/>
+              </w:rPr>
+              <m:t>2</m:t>
+            </m:r>
+          </m:den>
+        </m:f>
+      </m:oMath>
+      <w:r>
+        <w:rPr>
+          <w:iCs/>
+        </w:rPr>
+        <w:t xml:space="preserve"> para as práticas de treinamento individuais.</w:t>
+      </w:r>
+      <w:r>
+        <w:rPr>
+          <w:iCs/>
+        </w:rPr>
+        <w:t xml:space="preserve"> Isso implica, na prática que para se calcular os gradientes </w:t>
+      </w:r>
+      <m:oMath>
+        <m:r>
+          <w:rPr>
+            <w:rFonts w:ascii="Cambria Math" w:hAnsi="Cambria Math"/>
+          </w:rPr>
+          <m:t>∇</m:t>
+        </m:r>
+        <m:sSub>
+          <m:sSubPr>
+            <m:ctrlPr>
+              <w:rPr>
+                <w:rFonts w:ascii="Cambria Math" w:hAnsi="Cambria Math"/>
+                <w:i/>
+              </w:rPr>
+            </m:ctrlPr>
+          </m:sSubPr>
+          <m:e>
+            <m:r>
+              <w:rPr>
+                <w:rFonts w:ascii="Cambria Math" w:hAnsi="Cambria Math"/>
+              </w:rPr>
+              <m:t>C</m:t>
+            </m:r>
+          </m:e>
+          <m:sub>
+            <m:r>
+              <w:rPr>
+                <w:rFonts w:ascii="Cambria Math" w:hAnsi="Cambria Math"/>
+              </w:rPr>
+              <m:t>x</m:t>
+            </m:r>
+          </m:sub>
+        </m:sSub>
+      </m:oMath>
+      <w:r>
+        <w:rPr>
+          <w:iCs/>
+        </w:rPr>
+        <w:t xml:space="preserve"> </w:t>
+      </w:r>
+      <w:r>
+        <w:rPr>
+          <w:iCs/>
+        </w:rPr>
+        <w:t xml:space="preserve"> </w:t>
+      </w:r>
+      <w:r>
+        <w:rPr>
+          <w:iCs/>
+        </w:rPr>
+        <w:lastRenderedPageBreak/>
+        <w:t xml:space="preserve">separados para cada entrada x, </w:t>
+      </w:r>
+      <w:r>
+        <w:rPr>
+          <w:iCs/>
+        </w:rPr>
+        <w:t xml:space="preserve">e então calcular-se a média </w:t>
+      </w:r>
+      <m:oMath>
+        <m:r>
+          <w:rPr>
+            <w:rFonts w:ascii="Cambria Math" w:hAnsi="Cambria Math"/>
+          </w:rPr>
+          <m:t>∇C=</m:t>
+        </m:r>
+        <m:f>
+          <m:fPr>
+            <m:ctrlPr>
+              <w:rPr>
+                <w:rFonts w:ascii="Cambria Math" w:hAnsi="Cambria Math"/>
+                <w:i/>
+                <w:iCs/>
+              </w:rPr>
+            </m:ctrlPr>
+          </m:fPr>
+          <m:num>
+            <m:r>
+              <w:rPr>
+                <w:rFonts w:ascii="Cambria Math" w:hAnsi="Cambria Math"/>
+              </w:rPr>
+              <m:t>1</m:t>
+            </m:r>
+          </m:num>
+          <m:den>
+            <m:r>
+              <w:rPr>
+                <w:rFonts w:ascii="Cambria Math" w:hAnsi="Cambria Math"/>
+              </w:rPr>
+              <m:t>n</m:t>
+            </m:r>
+          </m:den>
+        </m:f>
+        <m:r>
+          <w:rPr>
+            <w:rFonts w:ascii="Cambria Math" w:hAnsi="Cambria Math"/>
+          </w:rPr>
+          <m:t>∇</m:t>
+        </m:r>
+        <m:sSub>
+          <m:sSubPr>
+            <m:ctrlPr>
+              <w:rPr>
+                <w:rFonts w:ascii="Cambria Math" w:hAnsi="Cambria Math"/>
+                <w:i/>
+                <w:iCs/>
+              </w:rPr>
+            </m:ctrlPr>
+          </m:sSubPr>
+          <m:e>
+            <m:r>
+              <w:rPr>
+                <w:rFonts w:ascii="Cambria Math" w:hAnsi="Cambria Math"/>
+              </w:rPr>
+              <m:t>C</m:t>
+            </m:r>
+          </m:e>
+          <m:sub>
+            <m:r>
+              <w:rPr>
+                <w:rFonts w:ascii="Cambria Math" w:hAnsi="Cambria Math"/>
+              </w:rPr>
+              <m:t>x</m:t>
+            </m:r>
+          </m:sub>
+        </m:sSub>
+      </m:oMath>
+      <w:r>
+        <w:rPr>
+          <w:iCs/>
+        </w:rPr>
+        <w:t xml:space="preserve">. Acontece que, se </w:t>
+      </w:r>
+      <w:r>
+        <w:rPr>
+          <w:iCs/>
+        </w:rPr>
+        <w:t>o número de entradas de treinamento for muito grande, e quanto maior, melhor, essa abordagem implicará em um alto tempo de processamento</w:t>
+      </w:r>
+      <w:r>
+        <w:rPr>
+          <w:iCs/>
+        </w:rPr>
+        <w:t xml:space="preserve"> </w:t>
+      </w:r>
+      <w:r>
+        <w:rPr>
+          <w:iCs/>
+        </w:rPr>
+        <w:t>e, portanto,</w:t>
+      </w:r>
+      <w:r>
+        <w:rPr>
+          <w:iCs/>
+        </w:rPr>
+        <w:t xml:space="preserve"> longo tempo de aprendizagem.</w:t>
+      </w:r>
+    </w:p>
+    <w:p>
+      <w:pPr>
+        <w:rPr>
+          <w:iCs/>
+        </w:rPr>
+      </w:pPr>
+      <w:r>
+        <w:rPr>
+          <w:iCs/>
+        </w:rPr>
+        <w:t>Um conceito chamado gradiente de descida estocástico pode ser empregado para acelerar o aprendizado.</w:t>
+      </w:r>
+      <w:r>
+        <w:rPr>
+          <w:iCs/>
+        </w:rPr>
+        <w:t xml:space="preserve"> A ideia é basicamente a de </w:t>
+      </w:r>
+      <w:r>
+        <w:rPr>
+          <w:iCs/>
+        </w:rPr>
+        <w:t xml:space="preserve">se estimar o gradiente </w:t>
+      </w:r>
+      <m:oMath>
+        <m:r>
+          <w:rPr>
+            <w:rFonts w:ascii="Cambria Math" w:hAnsi="Cambria Math"/>
+          </w:rPr>
+          <m:t>∇C</m:t>
+        </m:r>
+      </m:oMath>
+      <w:r>
+        <w:rPr>
+          <w:iCs/>
+        </w:rPr>
+        <w:t xml:space="preserve"> </w:t>
+      </w:r>
+      <w:r>
+        <w:rPr>
+          <w:iCs/>
+        </w:rPr>
+        <w:t xml:space="preserve">através do cálculo de </w:t>
+      </w:r>
+      <m:oMath>
+        <m:r>
+          <w:rPr>
+            <w:rFonts w:ascii="Cambria Math" w:hAnsi="Cambria Math"/>
+          </w:rPr>
+          <m:t>∇C</m:t>
+        </m:r>
+      </m:oMath>
+      <w:r>
+        <w:rPr>
+          <w:vertAlign w:val="subscript"/>
+        </w:rPr>
+        <w:t>x</w:t>
+      </w:r>
+      <w:r>
+        <w:rPr>
+          <w:iCs/>
+        </w:rPr>
+        <w:t xml:space="preserve"> </w:t>
+      </w:r>
+      <w:r>
+        <w:rPr>
+          <w:iCs/>
+        </w:rPr>
+        <w:t>para uma pequena amostra de treinamento escolhida de forma aleatória.</w:t>
+      </w:r>
+      <w:r>
+        <w:rPr>
+          <w:iCs/>
+        </w:rPr>
+        <w:t xml:space="preserve"> Quando se faz a média sobre essas pequenas amostras, </w:t>
+      </w:r>
+      <w:r>
+        <w:rPr>
+          <w:iCs/>
+        </w:rPr>
+        <w:t>acaba sendo uma maneira rápida de se estimar o real a</w:t>
+      </w:r>
+      <m:oMath>
+        <m:r>
+          <w:rPr>
+            <w:rFonts w:ascii="Cambria Math" w:hAnsi="Cambria Math"/>
+          </w:rPr>
+          <m:t xml:space="preserve"> </m:t>
+        </m:r>
+        <m:r>
+          <w:rPr>
+            <w:rFonts w:ascii="Cambria Math" w:hAnsi="Cambria Math"/>
+          </w:rPr>
+          <m:t>∇C</m:t>
+        </m:r>
+      </m:oMath>
+      <w:r>
+        <w:rPr>
+          <w:iCs/>
+        </w:rPr>
+        <w:t xml:space="preserve"> e, portanto, de se acelerar o aprendizado.</w:t>
+      </w:r>
+    </w:p>
+    <w:p>
+      <w:pPr>
+        <w:rPr>
+          <w:iCs/>
+        </w:rPr>
+      </w:pPr>
+      <w:r>
+        <w:rPr>
+          <w:iCs/>
+        </w:rPr>
+        <w:t xml:space="preserve">Para precisar melhor, o gradiente de descida estocástico </w:t>
+      </w:r>
+      <w:r>
+        <w:rPr>
+          <w:iCs/>
+        </w:rPr>
+        <w:t xml:space="preserve">funciona através da seleção de uma pequena quantidade de entradas de treinamento m escolhidas de forma </w:t>
+      </w:r>
+      <w:r>
+        <w:rPr>
+          <w:iCs/>
+        </w:rPr>
+        <w:t>aleatória</w:t>
+      </w:r>
+      <w:r>
+        <w:rPr>
+          <w:iCs/>
+        </w:rPr>
+        <w:t xml:space="preserve">. </w:t>
+      </w:r>
+      <w:r>
+        <w:rPr>
+          <w:iCs/>
+        </w:rPr>
+        <w:t>Rotulando-as x</w:t>
+      </w:r>
+      <w:r>
+        <w:rPr>
+          <w:iCs/>
+          <w:vertAlign w:val="subscript"/>
+        </w:rPr>
+        <w:t>1</w:t>
+      </w:r>
+      <w:r>
+        <w:rPr>
+          <w:iCs/>
+        </w:rPr>
+        <w:t>, x</w:t>
+      </w:r>
+      <w:r>
+        <w:rPr>
+          <w:iCs/>
+          <w:vertAlign w:val="subscript"/>
+        </w:rPr>
+        <w:t>2</w:t>
+      </w:r>
+      <w:r>
+        <w:rPr>
+          <w:iCs/>
+        </w:rPr>
+        <w:t>, ...</w:t>
+      </w:r>
+      <w:r>
+        <w:rPr>
+          <w:iCs/>
+        </w:rPr>
+        <w:t xml:space="preserve">, </w:t>
+      </w:r>
+      <w:proofErr w:type="spellStart"/>
+      <w:r>
+        <w:rPr>
+          <w:iCs/>
+        </w:rPr>
+        <w:t>x</w:t>
+      </w:r>
+      <w:r>
+        <w:rPr>
+          <w:iCs/>
+          <w:vertAlign w:val="subscript"/>
+        </w:rPr>
+        <w:t>m</w:t>
+      </w:r>
+      <w:proofErr w:type="spellEnd"/>
+      <w:r>
+        <w:rPr>
+          <w:iCs/>
+        </w:rPr>
+        <w:t xml:space="preserve"> serão referenciadas como um </w:t>
+      </w:r>
+      <w:r>
+        <w:rPr>
+          <w:iCs/>
+        </w:rPr>
+        <w:t>minilote</w:t>
+      </w:r>
+      <w:r>
+        <w:rPr>
+          <w:iCs/>
+        </w:rPr>
+        <w:t xml:space="preserve">. Admitindo-se que </w:t>
+      </w:r>
+      <w:r>
+        <w:rPr>
+          <w:iCs/>
+        </w:rPr>
+        <w:t>o tamanho d</w:t>
+      </w:r>
+      <w:r>
+        <w:rPr>
+          <w:iCs/>
+        </w:rPr>
+        <w:t xml:space="preserve">a amostra </w:t>
+      </w:r>
+      <w:r>
+        <w:rPr>
+          <w:iCs/>
+        </w:rPr>
+        <w:t>m seja grande o suficiente</w:t>
+      </w:r>
+      <w:r>
+        <w:rPr>
+          <w:iCs/>
+        </w:rPr>
+        <w:t xml:space="preserve">, espera-se que o valor de </w:t>
+      </w:r>
+      <m:oMath>
+        <m:sSub>
+          <m:sSubPr>
+            <m:ctrlPr>
+              <w:rPr>
+                <w:rFonts w:ascii="Cambria Math" w:hAnsi="Cambria Math"/>
+                <w:i/>
+                <w:iCs/>
+              </w:rPr>
+            </m:ctrlPr>
+          </m:sSubPr>
+          <m:e>
+            <m:r>
+              <w:rPr>
+                <w:rFonts w:ascii="Cambria Math" w:hAnsi="Cambria Math"/>
+              </w:rPr>
+              <m:t>∇C</m:t>
+            </m:r>
+          </m:e>
+          <m:sub>
+            <m:sSub>
+              <m:sSubPr>
+                <m:ctrlPr>
+                  <w:rPr>
+                    <w:rFonts w:ascii="Cambria Math" w:hAnsi="Cambria Math"/>
+                    <w:i/>
+                    <w:iCs/>
+                  </w:rPr>
+                </m:ctrlPr>
+              </m:sSubPr>
+              <m:e>
+                <m:r>
+                  <w:rPr>
+                    <w:rFonts w:ascii="Cambria Math" w:hAnsi="Cambria Math"/>
+                  </w:rPr>
+                  <m:t>x</m:t>
+                </m:r>
+              </m:e>
+              <m:sub>
+                <m:r>
+                  <w:rPr>
+                    <w:rFonts w:ascii="Cambria Math" w:hAnsi="Cambria Math"/>
+                  </w:rPr>
+                  <m:t>j</m:t>
+                </m:r>
+              </m:sub>
+            </m:sSub>
+          </m:sub>
+        </m:sSub>
+      </m:oMath>
+      <w:r>
+        <w:rPr>
+          <w:iCs/>
+        </w:rPr>
+        <w:t xml:space="preserve"> </w:t>
+      </w:r>
+      <w:r>
+        <w:rPr>
+          <w:iCs/>
+        </w:rPr>
+        <w:t xml:space="preserve">seja aproximadamente igual a média sobre todos os </w:t>
+      </w:r>
+      <m:oMath>
+        <m:r>
+          <w:rPr>
+            <w:rFonts w:ascii="Cambria Math" w:hAnsi="Cambria Math"/>
+          </w:rPr>
+          <m:t>∇C</m:t>
+        </m:r>
+      </m:oMath>
+      <w:r>
+        <w:rPr>
+          <w:vertAlign w:val="subscript"/>
+        </w:rPr>
+        <w:t>x</w:t>
+      </w:r>
+      <w:r>
+        <w:rPr>
+          <w:iCs/>
+        </w:rPr>
+        <w:t>, isto é:</w:t>
+      </w:r>
+    </w:p>
+    <w:p>
+      <w:pPr>
+        <w:pStyle w:val="Legenda"/>
+      </w:pPr>
+      <w:r>
+        <w:t xml:space="preserve">Equação </w:t>
+      </w:r>
+      <w:fldSimple w:instr=" SEQ Equação \* ARABIC ">
+        <w:r>
+          <w:rPr>
+            <w:noProof/>
+          </w:rPr>
+          <w:t>16</w:t>
+        </w:r>
+      </w:fldSimple>
+      <w:r>
+        <w:t xml:space="preserve">: </w:t>
+      </w:r>
+      <w:r>
+        <w:t>O g</w:t>
+      </w:r>
+      <w:r>
+        <w:t>radiente de descida estocástico sobre uma pequena amostra de dados de treino</w:t>
+      </w:r>
+      <w:r>
+        <w:t xml:space="preserve"> é aproxima</w:t>
+      </w:r>
+      <w:r>
+        <w:t>damente o de toda a amostra</w:t>
+      </w:r>
+    </w:p>
+    <w:p>
+      <m:oMathPara>
+        <m:oMath>
+          <m:nary>
+            <m:naryPr>
+              <m:chr m:val="∑"/>
+              <m:limLoc m:val="undOvr"/>
+              <m:ctrlPr>
+                <w:rPr>
+                  <w:rFonts w:ascii="Cambria Math" w:hAnsi="Cambria Math"/>
+                  <w:i/>
+                  <w:iCs/>
+                </w:rPr>
+              </m:ctrlPr>
+            </m:naryPr>
+            <m:sub>
+              <m:r>
+                <w:rPr>
+                  <w:rFonts w:ascii="Cambria Math" w:hAnsi="Cambria Math"/>
+                </w:rPr>
+                <m:t>j=1</m:t>
+              </m:r>
+            </m:sub>
+            <m:sup>
+              <m:r>
+                <w:rPr>
+                  <w:rFonts w:ascii="Cambria Math" w:hAnsi="Cambria Math"/>
+                </w:rPr>
+                <m:t>m</m:t>
+              </m:r>
+            </m:sup>
+            <m:e>
+              <m:f>
+                <m:fPr>
+                  <m:ctrlPr>
+                    <w:rPr>
+                      <w:rFonts w:ascii="Cambria Math" w:hAnsi="Cambria Math"/>
+                      <w:i/>
+                      <w:iCs/>
+                    </w:rPr>
+                  </m:ctrlPr>
+                </m:fPr>
+                <m:num>
+                  <m:sSub>
+                    <m:sSubPr>
+                      <m:ctrlPr>
+                        <w:rPr>
+                          <w:rFonts w:ascii="Cambria Math" w:hAnsi="Cambria Math"/>
+                          <w:i/>
+                          <w:iCs/>
+                        </w:rPr>
+                      </m:ctrlPr>
+                    </m:sSubPr>
+                    <m:e>
+                      <m:r>
+                        <w:rPr>
+                          <w:rFonts w:ascii="Cambria Math" w:hAnsi="Cambria Math"/>
+                        </w:rPr>
+                        <m:t>∇C</m:t>
+                      </m:r>
+                    </m:e>
+                    <m:sub>
+                      <m:sSub>
+                        <m:sSubPr>
+                          <m:ctrlPr>
+                            <w:rPr>
+                              <w:rFonts w:ascii="Cambria Math" w:hAnsi="Cambria Math"/>
+                              <w:i/>
+                              <w:iCs/>
+                            </w:rPr>
+                          </m:ctrlPr>
+                        </m:sSubPr>
+                        <m:e>
+                          <m:r>
+                            <w:rPr>
+                              <w:rFonts w:ascii="Cambria Math" w:hAnsi="Cambria Math"/>
+                            </w:rPr>
+                            <m:t>x</m:t>
+                          </m:r>
+                        </m:e>
+                        <m:sub>
+                          <m:r>
+                            <w:rPr>
+                              <w:rFonts w:ascii="Cambria Math" w:hAnsi="Cambria Math"/>
+                            </w:rPr>
+                            <m:t>j</m:t>
+                          </m:r>
+                        </m:sub>
+                      </m:sSub>
+                    </m:sub>
+                  </m:sSub>
+                </m:num>
+                <m:den>
+                  <m:r>
+                    <w:rPr>
+                      <w:rFonts w:ascii="Cambria Math" w:hAnsi="Cambria Math"/>
+                    </w:rPr>
+                    <m:t>m</m:t>
+                  </m:r>
+                </m:den>
+              </m:f>
+              <m:r>
+                <w:rPr>
+                  <w:rFonts w:ascii="Cambria Math" w:hAnsi="Cambria Math"/>
+                </w:rPr>
+                <m:t>≈</m:t>
+              </m:r>
+              <m:f>
+                <m:fPr>
+                  <m:ctrlPr>
+                    <w:rPr>
+                      <w:rFonts w:ascii="Cambria Math" w:hAnsi="Cambria Math"/>
+                      <w:i/>
+                      <w:iCs/>
+                    </w:rPr>
+                  </m:ctrlPr>
+                </m:fPr>
+                <m:num>
+                  <m:sSub>
+                    <m:sSubPr>
+                      <m:ctrlPr>
+                        <w:rPr>
+                          <w:rFonts w:ascii="Cambria Math" w:hAnsi="Cambria Math"/>
+                          <w:i/>
+                          <w:iCs/>
+                        </w:rPr>
+                      </m:ctrlPr>
+                    </m:sSubPr>
+                    <m:e>
+                      <m:r>
+                        <w:rPr>
+                          <w:rFonts w:ascii="Cambria Math" w:hAnsi="Cambria Math"/>
+                        </w:rPr>
+                        <m:t>∑</m:t>
+                      </m:r>
+                    </m:e>
+                    <m:sub>
+                      <m:r>
+                        <w:rPr>
+                          <w:rFonts w:ascii="Cambria Math" w:hAnsi="Cambria Math"/>
+                        </w:rPr>
+                        <m:t>x</m:t>
+                      </m:r>
+                    </m:sub>
+                  </m:sSub>
+                  <m:r>
+                    <m:rPr>
+                      <m:sty m:val="p"/>
+                    </m:rPr>
+                    <w:rPr>
+                      <w:rFonts w:ascii="Cambria Math" w:hAnsi="Cambria Math"/>
+                    </w:rPr>
+                    <m:t>∇</m:t>
+                  </m:r>
+                  <m:sSub>
+                    <m:sSubPr>
+                      <m:ctrlPr>
+                        <w:rPr>
+                          <w:rFonts w:ascii="Cambria Math" w:hAnsi="Cambria Math"/>
+                          <w:i/>
+                          <w:iCs/>
+                        </w:rPr>
+                      </m:ctrlPr>
+                    </m:sSubPr>
+                    <m:e>
+                      <m:r>
+                        <w:rPr>
+                          <w:rFonts w:ascii="Cambria Math" w:hAnsi="Cambria Math"/>
+                        </w:rPr>
+                        <m:t>C</m:t>
+                      </m:r>
+                    </m:e>
+                    <m:sub>
+                      <m:r>
+                        <w:rPr>
+                          <w:rFonts w:ascii="Cambria Math" w:hAnsi="Cambria Math"/>
+                        </w:rPr>
+                        <m:t>x</m:t>
+                      </m:r>
+                    </m:sub>
+                  </m:sSub>
+                </m:num>
+                <m:den>
+                  <m:r>
+                    <w:rPr>
+                      <w:rFonts w:ascii="Cambria Math" w:hAnsi="Cambria Math"/>
+                    </w:rPr>
+                    <m:t>n</m:t>
+                  </m:r>
+                </m:den>
+              </m:f>
+              <m:r>
+                <w:rPr>
+                  <w:rFonts w:ascii="Cambria Math" w:hAnsi="Cambria Math"/>
+                </w:rPr>
+                <m:t>=</m:t>
+              </m:r>
+            </m:e>
+          </m:nary>
+          <m:r>
+            <w:rPr>
+              <w:rFonts w:ascii="Cambria Math" w:hAnsi="Cambria Math"/>
+            </w:rPr>
+            <m:t>∇C</m:t>
+          </m:r>
+        </m:oMath>
+      </m:oMathPara>
+    </w:p>
+    <w:p/>
+    <w:p>
+      <w:r>
+        <w:t xml:space="preserve">onde a segunda somatória </w:t>
+      </w:r>
+      <w:r>
+        <w:t>é de todos os dados de treinamento</w:t>
+      </w:r>
+      <w:r>
+        <w:t>. Mudando-se os lados tem-se:</w:t>
+      </w:r>
+    </w:p>
+    <w:p>
+      <w:pPr>
+        <w:pStyle w:val="Legenda"/>
+      </w:pPr>
+      <w:r>
+        <w:t xml:space="preserve">Equação </w:t>
+      </w:r>
+      <w:fldSimple w:instr=" SEQ Equação \* ARABIC ">
+        <w:r>
+          <w:rPr>
+            <w:noProof/>
+          </w:rPr>
+          <w:t>17</w:t>
+        </w:r>
+      </w:fldSimple>
+      <w:r>
+        <w:rPr>
+          <w:noProof/>
+        </w:rPr>
+        <w:t xml:space="preserve">  Estimativa do gradiente geral por seleção de minilote escolhido aleatóriamente</w:t>
+      </w:r>
+    </w:p>
+    <w:p>
+      <w:pPr>
+        <w:rPr>
+          <w:noProof/>
+        </w:rPr>
+      </w:pPr>
+      <m:oMathPara>
+        <m:oMath>
+          <m:r>
+            <w:rPr>
+              <w:rFonts w:ascii="Cambria Math" w:hAnsi="Cambria Math"/>
+            </w:rPr>
+            <m:t>∇C</m:t>
+          </m:r>
+          <m:r>
+            <w:rPr>
+              <w:rFonts w:ascii="Cambria Math" w:hAnsi="Cambria Math"/>
+            </w:rPr>
+            <m:t>≈</m:t>
+          </m:r>
+          <m:f>
+            <m:fPr>
+              <m:ctrlPr>
+                <w:rPr>
+                  <w:rFonts w:ascii="Cambria Math" w:hAnsi="Cambria Math"/>
+                  <w:i/>
+                  <w:iCs/>
+                </w:rPr>
+              </m:ctrlPr>
+            </m:fPr>
+            <m:num>
+              <m:r>
+                <w:rPr>
+                  <w:rFonts w:ascii="Cambria Math" w:hAnsi="Cambria Math"/>
+                </w:rPr>
+                <m:t>1</m:t>
+              </m:r>
+            </m:num>
+            <m:den>
+              <m:r>
+                <w:rPr>
+                  <w:rFonts w:ascii="Cambria Math" w:hAnsi="Cambria Math"/>
+                </w:rPr>
+                <m:t>m</m:t>
+              </m:r>
+            </m:den>
+          </m:f>
+          <m:nary>
+            <m:naryPr>
+              <m:chr m:val="∑"/>
+              <m:limLoc m:val="undOvr"/>
+              <m:ctrlPr>
+                <w:rPr>
+                  <w:rFonts w:ascii="Cambria Math" w:hAnsi="Cambria Math"/>
+                  <w:i/>
+                  <w:iCs/>
+                </w:rPr>
+              </m:ctrlPr>
+            </m:naryPr>
+            <m:sub>
+              <m:r>
+                <w:rPr>
+                  <w:rFonts w:ascii="Cambria Math" w:hAnsi="Cambria Math"/>
+                </w:rPr>
+                <m:t>j=1</m:t>
+              </m:r>
+            </m:sub>
+            <m:sup>
+              <m:r>
+                <w:rPr>
+                  <w:rFonts w:ascii="Cambria Math" w:hAnsi="Cambria Math"/>
+                </w:rPr>
+                <m:t>m</m:t>
+              </m:r>
+            </m:sup>
+            <m:e>
+              <m:sSub>
+                <m:sSubPr>
+                  <m:ctrlPr>
+                    <w:rPr>
+                      <w:rFonts w:ascii="Cambria Math" w:hAnsi="Cambria Math"/>
+                      <w:i/>
+                      <w:iCs/>
+                    </w:rPr>
+                  </m:ctrlPr>
+                </m:sSubPr>
+                <m:e>
+                  <m:r>
+                    <w:rPr>
+                      <w:rFonts w:ascii="Cambria Math" w:hAnsi="Cambria Math"/>
+                    </w:rPr>
+                    <m:t>∇C</m:t>
+                  </m:r>
+                </m:e>
+                <m:sub>
+                  <m:sSub>
+                    <m:sSubPr>
+                      <m:ctrlPr>
+                        <w:rPr>
+                          <w:rFonts w:ascii="Cambria Math" w:hAnsi="Cambria Math"/>
+                          <w:i/>
+                          <w:iCs/>
+                        </w:rPr>
+                      </m:ctrlPr>
+                    </m:sSubPr>
+                    <m:e>
+                      <m:r>
+                        <w:rPr>
+                          <w:rFonts w:ascii="Cambria Math" w:hAnsi="Cambria Math"/>
+                        </w:rPr>
+                        <m:t>x</m:t>
+                      </m:r>
+                    </m:e>
+                    <m:sub>
+                      <m:r>
+                        <w:rPr>
+                          <w:rFonts w:ascii="Cambria Math" w:hAnsi="Cambria Math"/>
+                        </w:rPr>
+                        <m:t>j</m:t>
+                      </m:r>
+                    </m:sub>
+                  </m:sSub>
+                </m:sub>
+              </m:sSub>
+            </m:e>
+          </m:nary>
+        </m:oMath>
+      </m:oMathPara>
+    </w:p>
+    <w:p>
+      <w:pPr>
+        <w:rPr>
+          <w:noProof/>
+        </w:rPr>
+      </w:pPr>
+    </w:p>
+    <w:p>
+      <w:pPr>
+        <w:rPr>
+          <w:noProof/>
+        </w:rPr>
+      </w:pPr>
+      <w:r>
+        <w:rPr>
+          <w:noProof/>
+        </w:rPr>
+        <w:t xml:space="preserve">o que confirma que se pode estimar </w:t>
+      </w:r>
+      <w:r>
+        <w:rPr>
+          <w:noProof/>
+        </w:rPr>
+        <w:t>o gradiente geral por meio do cálculo de um minilote escolhido de forma aleatória.</w:t>
+      </w:r>
+    </w:p>
+    <w:p>
+      <w:pPr>
+        <w:rPr>
+          <w:noProof/>
+        </w:rPr>
+      </w:pPr>
+      <w:r>
+        <w:rPr>
+          <w:noProof/>
+        </w:rPr>
+        <w:t xml:space="preserve">Para que se relacione isso explicitamente com </w:t>
+      </w:r>
+      <w:r>
+        <w:rPr>
+          <w:noProof/>
+        </w:rPr>
+        <w:t>o aprendizado de</w:t>
+      </w:r>
+      <w:r>
+        <w:rPr>
+          <w:noProof/>
+        </w:rPr>
+        <w:t xml:space="preserve"> redes neurais, </w:t>
+      </w:r>
+      <w:r>
+        <w:rPr>
+          <w:noProof/>
+        </w:rPr>
+        <w:t>assuma-se que w</w:t>
+      </w:r>
+      <w:r>
+        <w:rPr>
+          <w:noProof/>
+          <w:vertAlign w:val="subscript"/>
+        </w:rPr>
+        <w:t>k</w:t>
+      </w:r>
+      <w:r>
+        <w:rPr>
+          <w:noProof/>
+        </w:rPr>
+        <w:t xml:space="preserve"> e b</w:t>
+      </w:r>
+      <w:r>
+        <w:rPr>
+          <w:noProof/>
+          <w:vertAlign w:val="subscript"/>
+        </w:rPr>
+        <w:t>l</w:t>
+      </w:r>
+      <w:r>
+        <w:rPr>
+          <w:noProof/>
+        </w:rPr>
+        <w:t xml:space="preserve"> denotem os pesos e </w:t>
+      </w:r>
+      <w:r>
+        <w:rPr>
+          <w:i/>
+          <w:iCs/>
+          <w:noProof/>
+        </w:rPr>
+        <w:t>bias</w:t>
+      </w:r>
+      <w:r>
+        <w:rPr>
+          <w:noProof/>
+        </w:rPr>
+        <w:t xml:space="preserve"> na rede neural em questão. </w:t>
+      </w:r>
+      <w:r>
+        <w:rPr>
+          <w:noProof/>
+        </w:rPr>
+        <w:t>O gradiente de decida estocástico</w:t>
+      </w:r>
+      <w:r>
+        <w:rPr>
+          <w:noProof/>
+        </w:rPr>
+        <w:t xml:space="preserve">, como consequência do que foi visto acima, </w:t>
+      </w:r>
+      <w:r>
+        <w:rPr>
+          <w:noProof/>
+        </w:rPr>
+        <w:t xml:space="preserve">é operado pela escolha </w:t>
+      </w:r>
+      <w:r>
+        <w:rPr>
+          <w:noProof/>
+        </w:rPr>
+        <w:lastRenderedPageBreak/>
+        <w:t xml:space="preserve">aleatória </w:t>
+      </w:r>
+      <w:r>
+        <w:rPr>
+          <w:noProof/>
+        </w:rPr>
+        <w:t>de um minilote de dados de entrada de treinamento e fazneod-se o treinamento com estes</w:t>
+      </w:r>
+      <w:r>
+        <w:rPr>
+          <w:noProof/>
+        </w:rPr>
+        <w:t>:</w:t>
+      </w:r>
+    </w:p>
+    <w:p>
+      <w:pPr>
+        <w:rPr>
+          <w:noProof/>
+        </w:rPr>
+      </w:pPr>
+    </w:p>
+    <w:p>
+      <w:pPr>
+        <w:pStyle w:val="Legenda"/>
+      </w:pPr>
+      <w:r>
+        <w:t xml:space="preserve">Equação </w:t>
+      </w:r>
+      <w:fldSimple w:instr=" SEQ Equação \* ARABIC ">
+        <w:r>
+          <w:rPr>
+            <w:noProof/>
+          </w:rPr>
+          <w:t>18</w:t>
+        </w:r>
+      </w:fldSimple>
+      <w:r>
+        <w:t>: Componente peso com o gradiente de descida estocástico</w:t>
+      </w:r>
+    </w:p>
+    <w:p>
+      <w:pPr>
+        <w:pStyle w:val="Legenda"/>
+      </w:pPr>
+      <m:oMathPara>
+        <m:oMath>
+          <m:sSub>
+            <m:sSubPr>
+              <m:ctrlPr>
+                <w:rPr>
+                  <w:rFonts w:ascii="Cambria Math" w:eastAsia="Calibri" w:hAnsi="Cambria Math"/>
+                  <w:iCs/>
+                </w:rPr>
+              </m:ctrlPr>
+            </m:sSubPr>
+            <m:e>
+              <m:r>
+                <w:rPr>
+                  <w:rFonts w:ascii="Cambria Math" w:hAnsi="Cambria Math"/>
+                </w:rPr>
+                <m:t>w</m:t>
+              </m:r>
+            </m:e>
+            <m:sub>
+              <m:r>
+                <w:rPr>
+                  <w:rFonts w:ascii="Cambria Math" w:hAnsi="Cambria Math"/>
+                </w:rPr>
+                <m:t>k</m:t>
+              </m:r>
+            </m:sub>
+          </m:sSub>
+          <m:r>
+            <m:rPr>
+              <m:sty m:val="p"/>
+            </m:rPr>
+            <w:rPr>
+              <w:rFonts w:ascii="Cambria Math" w:hAnsi="Cambria Math"/>
+            </w:rPr>
+            <m:t>→</m:t>
+          </m:r>
+          <m:sSub>
+            <m:sSubPr>
+              <m:ctrlPr>
+                <w:rPr>
+                  <w:rFonts w:ascii="Cambria Math" w:eastAsia="Calibri" w:hAnsi="Cambria Math"/>
+                  <w:iCs/>
+                </w:rPr>
+              </m:ctrlPr>
+            </m:sSubPr>
+            <m:e>
+              <m:r>
+                <w:rPr>
+                  <w:rFonts w:ascii="Cambria Math" w:hAnsi="Cambria Math"/>
+                </w:rPr>
+                <m:t>w</m:t>
+              </m:r>
+              <m:r>
+                <m:rPr>
+                  <m:sty m:val="p"/>
+                </m:rPr>
+                <w:rPr>
+                  <w:rFonts w:ascii="Cambria Math" w:hAnsi="Cambria Math"/>
+                </w:rPr>
+                <m:t>'</m:t>
+              </m:r>
+            </m:e>
+            <m:sub>
+              <m:r>
+                <w:rPr>
+                  <w:rFonts w:ascii="Cambria Math" w:hAnsi="Cambria Math"/>
+                </w:rPr>
+                <m:t>k</m:t>
+              </m:r>
+            </m:sub>
+          </m:sSub>
+          <m:r>
+            <m:rPr>
+              <m:sty m:val="p"/>
+            </m:rPr>
+            <w:rPr>
+              <w:rFonts w:ascii="Cambria Math" w:hAnsi="Cambria Math"/>
+            </w:rPr>
+            <m:t xml:space="preserve"> = </m:t>
+          </m:r>
+          <m:sSub>
+            <m:sSubPr>
+              <m:ctrlPr>
+                <w:rPr>
+                  <w:rFonts w:ascii="Cambria Math" w:eastAsia="Calibri" w:hAnsi="Cambria Math"/>
+                  <w:iCs/>
+                </w:rPr>
+              </m:ctrlPr>
+            </m:sSubPr>
+            <m:e>
+              <m:r>
+                <w:rPr>
+                  <w:rFonts w:ascii="Cambria Math" w:hAnsi="Cambria Math"/>
+                </w:rPr>
+                <m:t>w</m:t>
+              </m:r>
+            </m:e>
+            <m:sub>
+              <m:r>
+                <w:rPr>
+                  <w:rFonts w:ascii="Cambria Math" w:hAnsi="Cambria Math"/>
+                </w:rPr>
+                <m:t>k</m:t>
+              </m:r>
+            </m:sub>
+          </m:sSub>
+          <m:r>
+            <m:rPr>
+              <m:sty m:val="p"/>
+            </m:rPr>
+            <w:rPr>
+              <w:rFonts w:ascii="Cambria Math" w:hAnsi="Cambria Math"/>
+            </w:rPr>
+            <m:t xml:space="preserve"> - </m:t>
+          </m:r>
+          <m:f>
+            <m:fPr>
+              <m:ctrlPr>
+                <w:rPr>
+                  <w:rFonts w:ascii="Cambria Math" w:hAnsi="Cambria Math"/>
+                </w:rPr>
+              </m:ctrlPr>
+            </m:fPr>
+            <m:num>
+              <m:r>
+                <w:rPr>
+                  <w:rFonts w:ascii="Cambria Math" w:hAnsi="Cambria Math"/>
+                  <w:color w:val="333333"/>
+                  <w:shd w:val="clear" w:color="auto" w:fill="FFFFFF"/>
+                </w:rPr>
+                <m:t>η</m:t>
+              </m:r>
+            </m:num>
+            <m:den>
+              <m:sSub>
+                <m:sSubPr>
+                  <m:ctrlPr>
+                    <w:rPr>
+                      <w:rFonts w:ascii="Cambria Math" w:hAnsi="Cambria Math"/>
+                    </w:rPr>
+                  </m:ctrlPr>
+                </m:sSubPr>
+                <m:e>
+                  <m:r>
+                    <m:rPr>
+                      <m:sty m:val="p"/>
+                    </m:rPr>
+                    <w:rPr>
+                      <w:rFonts w:ascii="Cambria Math" w:hAnsi="Cambria Math"/>
+                    </w:rPr>
+                    <m:t>m</m:t>
+                  </m:r>
+                </m:e>
+                <m:sub>
+                  <m:r>
+                    <m:rPr>
+                      <m:sty m:val="p"/>
+                    </m:rPr>
+                    <w:rPr>
+                      <w:rFonts w:ascii="Cambria Math" w:hAnsi="Cambria Math"/>
+                    </w:rPr>
+                    <m:t>j</m:t>
+                  </m:r>
+                </m:sub>
+              </m:sSub>
+            </m:den>
+          </m:f>
+          <m:nary>
+            <m:naryPr>
+              <m:chr m:val="∑"/>
+              <m:limLoc m:val="undOvr"/>
+              <m:subHide m:val="1"/>
+              <m:supHide m:val="1"/>
+              <m:ctrlPr>
+                <w:rPr>
+                  <w:rFonts w:ascii="Cambria Math" w:hAnsi="Cambria Math"/>
+                </w:rPr>
+              </m:ctrlPr>
+            </m:naryPr>
+            <m:sub/>
+            <m:sup/>
+            <m:e>
+              <m:f>
+                <m:fPr>
+                  <m:ctrlPr>
+                    <w:rPr>
+                      <w:rFonts w:ascii="Cambria Math" w:eastAsia="Calibri" w:hAnsi="Cambria Math"/>
+                      <w:color w:val="333333"/>
+                      <w:shd w:val="clear" w:color="auto" w:fill="FFFFFF"/>
+                    </w:rPr>
+                  </m:ctrlPr>
+                </m:fPr>
+                <m:num>
+                  <m:r>
+                    <w:rPr>
+                      <w:rFonts w:ascii="Cambria Math" w:hAnsi="Cambria Math"/>
+                    </w:rPr>
+                    <m:t>∂</m:t>
+                  </m:r>
+                  <m:sSub>
+                    <m:sSubPr>
+                      <m:ctrlPr>
+                        <w:rPr>
+                          <w:rFonts w:ascii="Cambria Math" w:hAnsi="Cambria Math"/>
+                        </w:rPr>
+                      </m:ctrlPr>
+                    </m:sSubPr>
+                    <m:e>
+                      <m:r>
+                        <m:rPr>
+                          <m:sty m:val="p"/>
+                        </m:rPr>
+                        <w:rPr>
+                          <w:rFonts w:ascii="Cambria Math" w:hAnsi="Cambria Math"/>
+                        </w:rPr>
+                        <m:t>C</m:t>
+                      </m:r>
+                    </m:e>
+                    <m:sub>
+                      <m:sSub>
+                        <m:sSubPr>
+                          <m:ctrlPr>
+                            <w:rPr>
+                              <w:rFonts w:ascii="Cambria Math" w:hAnsi="Cambria Math"/>
+                            </w:rPr>
+                          </m:ctrlPr>
+                        </m:sSubPr>
+                        <m:e>
+                          <m:r>
+                            <m:rPr>
+                              <m:sty m:val="p"/>
+                            </m:rPr>
+                            <w:rPr>
+                              <w:rFonts w:ascii="Cambria Math" w:hAnsi="Cambria Math"/>
+                            </w:rPr>
+                            <m:t>x</m:t>
+                          </m:r>
+                        </m:e>
+                        <m:sub>
+                          <m:r>
+                            <m:rPr>
+                              <m:sty m:val="p"/>
+                            </m:rPr>
+                            <w:rPr>
+                              <w:rFonts w:ascii="Cambria Math" w:hAnsi="Cambria Math"/>
+                            </w:rPr>
+                            <m:t>j</m:t>
+                          </m:r>
+                        </m:sub>
+                      </m:sSub>
+                    </m:sub>
+                  </m:sSub>
+                </m:num>
+                <m:den>
+                  <m:sSub>
+                    <m:sSubPr>
+                      <m:ctrlPr>
+                        <w:rPr>
+                          <w:rFonts w:ascii="Cambria Math" w:eastAsia="Calibri" w:hAnsi="Cambria Math"/>
+                          <w:iCs/>
+                        </w:rPr>
+                      </m:ctrlPr>
+                    </m:sSubPr>
+                    <m:e>
+                      <m:r>
+                        <w:rPr>
+                          <w:rFonts w:ascii="Cambria Math" w:hAnsi="Cambria Math"/>
+                        </w:rPr>
+                        <m:t>∂w</m:t>
+                      </m:r>
+                    </m:e>
+                    <m:sub>
+                      <m:r>
+                        <w:rPr>
+                          <w:rFonts w:ascii="Cambria Math" w:hAnsi="Cambria Math"/>
+                        </w:rPr>
+                        <m:t>k</m:t>
+                      </m:r>
+                    </m:sub>
+                  </m:sSub>
+                </m:den>
+              </m:f>
+            </m:e>
+          </m:nary>
+        </m:oMath>
+      </m:oMathPara>
+    </w:p>
+    <w:p/>
+    <w:p>
+      <w:pPr>
+        <w:pStyle w:val="Legenda"/>
+      </w:pPr>
+      <w:r>
+        <w:t xml:space="preserve">Equação </w:t>
+      </w:r>
+      <w:fldSimple w:instr=" SEQ Equação \* ARABIC ">
+        <w:r>
+          <w:rPr>
+            <w:noProof/>
+          </w:rPr>
+          <w:t>19</w:t>
+        </w:r>
+      </w:fldSimple>
+      <w:r>
+        <w:t xml:space="preserve">: </w:t>
+      </w:r>
+      <w:r>
+        <w:t xml:space="preserve">Componente </w:t>
+      </w:r>
+      <w:r>
+        <w:rPr>
+          <w:i/>
+          <w:iCs/>
+        </w:rPr>
+        <w:t>bias</w:t>
+      </w:r>
+      <w:r>
+        <w:t xml:space="preserve"> com o gradiente de descida estocástico</w:t>
+      </w:r>
+    </w:p>
+    <w:p>
+      <w:pPr>
+        <w:rPr>
+          <w:color w:val="333333"/>
           <w:sz w:val="30"/>
           <w:szCs w:val="30"/>
-        </w:rPr>
-      </w:pPr>
-    </w:p>
-    <w:p>
-      <w:pPr>
-        <w:rPr>
-          <w:iCs/>
-        </w:rPr>
-      </w:pPr>
-    </w:p>
-    <w:p>
-      <w:pPr>
-        <w:rPr>
-          <w:noProof/>
-        </w:rPr>
-      </w:pPr>
-    </w:p>
-    <w:p>
-      <w:pPr>
-        <w:rPr>
-          <w:noProof/>
-        </w:rPr>
-      </w:pPr>
+          <w:shd w:val="clear" w:color="auto" w:fill="FFFFFF"/>
+        </w:rPr>
+      </w:pPr>
+      <m:oMathPara>
+        <m:oMath>
+          <m:sSub>
+            <m:sSubPr>
+              <m:ctrlPr>
+                <w:rPr>
+                  <w:rFonts w:ascii="Cambria Math" w:hAnsi="Cambria Math"/>
+                  <w:i/>
+                  <w:iCs/>
+                  <w:sz w:val="30"/>
+                  <w:szCs w:val="30"/>
+                </w:rPr>
+              </m:ctrlPr>
+            </m:sSubPr>
+            <m:e>
+              <m:r>
+                <w:rPr>
+                  <w:rFonts w:ascii="Cambria Math" w:hAnsi="Cambria Math"/>
+                  <w:sz w:val="30"/>
+                  <w:szCs w:val="30"/>
+                </w:rPr>
+                <m:t>b</m:t>
+              </m:r>
+            </m:e>
+            <m:sub>
+              <m:r>
+                <w:rPr>
+                  <w:rFonts w:ascii="Cambria Math" w:hAnsi="Cambria Math"/>
+                  <w:sz w:val="30"/>
+                  <w:szCs w:val="30"/>
+                </w:rPr>
+                <m:t>l</m:t>
+              </m:r>
+            </m:sub>
+          </m:sSub>
+          <m:r>
+            <w:rPr>
+              <w:rFonts w:ascii="Cambria Math" w:hAnsi="Cambria Math"/>
+              <w:sz w:val="30"/>
+              <w:szCs w:val="30"/>
+            </w:rPr>
+            <m:t>→</m:t>
+          </m:r>
+          <m:sSub>
+            <m:sSubPr>
+              <m:ctrlPr>
+                <w:rPr>
+                  <w:rFonts w:ascii="Cambria Math" w:hAnsi="Cambria Math"/>
+                  <w:i/>
+                  <w:iCs/>
+                  <w:sz w:val="30"/>
+                  <w:szCs w:val="30"/>
+                </w:rPr>
+              </m:ctrlPr>
+            </m:sSubPr>
+            <m:e>
+              <m:r>
+                <w:rPr>
+                  <w:rFonts w:ascii="Cambria Math" w:hAnsi="Cambria Math"/>
+                  <w:sz w:val="30"/>
+                  <w:szCs w:val="30"/>
+                </w:rPr>
+                <m:t>b'</m:t>
+              </m:r>
+            </m:e>
+            <m:sub>
+              <m:r>
+                <w:rPr>
+                  <w:rFonts w:ascii="Cambria Math" w:hAnsi="Cambria Math"/>
+                  <w:sz w:val="30"/>
+                  <w:szCs w:val="30"/>
+                </w:rPr>
+                <m:t>l</m:t>
+              </m:r>
+            </m:sub>
+          </m:sSub>
+          <m:r>
+            <w:rPr>
+              <w:rFonts w:ascii="Cambria Math" w:hAnsi="Cambria Math"/>
+              <w:sz w:val="30"/>
+              <w:szCs w:val="30"/>
+            </w:rPr>
+            <m:t xml:space="preserve"> = </m:t>
+          </m:r>
+          <m:sSub>
+            <m:sSubPr>
+              <m:ctrlPr>
+                <w:rPr>
+                  <w:rFonts w:ascii="Cambria Math" w:hAnsi="Cambria Math"/>
+                  <w:i/>
+                  <w:iCs/>
+                  <w:sz w:val="30"/>
+                  <w:szCs w:val="30"/>
+                </w:rPr>
+              </m:ctrlPr>
+            </m:sSubPr>
+            <m:e>
+              <m:r>
+                <w:rPr>
+                  <w:rFonts w:ascii="Cambria Math" w:hAnsi="Cambria Math"/>
+                  <w:sz w:val="30"/>
+                  <w:szCs w:val="30"/>
+                </w:rPr>
+                <m:t>b</m:t>
+              </m:r>
+            </m:e>
+            <m:sub>
+              <m:r>
+                <w:rPr>
+                  <w:rFonts w:ascii="Cambria Math" w:hAnsi="Cambria Math"/>
+                  <w:sz w:val="30"/>
+                  <w:szCs w:val="30"/>
+                </w:rPr>
+                <m:t>l</m:t>
+              </m:r>
+            </m:sub>
+          </m:sSub>
+          <m:r>
+            <w:rPr>
+              <w:rFonts w:ascii="Cambria Math" w:hAnsi="Cambria Math"/>
+              <w:sz w:val="30"/>
+              <w:szCs w:val="30"/>
+            </w:rPr>
+            <m:t xml:space="preserve"> - </m:t>
+          </m:r>
+          <m:f>
+            <m:fPr>
+              <m:ctrlPr>
+                <w:rPr>
+                  <w:rFonts w:ascii="Cambria Math" w:eastAsia="Times New Roman" w:hAnsi="Cambria Math"/>
+                  <w:bCs/>
+                  <w:i/>
+                  <w:color w:val="3B3838" w:themeColor="background2" w:themeShade="40"/>
+                  <w:sz w:val="30"/>
+                  <w:szCs w:val="30"/>
+                </w:rPr>
+              </m:ctrlPr>
+            </m:fPr>
+            <m:num>
+              <m:r>
+                <w:rPr>
+                  <w:rFonts w:ascii="Cambria Math" w:hAnsi="Cambria Math"/>
+                  <w:color w:val="333333"/>
+                  <w:sz w:val="30"/>
+                  <w:szCs w:val="30"/>
+                  <w:shd w:val="clear" w:color="auto" w:fill="FFFFFF"/>
+                </w:rPr>
+                <m:t>η</m:t>
+              </m:r>
+            </m:num>
+            <m:den>
+              <m:sSub>
+                <m:sSubPr>
+                  <m:ctrlPr>
+                    <w:rPr>
+                      <w:rFonts w:ascii="Cambria Math" w:eastAsia="Times New Roman" w:hAnsi="Cambria Math"/>
+                      <w:bCs/>
+                      <w:i/>
+                      <w:color w:val="3B3838" w:themeColor="background2" w:themeShade="40"/>
+                      <w:sz w:val="30"/>
+                      <w:szCs w:val="30"/>
+                    </w:rPr>
+                  </m:ctrlPr>
+                </m:sSubPr>
+                <m:e>
+                  <m:r>
+                    <w:rPr>
+                      <w:rFonts w:ascii="Cambria Math" w:hAnsi="Cambria Math"/>
+                      <w:sz w:val="30"/>
+                      <w:szCs w:val="30"/>
+                    </w:rPr>
+                    <m:t>m</m:t>
+                  </m:r>
+                </m:e>
+                <m:sub>
+                  <m:r>
+                    <w:rPr>
+                      <w:rFonts w:ascii="Cambria Math" w:hAnsi="Cambria Math"/>
+                      <w:sz w:val="30"/>
+                      <w:szCs w:val="30"/>
+                    </w:rPr>
+                    <m:t>j</m:t>
+                  </m:r>
+                </m:sub>
+              </m:sSub>
+            </m:den>
+          </m:f>
+          <m:f>
+            <m:fPr>
+              <m:ctrlPr>
+                <w:rPr>
+                  <w:rFonts w:ascii="Cambria Math" w:hAnsi="Cambria Math"/>
+                  <w:i/>
+                  <w:color w:val="333333"/>
+                  <w:sz w:val="30"/>
+                  <w:szCs w:val="30"/>
+                  <w:shd w:val="clear" w:color="auto" w:fill="FFFFFF"/>
+                </w:rPr>
+              </m:ctrlPr>
+            </m:fPr>
+            <m:num>
+              <m:r>
+                <w:rPr>
+                  <w:rFonts w:ascii="Cambria Math" w:hAnsi="Cambria Math"/>
+                  <w:sz w:val="30"/>
+                  <w:szCs w:val="30"/>
+                </w:rPr>
+                <m:t>∂</m:t>
+              </m:r>
+              <m:sSub>
+                <m:sSubPr>
+                  <m:ctrlPr>
+                    <w:rPr>
+                      <w:rFonts w:ascii="Cambria Math" w:eastAsia="Times New Roman" w:hAnsi="Cambria Math"/>
+                      <w:bCs/>
+                      <w:i/>
+                      <w:color w:val="3B3838" w:themeColor="background2" w:themeShade="40"/>
+                      <w:sz w:val="30"/>
+                      <w:szCs w:val="30"/>
+                    </w:rPr>
+                  </m:ctrlPr>
+                </m:sSubPr>
+                <m:e>
+                  <m:r>
+                    <w:rPr>
+                      <w:rFonts w:ascii="Cambria Math" w:hAnsi="Cambria Math"/>
+                      <w:sz w:val="30"/>
+                      <w:szCs w:val="30"/>
+                    </w:rPr>
+                    <m:t>C</m:t>
+                  </m:r>
+                </m:e>
+                <m:sub>
+                  <m:sSub>
+                    <m:sSubPr>
+                      <m:ctrlPr>
+                        <w:rPr>
+                          <w:rFonts w:ascii="Cambria Math" w:eastAsia="Times New Roman" w:hAnsi="Cambria Math"/>
+                          <w:bCs/>
+                          <w:i/>
+                          <w:color w:val="3B3838" w:themeColor="background2" w:themeShade="40"/>
+                          <w:sz w:val="30"/>
+                          <w:szCs w:val="30"/>
+                        </w:rPr>
+                      </m:ctrlPr>
+                    </m:sSubPr>
+                    <m:e>
+                      <m:r>
+                        <w:rPr>
+                          <w:rFonts w:ascii="Cambria Math" w:hAnsi="Cambria Math"/>
+                          <w:sz w:val="30"/>
+                          <w:szCs w:val="30"/>
+                        </w:rPr>
+                        <m:t>x</m:t>
+                      </m:r>
+                    </m:e>
+                    <m:sub>
+                      <m:r>
+                        <w:rPr>
+                          <w:rFonts w:ascii="Cambria Math" w:hAnsi="Cambria Math"/>
+                          <w:sz w:val="30"/>
+                          <w:szCs w:val="30"/>
+                        </w:rPr>
+                        <m:t>j</m:t>
+                      </m:r>
+                    </m:sub>
+                  </m:sSub>
+                </m:sub>
+              </m:sSub>
+            </m:num>
+            <m:den>
+              <m:sSub>
+                <m:sSubPr>
+                  <m:ctrlPr>
+                    <w:rPr>
+                      <w:rFonts w:ascii="Cambria Math" w:hAnsi="Cambria Math"/>
+                      <w:i/>
+                      <w:iCs/>
+                      <w:sz w:val="30"/>
+                      <w:szCs w:val="30"/>
+                    </w:rPr>
+                  </m:ctrlPr>
+                </m:sSubPr>
+                <m:e>
+                  <m:r>
+                    <w:rPr>
+                      <w:rFonts w:ascii="Cambria Math" w:hAnsi="Cambria Math"/>
+                      <w:sz w:val="30"/>
+                      <w:szCs w:val="30"/>
+                    </w:rPr>
+                    <m:t>∂b</m:t>
+                  </m:r>
+                </m:e>
+                <m:sub>
+                  <m:r>
+                    <w:rPr>
+                      <w:rFonts w:ascii="Cambria Math" w:hAnsi="Cambria Math"/>
+                      <w:sz w:val="30"/>
+                      <w:szCs w:val="30"/>
+                    </w:rPr>
+                    <m:t>l</m:t>
+                  </m:r>
+                </m:sub>
+              </m:sSub>
+            </m:den>
+          </m:f>
+        </m:oMath>
+      </m:oMathPara>
+    </w:p>
+    <w:p>
+      <w:pPr>
+        <w:rPr>
+          <w:shd w:val="clear" w:color="auto" w:fill="FFFFFF"/>
+        </w:rPr>
+      </w:pPr>
+    </w:p>
+    <w:p>
+      <w:pPr>
+        <w:rPr>
+          <w:shd w:val="clear" w:color="auto" w:fill="FFFFFF"/>
+        </w:rPr>
+      </w:pPr>
+      <w:r>
+        <w:rPr>
+          <w:shd w:val="clear" w:color="auto" w:fill="FFFFFF"/>
+        </w:rPr>
+        <w:t xml:space="preserve">onde  a soma </w:t>
+      </w:r>
+      <w:r>
+        <w:rPr>
+          <w:shd w:val="clear" w:color="auto" w:fill="FFFFFF"/>
+        </w:rPr>
+        <w:t xml:space="preserve">é sobre todos os exemplos de treinamento </w:t>
+      </w:r>
+      <w:proofErr w:type="spellStart"/>
+      <w:r>
+        <w:rPr>
+          <w:shd w:val="clear" w:color="auto" w:fill="FFFFFF"/>
+        </w:rPr>
+        <w:t>x</w:t>
+      </w:r>
+      <w:r>
+        <w:rPr>
+          <w:shd w:val="clear" w:color="auto" w:fill="FFFFFF"/>
+          <w:vertAlign w:val="subscript"/>
+        </w:rPr>
+        <w:t>j</w:t>
+      </w:r>
+      <w:proofErr w:type="spellEnd"/>
+      <w:r>
+        <w:rPr>
+          <w:shd w:val="clear" w:color="auto" w:fill="FFFFFF"/>
+        </w:rPr>
+        <w:t xml:space="preserve"> no minilote em questão.</w:t>
+      </w:r>
+      <w:r>
+        <w:rPr>
+          <w:shd w:val="clear" w:color="auto" w:fill="FFFFFF"/>
+        </w:rPr>
+        <w:t xml:space="preserve"> </w:t>
+      </w:r>
+      <w:r>
+        <w:rPr>
+          <w:shd w:val="clear" w:color="auto" w:fill="FFFFFF"/>
+        </w:rPr>
+        <w:t xml:space="preserve">Na sequência, seleciona-se, sempre aleatoriamente, um segundo minilote e treina faz-se o treinamento. </w:t>
+      </w:r>
+      <w:r>
+        <w:rPr>
+          <w:shd w:val="clear" w:color="auto" w:fill="FFFFFF"/>
+        </w:rPr>
+        <w:t xml:space="preserve">E prossegue-se assim até a exaustão dos dados de treinamento. Isso </w:t>
+      </w:r>
+      <w:r>
+        <w:rPr>
+          <w:shd w:val="clear" w:color="auto" w:fill="FFFFFF"/>
+        </w:rPr>
+        <w:t>recebe como denominação completar uma época de treino.</w:t>
+      </w:r>
+    </w:p>
+    <w:p>
+      <w:pPr>
+        <w:rPr>
+          <w:shd w:val="clear" w:color="auto" w:fill="FFFFFF"/>
+        </w:rPr>
+      </w:pPr>
+      <w:r>
+        <w:rPr>
+          <w:shd w:val="clear" w:color="auto" w:fill="FFFFFF"/>
+        </w:rPr>
+        <w:t xml:space="preserve"> </w:t>
+      </w:r>
     </w:p>
     <w:p>
       <w:pPr>
@@ -15105,19 +17157,30 @@
           <w:noProof/>
         </w:rPr>
       </w:pPr>
+    </w:p>
+    <w:p>
+      <w:pPr>
+        <w:rPr>
+          <w:noProof/>
+        </w:rPr>
+      </w:pPr>
+    </w:p>
+    <w:p>
+      <w:pPr>
+        <w:suppressAutoHyphens w:val="0"/>
+        <w:spacing w:line="240" w:lineRule="auto"/>
+        <w:ind w:firstLine="0"/>
+        <w:jc w:val="left"/>
+        <w:rPr>
+          <w:noProof/>
+        </w:rPr>
+      </w:pPr>
       <w:r>
         <w:rPr>
           <w:noProof/>
         </w:rPr>
         <w:br w:type="page"/>
       </w:r>
-    </w:p>
-    <w:p>
-      <w:pPr>
-        <w:rPr>
-          <w:noProof/>
-        </w:rPr>
-      </w:pPr>
     </w:p>
     <w:p>
       <w:pPr>
@@ -16043,34 +18106,7 @@
           <w:bCs/>
           <w:lang w:val="en-US"/>
         </w:rPr>
-        <w:t xml:space="preserve">C# </w:t>
-      </w:r>
-      <w:proofErr w:type="gramStart"/>
-      <w:r>
-        <w:rPr>
-          <w:b/>
-          <w:bCs/>
-          <w:lang w:val="en-US"/>
-        </w:rPr>
-        <w:t>9</w:t>
-      </w:r>
-      <w:proofErr w:type="gramEnd"/>
-      <w:r>
-        <w:rPr>
-          <w:b/>
-          <w:bCs/>
-          <w:lang w:val="en-US"/>
-        </w:rPr>
-        <w:t xml:space="preserve"> and .NET 5 – Modern Cross-Platform Development: Build intelligent apps, websites, and services with Blazor, ASP.NET Core, and </w:t>
-      </w:r>
-      <w:r>
-        <w:rPr>
-          <w:b/>
-          <w:bCs/>
-          <w:lang w:val="en-US"/>
-        </w:rPr>
-        <w:lastRenderedPageBreak/>
-        <w:t>Entity Framework Core using Visual Studio Code</w:t>
+        <w:t>C# 9 and .NET 5 – Modern Cross-Platform Development: Build intelligent apps, websites, and services with Blazor, ASP.NET Core, and Entity Framework Core using Visual Studio Code</w:t>
       </w:r>
       <w:r>
         <w:rPr>
@@ -17773,7 +19809,7 @@
   <w:style w:type="paragraph" w:default="1" w:styleId="Normal">
     <w:name w:val="Normal"/>
     <w:qFormat/>
-    <w:rsid w:val="000D4325"/>
+    <w:rsid w:val="00255EBC"/>
     <w:pPr>
       <w:suppressAutoHyphens/>
       <w:spacing w:line="360" w:lineRule="auto"/>
@@ -18296,8 +20332,9 @@
     <w:name w:val="caption"/>
     <w:basedOn w:val="Normal"/>
     <w:next w:val="Normal"/>
+    <w:autoRedefine/>
     <w:qFormat/>
-    <w:rsid w:val="004B1D0D"/>
+    <w:rsid w:val="00EB66CB"/>
     <w:pPr>
       <w:keepNext/>
       <w:spacing w:before="240" w:after="240"/>
@@ -18307,6 +20344,7 @@
     <w:rPr>
       <w:rFonts w:eastAsia="Times New Roman"/>
       <w:bCs/>
+      <w:color w:val="3B3838" w:themeColor="background2" w:themeShade="40"/>
       <w:sz w:val="22"/>
       <w:szCs w:val="24"/>
     </w:rPr>

</xml_diff>